<commit_message>
Reworked on Requirements and Design Chapters and added Sprint Table
</commit_message>
<xml_diff>
--- a/Documents/Reports/Requirements Drafts/Requirements D3.docx
+++ b/Documents/Reports/Requirements Drafts/Requirements D3.docx
@@ -166,7 +166,7 @@
           <w:r>
             <w:fldChar w:fldCharType="separate"/>
           </w:r>
-          <w:hyperlink w:anchor="_Toc161954484" w:history="1">
+          <w:hyperlink w:anchor="_Toc162750042" w:history="1">
             <w:r>
               <w:rPr>
                 <w:rStyle w:val="Hyperlink"/>
@@ -211,7 +211,7 @@
                 <w:noProof/>
                 <w:webHidden/>
               </w:rPr>
-              <w:instrText xml:space="preserve"> PAGEREF _Toc161954484 \h </w:instrText>
+              <w:instrText xml:space="preserve"> PAGEREF _Toc162750042 \h </w:instrText>
             </w:r>
             <w:r>
               <w:rPr>
@@ -256,7 +256,7 @@
               <w:lang w:val="en-US"/>
             </w:rPr>
           </w:pPr>
-          <w:hyperlink w:anchor="_Toc161954485" w:history="1">
+          <w:hyperlink w:anchor="_Toc162750043" w:history="1">
             <w:r>
               <w:rPr>
                 <w:rStyle w:val="Hyperlink"/>
@@ -301,7 +301,7 @@
                 <w:noProof/>
                 <w:webHidden/>
               </w:rPr>
-              <w:instrText xml:space="preserve"> PAGEREF _Toc161954485 \h </w:instrText>
+              <w:instrText xml:space="preserve"> PAGEREF _Toc162750043 \h </w:instrText>
             </w:r>
             <w:r>
               <w:rPr>
@@ -346,7 +346,7 @@
               <w:lang w:val="en-US"/>
             </w:rPr>
           </w:pPr>
-          <w:hyperlink w:anchor="_Toc161954486" w:history="1">
+          <w:hyperlink w:anchor="_Toc162750044" w:history="1">
             <w:r>
               <w:rPr>
                 <w:rStyle w:val="Hyperlink"/>
@@ -391,7 +391,7 @@
                 <w:noProof/>
                 <w:webHidden/>
               </w:rPr>
-              <w:instrText xml:space="preserve"> PAGEREF _Toc161954486 \h </w:instrText>
+              <w:instrText xml:space="preserve"> PAGEREF _Toc162750044 \h </w:instrText>
             </w:r>
             <w:r>
               <w:rPr>
@@ -436,7 +436,7 @@
               <w:lang w:val="en-US"/>
             </w:rPr>
           </w:pPr>
-          <w:hyperlink w:anchor="_Toc161954487" w:history="1">
+          <w:hyperlink w:anchor="_Toc162750045" w:history="1">
             <w:r>
               <w:rPr>
                 <w:rStyle w:val="Hyperlink"/>
@@ -479,7 +479,7 @@
                 <w:noProof/>
                 <w:webHidden/>
               </w:rPr>
-              <w:instrText xml:space="preserve"> PAGEREF _Toc161954487 \h </w:instrText>
+              <w:instrText xml:space="preserve"> PAGEREF _Toc162750045 \h </w:instrText>
             </w:r>
             <w:r>
               <w:rPr>
@@ -524,7 +524,7 @@
               <w:lang w:val="en-US"/>
             </w:rPr>
           </w:pPr>
-          <w:hyperlink w:anchor="_Toc161954488" w:history="1">
+          <w:hyperlink w:anchor="_Toc162750046" w:history="1">
             <w:r>
               <w:rPr>
                 <w:rStyle w:val="Hyperlink"/>
@@ -567,7 +567,7 @@
                 <w:noProof/>
                 <w:webHidden/>
               </w:rPr>
-              <w:instrText xml:space="preserve"> PAGEREF _Toc161954488 \h </w:instrText>
+              <w:instrText xml:space="preserve"> PAGEREF _Toc162750046 \h </w:instrText>
             </w:r>
             <w:r>
               <w:rPr>
@@ -587,7 +587,7 @@
                 <w:noProof/>
                 <w:webHidden/>
               </w:rPr>
-              <w:t>4</w:t>
+              <w:t>5</w:t>
             </w:r>
             <w:r>
               <w:rPr>
@@ -612,7 +612,7 @@
               <w:lang w:val="en-US"/>
             </w:rPr>
           </w:pPr>
-          <w:hyperlink w:anchor="_Toc161954489" w:history="1">
+          <w:hyperlink w:anchor="_Toc162750047" w:history="1">
             <w:r>
               <w:rPr>
                 <w:rStyle w:val="Hyperlink"/>
@@ -655,7 +655,7 @@
                 <w:noProof/>
                 <w:webHidden/>
               </w:rPr>
-              <w:instrText xml:space="preserve"> PAGEREF _Toc161954489 \h </w:instrText>
+              <w:instrText xml:space="preserve"> PAGEREF _Toc162750047 \h </w:instrText>
             </w:r>
             <w:r>
               <w:rPr>
@@ -675,7 +675,7 @@
                 <w:noProof/>
                 <w:webHidden/>
               </w:rPr>
-              <w:t>5</w:t>
+              <w:t>6</w:t>
             </w:r>
             <w:r>
               <w:rPr>
@@ -700,7 +700,7 @@
               <w:lang w:val="en-US"/>
             </w:rPr>
           </w:pPr>
-          <w:hyperlink w:anchor="_Toc161954490" w:history="1">
+          <w:hyperlink w:anchor="_Toc162750048" w:history="1">
             <w:r>
               <w:rPr>
                 <w:rStyle w:val="Hyperlink"/>
@@ -743,7 +743,7 @@
                 <w:noProof/>
                 <w:webHidden/>
               </w:rPr>
-              <w:instrText xml:space="preserve"> PAGEREF _Toc161954490 \h </w:instrText>
+              <w:instrText xml:space="preserve"> PAGEREF _Toc162750048 \h </w:instrText>
             </w:r>
             <w:r>
               <w:rPr>
@@ -763,7 +763,7 @@
                 <w:noProof/>
                 <w:webHidden/>
               </w:rPr>
-              <w:t>5</w:t>
+              <w:t>6</w:t>
             </w:r>
             <w:r>
               <w:rPr>
@@ -788,7 +788,7 @@
               <w:lang w:val="en-US"/>
             </w:rPr>
           </w:pPr>
-          <w:hyperlink w:anchor="_Toc161954491" w:history="1">
+          <w:hyperlink w:anchor="_Toc162750049" w:history="1">
             <w:r>
               <w:rPr>
                 <w:rStyle w:val="Hyperlink"/>
@@ -832,7 +832,7 @@
                 <w:noProof/>
                 <w:webHidden/>
               </w:rPr>
-              <w:instrText xml:space="preserve"> PAGEREF _Toc161954491 \h </w:instrText>
+              <w:instrText xml:space="preserve"> PAGEREF _Toc162750049 \h </w:instrText>
             </w:r>
             <w:r>
               <w:rPr>
@@ -852,7 +852,7 @@
                 <w:noProof/>
                 <w:webHidden/>
               </w:rPr>
-              <w:t>11</w:t>
+              <w:t>12</w:t>
             </w:r>
             <w:r>
               <w:rPr>
@@ -877,7 +877,7 @@
               <w:lang w:val="en-US"/>
             </w:rPr>
           </w:pPr>
-          <w:hyperlink w:anchor="_Toc161954492" w:history="1">
+          <w:hyperlink w:anchor="_Toc162750050" w:history="1">
             <w:r>
               <w:rPr>
                 <w:rStyle w:val="Hyperlink"/>
@@ -921,7 +921,7 @@
                 <w:noProof/>
                 <w:webHidden/>
               </w:rPr>
-              <w:instrText xml:space="preserve"> PAGEREF _Toc161954492 \h </w:instrText>
+              <w:instrText xml:space="preserve"> PAGEREF _Toc162750050 \h </w:instrText>
             </w:r>
             <w:r>
               <w:rPr>
@@ -941,7 +941,7 @@
                 <w:noProof/>
                 <w:webHidden/>
               </w:rPr>
-              <w:t>12</w:t>
+              <w:t>13</w:t>
             </w:r>
             <w:r>
               <w:rPr>
@@ -966,7 +966,7 @@
               <w:lang w:val="en-US"/>
             </w:rPr>
           </w:pPr>
-          <w:hyperlink w:anchor="_Toc161954493" w:history="1">
+          <w:hyperlink w:anchor="_Toc162750051" w:history="1">
             <w:r>
               <w:rPr>
                 <w:rStyle w:val="Hyperlink"/>
@@ -1011,7 +1011,7 @@
                 <w:noProof/>
                 <w:webHidden/>
               </w:rPr>
-              <w:instrText xml:space="preserve"> PAGEREF _Toc161954493 \h </w:instrText>
+              <w:instrText xml:space="preserve"> PAGEREF _Toc162750051 \h </w:instrText>
             </w:r>
             <w:r>
               <w:rPr>
@@ -1031,7 +1031,7 @@
                 <w:noProof/>
                 <w:webHidden/>
               </w:rPr>
-              <w:t>14</w:t>
+              <w:t>15</w:t>
             </w:r>
             <w:r>
               <w:rPr>
@@ -1056,7 +1056,7 @@
               <w:lang w:val="en-US"/>
             </w:rPr>
           </w:pPr>
-          <w:hyperlink w:anchor="_Toc161954494" w:history="1">
+          <w:hyperlink w:anchor="_Toc162750052" w:history="1">
             <w:r>
               <w:rPr>
                 <w:rStyle w:val="Hyperlink"/>
@@ -1099,7 +1099,7 @@
                 <w:noProof/>
                 <w:webHidden/>
               </w:rPr>
-              <w:instrText xml:space="preserve"> PAGEREF _Toc161954494 \h </w:instrText>
+              <w:instrText xml:space="preserve"> PAGEREF _Toc162750052 \h </w:instrText>
             </w:r>
             <w:r>
               <w:rPr>
@@ -1119,7 +1119,7 @@
                 <w:noProof/>
                 <w:webHidden/>
               </w:rPr>
-              <w:t>14</w:t>
+              <w:t>15</w:t>
             </w:r>
             <w:r>
               <w:rPr>
@@ -1144,7 +1144,7 @@
               <w:lang w:val="en-US"/>
             </w:rPr>
           </w:pPr>
-          <w:hyperlink w:anchor="_Toc161954495" w:history="1">
+          <w:hyperlink w:anchor="_Toc162750053" w:history="1">
             <w:r>
               <w:rPr>
                 <w:rStyle w:val="Hyperlink"/>
@@ -1187,7 +1187,7 @@
                 <w:noProof/>
                 <w:webHidden/>
               </w:rPr>
-              <w:instrText xml:space="preserve"> PAGEREF _Toc161954495 \h </w:instrText>
+              <w:instrText xml:space="preserve"> PAGEREF _Toc162750053 \h </w:instrText>
             </w:r>
             <w:r>
               <w:rPr>
@@ -1207,7 +1207,7 @@
                 <w:noProof/>
                 <w:webHidden/>
               </w:rPr>
-              <w:t>16</w:t>
+              <w:t>17</w:t>
             </w:r>
             <w:r>
               <w:rPr>
@@ -1232,7 +1232,7 @@
               <w:lang w:val="en-US"/>
             </w:rPr>
           </w:pPr>
-          <w:hyperlink w:anchor="_Toc161954496" w:history="1">
+          <w:hyperlink w:anchor="_Toc162750054" w:history="1">
             <w:r>
               <w:rPr>
                 <w:rStyle w:val="Hyperlink"/>
@@ -1275,7 +1275,7 @@
                 <w:noProof/>
                 <w:webHidden/>
               </w:rPr>
-              <w:instrText xml:space="preserve"> PAGEREF _Toc161954496 \h </w:instrText>
+              <w:instrText xml:space="preserve"> PAGEREF _Toc162750054 \h </w:instrText>
             </w:r>
             <w:r>
               <w:rPr>
@@ -1295,7 +1295,7 @@
                 <w:noProof/>
                 <w:webHidden/>
               </w:rPr>
-              <w:t>17</w:t>
+              <w:t>18</w:t>
             </w:r>
             <w:r>
               <w:rPr>
@@ -1320,7 +1320,7 @@
               <w:lang w:val="en-US"/>
             </w:rPr>
           </w:pPr>
-          <w:hyperlink w:anchor="_Toc161954497" w:history="1">
+          <w:hyperlink w:anchor="_Toc162750055" w:history="1">
             <w:r>
               <w:rPr>
                 <w:rStyle w:val="Hyperlink"/>
@@ -1363,7 +1363,7 @@
                 <w:noProof/>
                 <w:webHidden/>
               </w:rPr>
-              <w:instrText xml:space="preserve"> PAGEREF _Toc161954497 \h </w:instrText>
+              <w:instrText xml:space="preserve"> PAGEREF _Toc162750055 \h </w:instrText>
             </w:r>
             <w:r>
               <w:rPr>
@@ -1383,7 +1383,7 @@
                 <w:noProof/>
                 <w:webHidden/>
               </w:rPr>
-              <w:t>21</w:t>
+              <w:t>22</w:t>
             </w:r>
             <w:r>
               <w:rPr>
@@ -1408,7 +1408,7 @@
               <w:lang w:val="en-US"/>
             </w:rPr>
           </w:pPr>
-          <w:hyperlink w:anchor="_Toc161954498" w:history="1">
+          <w:hyperlink w:anchor="_Toc162750056" w:history="1">
             <w:r>
               <w:rPr>
                 <w:rStyle w:val="Hyperlink"/>
@@ -1453,7 +1453,7 @@
                 <w:noProof/>
                 <w:webHidden/>
               </w:rPr>
-              <w:instrText xml:space="preserve"> PAGEREF _Toc161954498 \h </w:instrText>
+              <w:instrText xml:space="preserve"> PAGEREF _Toc162750056 \h </w:instrText>
             </w:r>
             <w:r>
               <w:rPr>
@@ -1473,7 +1473,7 @@
                 <w:noProof/>
                 <w:webHidden/>
               </w:rPr>
-              <w:t>22</w:t>
+              <w:t>23</w:t>
             </w:r>
             <w:r>
               <w:rPr>
@@ -1498,7 +1498,7 @@
               <w:lang w:val="en-US"/>
             </w:rPr>
           </w:pPr>
-          <w:hyperlink w:anchor="_Toc161954499" w:history="1">
+          <w:hyperlink w:anchor="_Toc162750057" w:history="1">
             <w:r>
               <w:rPr>
                 <w:rStyle w:val="Hyperlink"/>
@@ -1541,7 +1541,7 @@
                 <w:noProof/>
                 <w:webHidden/>
               </w:rPr>
-              <w:instrText xml:space="preserve"> PAGEREF _Toc161954499 \h </w:instrText>
+              <w:instrText xml:space="preserve"> PAGEREF _Toc162750057 \h </w:instrText>
             </w:r>
             <w:r>
               <w:rPr>
@@ -1561,7 +1561,7 @@
                 <w:noProof/>
                 <w:webHidden/>
               </w:rPr>
-              <w:t>22</w:t>
+              <w:t>23</w:t>
             </w:r>
             <w:r>
               <w:rPr>
@@ -1586,7 +1586,7 @@
               <w:lang w:val="en-US"/>
             </w:rPr>
           </w:pPr>
-          <w:hyperlink w:anchor="_Toc161954500" w:history="1">
+          <w:hyperlink w:anchor="_Toc162750058" w:history="1">
             <w:r>
               <w:rPr>
                 <w:rStyle w:val="Hyperlink"/>
@@ -1629,7 +1629,7 @@
                 <w:noProof/>
                 <w:webHidden/>
               </w:rPr>
-              <w:instrText xml:space="preserve"> PAGEREF _Toc161954500 \h </w:instrText>
+              <w:instrText xml:space="preserve"> PAGEREF _Toc162750058 \h </w:instrText>
             </w:r>
             <w:r>
               <w:rPr>
@@ -1649,7 +1649,7 @@
                 <w:noProof/>
                 <w:webHidden/>
               </w:rPr>
-              <w:t>24</w:t>
+              <w:t>25</w:t>
             </w:r>
             <w:r>
               <w:rPr>
@@ -1674,7 +1674,7 @@
               <w:lang w:val="en-US"/>
             </w:rPr>
           </w:pPr>
-          <w:hyperlink w:anchor="_Toc161954501" w:history="1">
+          <w:hyperlink w:anchor="_Toc162750059" w:history="1">
             <w:r>
               <w:rPr>
                 <w:rStyle w:val="Hyperlink"/>
@@ -1717,7 +1717,7 @@
                 <w:noProof/>
                 <w:webHidden/>
               </w:rPr>
-              <w:instrText xml:space="preserve"> PAGEREF _Toc161954501 \h </w:instrText>
+              <w:instrText xml:space="preserve"> PAGEREF _Toc162750059 \h </w:instrText>
             </w:r>
             <w:r>
               <w:rPr>
@@ -1737,7 +1737,7 @@
                 <w:noProof/>
                 <w:webHidden/>
               </w:rPr>
-              <w:t>25</w:t>
+              <w:t>26</w:t>
             </w:r>
             <w:r>
               <w:rPr>
@@ -1762,7 +1762,7 @@
               <w:lang w:val="en-US"/>
             </w:rPr>
           </w:pPr>
-          <w:hyperlink w:anchor="_Toc161954502" w:history="1">
+          <w:hyperlink w:anchor="_Toc162750060" w:history="1">
             <w:r>
               <w:rPr>
                 <w:rStyle w:val="Hyperlink"/>
@@ -1805,7 +1805,7 @@
                 <w:noProof/>
                 <w:webHidden/>
               </w:rPr>
-              <w:instrText xml:space="preserve"> PAGEREF _Toc161954502 \h </w:instrText>
+              <w:instrText xml:space="preserve"> PAGEREF _Toc162750060 \h </w:instrText>
             </w:r>
             <w:r>
               <w:rPr>
@@ -1825,7 +1825,7 @@
                 <w:noProof/>
                 <w:webHidden/>
               </w:rPr>
-              <w:t>25</w:t>
+              <w:t>26</w:t>
             </w:r>
             <w:r>
               <w:rPr>
@@ -1850,7 +1850,7 @@
               <w:lang w:val="en-US"/>
             </w:rPr>
           </w:pPr>
-          <w:hyperlink w:anchor="_Toc161954503" w:history="1">
+          <w:hyperlink w:anchor="_Toc162750061" w:history="1">
             <w:r>
               <w:rPr>
                 <w:rStyle w:val="Hyperlink"/>
@@ -1893,7 +1893,7 @@
                 <w:noProof/>
                 <w:webHidden/>
               </w:rPr>
-              <w:instrText xml:space="preserve"> PAGEREF _Toc161954503 \h </w:instrText>
+              <w:instrText xml:space="preserve"> PAGEREF _Toc162750061 \h </w:instrText>
             </w:r>
             <w:r>
               <w:rPr>
@@ -1913,7 +1913,7 @@
                 <w:noProof/>
                 <w:webHidden/>
               </w:rPr>
-              <w:t>26</w:t>
+              <w:t>27</w:t>
             </w:r>
             <w:r>
               <w:rPr>
@@ -1938,7 +1938,7 @@
               <w:lang w:val="en-US"/>
             </w:rPr>
           </w:pPr>
-          <w:hyperlink w:anchor="_Toc161954504" w:history="1">
+          <w:hyperlink w:anchor="_Toc162750062" w:history="1">
             <w:r>
               <w:rPr>
                 <w:rStyle w:val="Hyperlink"/>
@@ -1981,7 +1981,7 @@
                 <w:noProof/>
                 <w:webHidden/>
               </w:rPr>
-              <w:instrText xml:space="preserve"> PAGEREF _Toc161954504 \h </w:instrText>
+              <w:instrText xml:space="preserve"> PAGEREF _Toc162750062 \h </w:instrText>
             </w:r>
             <w:r>
               <w:rPr>
@@ -2001,7 +2001,7 @@
                 <w:noProof/>
                 <w:webHidden/>
               </w:rPr>
-              <w:t>27</w:t>
+              <w:t>28</w:t>
             </w:r>
             <w:r>
               <w:rPr>
@@ -2026,7 +2026,7 @@
               <w:lang w:val="en-US"/>
             </w:rPr>
           </w:pPr>
-          <w:hyperlink w:anchor="_Toc161954505" w:history="1">
+          <w:hyperlink w:anchor="_Toc162750063" w:history="1">
             <w:r>
               <w:rPr>
                 <w:rStyle w:val="Hyperlink"/>
@@ -2069,7 +2069,7 @@
                 <w:noProof/>
                 <w:webHidden/>
               </w:rPr>
-              <w:instrText xml:space="preserve"> PAGEREF _Toc161954505 \h </w:instrText>
+              <w:instrText xml:space="preserve"> PAGEREF _Toc162750063 \h </w:instrText>
             </w:r>
             <w:r>
               <w:rPr>
@@ -2089,7 +2089,7 @@
                 <w:noProof/>
                 <w:webHidden/>
               </w:rPr>
-              <w:t>28</w:t>
+              <w:t>29</w:t>
             </w:r>
             <w:r>
               <w:rPr>
@@ -2114,7 +2114,7 @@
               <w:lang w:val="en-US"/>
             </w:rPr>
           </w:pPr>
-          <w:hyperlink w:anchor="_Toc161954506" w:history="1">
+          <w:hyperlink w:anchor="_Toc162750064" w:history="1">
             <w:r>
               <w:rPr>
                 <w:rStyle w:val="Hyperlink"/>
@@ -2157,7 +2157,7 @@
                 <w:noProof/>
                 <w:webHidden/>
               </w:rPr>
-              <w:instrText xml:space="preserve"> PAGEREF _Toc161954506 \h </w:instrText>
+              <w:instrText xml:space="preserve"> PAGEREF _Toc162750064 \h </w:instrText>
             </w:r>
             <w:r>
               <w:rPr>
@@ -2177,7 +2177,7 @@
                 <w:noProof/>
                 <w:webHidden/>
               </w:rPr>
-              <w:t>29</w:t>
+              <w:t>30</w:t>
             </w:r>
             <w:r>
               <w:rPr>
@@ -2202,7 +2202,7 @@
               <w:lang w:val="en-US"/>
             </w:rPr>
           </w:pPr>
-          <w:hyperlink w:anchor="_Toc161954507" w:history="1">
+          <w:hyperlink w:anchor="_Toc162750065" w:history="1">
             <w:r>
               <w:rPr>
                 <w:rStyle w:val="Hyperlink"/>
@@ -2245,7 +2245,7 @@
                 <w:noProof/>
                 <w:webHidden/>
               </w:rPr>
-              <w:instrText xml:space="preserve"> PAGEREF _Toc161954507 \h </w:instrText>
+              <w:instrText xml:space="preserve"> PAGEREF _Toc162750065 \h </w:instrText>
             </w:r>
             <w:r>
               <w:rPr>
@@ -2265,7 +2265,7 @@
                 <w:noProof/>
                 <w:webHidden/>
               </w:rPr>
-              <w:t>29</w:t>
+              <w:t>30</w:t>
             </w:r>
             <w:r>
               <w:rPr>
@@ -2328,7 +2328,7 @@
       <w:r>
         <w:fldChar w:fldCharType="separate"/>
       </w:r>
-      <w:hyperlink w:anchor="_Toc161954533" w:history="1">
+      <w:hyperlink w:anchor="_Toc162750030" w:history="1">
         <w:r>
           <w:rPr>
             <w:rStyle w:val="Hyperlink"/>
@@ -2342,7 +2342,7 @@
             <w:noProof/>
             <w:lang w:val="en-US"/>
           </w:rPr>
-          <w:t>: Usecase Mange Workout and the &lt;&lt;extend&gt;&gt;.</w:t>
+          <w:t>: Usecase Manage Workout and the &lt;&lt;extend&gt;&gt;.</w:t>
         </w:r>
         <w:r>
           <w:rPr>
@@ -2363,165 +2363,7 @@
             <w:noProof/>
             <w:webHidden/>
           </w:rPr>
-          <w:instrText xml:space="preserve"> PAGEREF _Toc161954533 \h </w:instrText>
-        </w:r>
-        <w:r>
-          <w:rPr>
-            <w:noProof/>
-            <w:webHidden/>
-          </w:rPr>
-        </w:r>
-        <w:r>
-          <w:rPr>
-            <w:noProof/>
-            <w:webHidden/>
-          </w:rPr>
-          <w:fldChar w:fldCharType="separate"/>
-        </w:r>
-        <w:r>
-          <w:rPr>
-            <w:noProof/>
-            <w:webHidden/>
-          </w:rPr>
-          <w:t>6</w:t>
-        </w:r>
-        <w:r>
-          <w:rPr>
-            <w:noProof/>
-            <w:webHidden/>
-          </w:rPr>
-          <w:fldChar w:fldCharType="end"/>
-        </w:r>
-      </w:hyperlink>
-    </w:p>
-    <w:p>
-      <w:pPr>
-        <w:pStyle w:val="TableofFigures"/>
-        <w:tabs>
-          <w:tab w:val="right" w:leader="dot" w:pos="9350"/>
-        </w:tabs>
-        <w:rPr>
-          <w:rFonts w:eastAsiaTheme="minorEastAsia"/>
-          <w:noProof/>
-          <w:szCs w:val="24"/>
-          <w:lang w:val="en-US"/>
-        </w:rPr>
-      </w:pPr>
-      <w:hyperlink w:anchor="_Toc161954534" w:history="1">
-        <w:r>
-          <w:rPr>
-            <w:rStyle w:val="Hyperlink"/>
-            <w:noProof/>
-          </w:rPr>
-          <w:t>Table 2</w:t>
-        </w:r>
-        <w:r>
-          <w:rPr>
-            <w:rStyle w:val="Hyperlink"/>
-            <w:noProof/>
-            <w:lang w:val="en-US"/>
-          </w:rPr>
-          <w:t>: Usecase Manage Meal and the &lt;&lt;extend&gt;&gt;.</w:t>
-        </w:r>
-        <w:r>
-          <w:rPr>
-            <w:noProof/>
-            <w:webHidden/>
-          </w:rPr>
-          <w:tab/>
-        </w:r>
-        <w:r>
-          <w:rPr>
-            <w:noProof/>
-            <w:webHidden/>
-          </w:rPr>
-          <w:fldChar w:fldCharType="begin"/>
-        </w:r>
-        <w:r>
-          <w:rPr>
-            <w:noProof/>
-            <w:webHidden/>
-          </w:rPr>
-          <w:instrText xml:space="preserve"> PAGEREF _Toc161954534 \h </w:instrText>
-        </w:r>
-        <w:r>
-          <w:rPr>
-            <w:noProof/>
-            <w:webHidden/>
-          </w:rPr>
-        </w:r>
-        <w:r>
-          <w:rPr>
-            <w:noProof/>
-            <w:webHidden/>
-          </w:rPr>
-          <w:fldChar w:fldCharType="separate"/>
-        </w:r>
-        <w:r>
-          <w:rPr>
-            <w:noProof/>
-            <w:webHidden/>
-          </w:rPr>
-          <w:t>6</w:t>
-        </w:r>
-        <w:r>
-          <w:rPr>
-            <w:noProof/>
-            <w:webHidden/>
-          </w:rPr>
-          <w:fldChar w:fldCharType="end"/>
-        </w:r>
-      </w:hyperlink>
-    </w:p>
-    <w:p>
-      <w:pPr>
-        <w:pStyle w:val="TableofFigures"/>
-        <w:tabs>
-          <w:tab w:val="right" w:leader="dot" w:pos="9350"/>
-        </w:tabs>
-        <w:rPr>
-          <w:rFonts w:eastAsiaTheme="minorEastAsia"/>
-          <w:noProof/>
-          <w:szCs w:val="24"/>
-          <w:lang w:val="en-US"/>
-        </w:rPr>
-      </w:pPr>
-      <w:hyperlink w:anchor="_Toc161954535" w:history="1">
-        <w:r>
-          <w:rPr>
-            <w:rStyle w:val="Hyperlink"/>
-            <w:noProof/>
-          </w:rPr>
-          <w:t>Table 3</w:t>
-        </w:r>
-        <w:r>
-          <w:rPr>
-            <w:rStyle w:val="Hyperlink"/>
-            <w:noProof/>
-            <w:lang w:val="en-US"/>
-          </w:rPr>
-          <w:t>: Usecase Manage Water Intake and the &lt;&lt;extend&gt;&gt;.</w:t>
-        </w:r>
-        <w:r>
-          <w:rPr>
-            <w:noProof/>
-            <w:webHidden/>
-          </w:rPr>
-          <w:tab/>
-        </w:r>
-        <w:r>
-          <w:rPr>
-            <w:noProof/>
-            <w:webHidden/>
-          </w:rPr>
-          <w:fldChar w:fldCharType="begin"/>
-        </w:r>
-        <w:r>
-          <w:rPr>
-            <w:noProof/>
-            <w:webHidden/>
-          </w:rPr>
-          <w:instrText xml:space="preserve"> PAGEREF _Toc161954535 \h </w:instrText>
+          <w:instrText xml:space="preserve"> PAGEREF _Toc162750030 \h </w:instrText>
         </w:r>
         <w:r>
           <w:rPr>
@@ -2565,13 +2407,13 @@
           <w:lang w:val="en-US"/>
         </w:rPr>
       </w:pPr>
-      <w:hyperlink w:anchor="_Toc161954536" w:history="1">
+      <w:hyperlink w:anchor="_Toc162750031" w:history="1">
         <w:r>
           <w:rPr>
             <w:rStyle w:val="Hyperlink"/>
             <w:noProof/>
           </w:rPr>
-          <w:t>Table 4</w:t>
+          <w:t>Table 2</w:t>
         </w:r>
         <w:r>
           <w:rPr>
@@ -2579,7 +2421,7 @@
             <w:noProof/>
             <w:lang w:val="en-US"/>
           </w:rPr>
-          <w:t>: Usecase Gym Finder.</w:t>
+          <w:t>: Usecase Manage Meal and the &lt;&lt;extend&gt;&gt;.</w:t>
         </w:r>
         <w:r>
           <w:rPr>
@@ -2600,7 +2442,7 @@
             <w:noProof/>
             <w:webHidden/>
           </w:rPr>
-          <w:instrText xml:space="preserve"> PAGEREF _Toc161954536 \h </w:instrText>
+          <w:instrText xml:space="preserve"> PAGEREF _Toc162750031 \h </w:instrText>
         </w:r>
         <w:r>
           <w:rPr>
@@ -2644,13 +2486,13 @@
           <w:lang w:val="en-US"/>
         </w:rPr>
       </w:pPr>
-      <w:hyperlink w:anchor="_Toc161954537" w:history="1">
+      <w:hyperlink w:anchor="_Toc162750032" w:history="1">
         <w:r>
           <w:rPr>
             <w:rStyle w:val="Hyperlink"/>
             <w:noProof/>
           </w:rPr>
-          <w:t>Table 5</w:t>
+          <w:t>Table 3</w:t>
         </w:r>
         <w:r>
           <w:rPr>
@@ -2658,7 +2500,7 @@
             <w:noProof/>
             <w:lang w:val="en-US"/>
           </w:rPr>
-          <w:t>: Usecase Create Account.</w:t>
+          <w:t>: Usecase Manage Water Intake and the &lt;&lt;extend&gt;&gt;.</w:t>
         </w:r>
         <w:r>
           <w:rPr>
@@ -2679,7 +2521,7 @@
             <w:noProof/>
             <w:webHidden/>
           </w:rPr>
-          <w:instrText xml:space="preserve"> PAGEREF _Toc161954537 \h </w:instrText>
+          <w:instrText xml:space="preserve"> PAGEREF _Toc162750032 \h </w:instrText>
         </w:r>
         <w:r>
           <w:rPr>
@@ -2723,13 +2565,13 @@
           <w:lang w:val="en-US"/>
         </w:rPr>
       </w:pPr>
-      <w:hyperlink w:anchor="_Toc161954538" w:history="1">
+      <w:hyperlink w:anchor="_Toc162750033" w:history="1">
         <w:r>
           <w:rPr>
             <w:rStyle w:val="Hyperlink"/>
             <w:noProof/>
           </w:rPr>
-          <w:t>Table 6</w:t>
+          <w:t>Table 4</w:t>
         </w:r>
         <w:r>
           <w:rPr>
@@ -2737,7 +2579,7 @@
             <w:noProof/>
             <w:lang w:val="en-US"/>
           </w:rPr>
-          <w:t>: Usecase Update Profile.</w:t>
+          <w:t>: Usecase Gym Finder.</w:t>
         </w:r>
         <w:r>
           <w:rPr>
@@ -2758,7 +2600,7 @@
             <w:noProof/>
             <w:webHidden/>
           </w:rPr>
-          <w:instrText xml:space="preserve"> PAGEREF _Toc161954538 \h </w:instrText>
+          <w:instrText xml:space="preserve"> PAGEREF _Toc162750033 \h </w:instrText>
         </w:r>
         <w:r>
           <w:rPr>
@@ -2802,13 +2644,13 @@
           <w:lang w:val="en-US"/>
         </w:rPr>
       </w:pPr>
-      <w:hyperlink w:anchor="_Toc161954539" w:history="1">
+      <w:hyperlink w:anchor="_Toc162750034" w:history="1">
         <w:r>
           <w:rPr>
             <w:rStyle w:val="Hyperlink"/>
             <w:noProof/>
           </w:rPr>
-          <w:t>Table 7</w:t>
+          <w:t>Table 5</w:t>
         </w:r>
         <w:r>
           <w:rPr>
@@ -2816,7 +2658,7 @@
             <w:noProof/>
             <w:lang w:val="en-US"/>
           </w:rPr>
-          <w:t>: Usecase Delete Profile.</w:t>
+          <w:t>: Usecase Create Account.</w:t>
         </w:r>
         <w:r>
           <w:rPr>
@@ -2837,7 +2679,7 @@
             <w:noProof/>
             <w:webHidden/>
           </w:rPr>
-          <w:instrText xml:space="preserve"> PAGEREF _Toc161954539 \h </w:instrText>
+          <w:instrText xml:space="preserve"> PAGEREF _Toc162750034 \h </w:instrText>
         </w:r>
         <w:r>
           <w:rPr>
@@ -2881,13 +2723,13 @@
           <w:lang w:val="en-US"/>
         </w:rPr>
       </w:pPr>
-      <w:hyperlink w:anchor="_Toc161954540" w:history="1">
+      <w:hyperlink w:anchor="_Toc162750035" w:history="1">
         <w:r>
           <w:rPr>
             <w:rStyle w:val="Hyperlink"/>
             <w:noProof/>
           </w:rPr>
-          <w:t>Table 8</w:t>
+          <w:t>Table 6</w:t>
         </w:r>
         <w:r>
           <w:rPr>
@@ -2895,7 +2737,7 @@
             <w:noProof/>
             <w:lang w:val="en-US"/>
           </w:rPr>
-          <w:t>: Usecase Track Workout Progress and &lt;&lt;extend&gt;&gt;.</w:t>
+          <w:t>: Usecase Update Profile.</w:t>
         </w:r>
         <w:r>
           <w:rPr>
@@ -2916,7 +2758,7 @@
             <w:noProof/>
             <w:webHidden/>
           </w:rPr>
-          <w:instrText xml:space="preserve"> PAGEREF _Toc161954540 \h </w:instrText>
+          <w:instrText xml:space="preserve"> PAGEREF _Toc162750035 \h </w:instrText>
         </w:r>
         <w:r>
           <w:rPr>
@@ -2960,13 +2802,13 @@
           <w:lang w:val="en-US"/>
         </w:rPr>
       </w:pPr>
-      <w:hyperlink w:anchor="_Toc161954541" w:history="1">
+      <w:hyperlink w:anchor="_Toc162750036" w:history="1">
         <w:r>
           <w:rPr>
             <w:rStyle w:val="Hyperlink"/>
             <w:noProof/>
           </w:rPr>
-          <w:t>Table 9</w:t>
+          <w:t>Table 7</w:t>
         </w:r>
         <w:r>
           <w:rPr>
@@ -2974,7 +2816,7 @@
             <w:noProof/>
             <w:lang w:val="en-US"/>
           </w:rPr>
-          <w:t>: Usecase Generate Progress Graphs and the &lt;&lt;extend&gt;&gt;.</w:t>
+          <w:t>: Usecase Delete Profile.</w:t>
         </w:r>
         <w:r>
           <w:rPr>
@@ -2995,7 +2837,7 @@
             <w:noProof/>
             <w:webHidden/>
           </w:rPr>
-          <w:instrText xml:space="preserve"> PAGEREF _Toc161954541 \h </w:instrText>
+          <w:instrText xml:space="preserve"> PAGEREF _Toc162750036 \h </w:instrText>
         </w:r>
         <w:r>
           <w:rPr>
@@ -3039,13 +2881,13 @@
           <w:lang w:val="en-US"/>
         </w:rPr>
       </w:pPr>
-      <w:hyperlink w:anchor="_Toc161954542" w:history="1">
+      <w:hyperlink w:anchor="_Toc162750037" w:history="1">
         <w:r>
           <w:rPr>
             <w:rStyle w:val="Hyperlink"/>
             <w:noProof/>
           </w:rPr>
-          <w:t>Table 10</w:t>
+          <w:t>Table 8</w:t>
         </w:r>
         <w:r>
           <w:rPr>
@@ -3053,7 +2895,7 @@
             <w:noProof/>
             <w:lang w:val="en-US"/>
           </w:rPr>
-          <w:t>: Usecase Manage Website and the &lt;&lt;extend&gt;&gt;.</w:t>
+          <w:t>: Usecase Track Workout Progress and &lt;&lt;extend&gt;&gt;.</w:t>
         </w:r>
         <w:r>
           <w:rPr>
@@ -3074,7 +2916,86 @@
             <w:noProof/>
             <w:webHidden/>
           </w:rPr>
-          <w:instrText xml:space="preserve"> PAGEREF _Toc161954542 \h </w:instrText>
+          <w:instrText xml:space="preserve"> PAGEREF _Toc162750037 \h </w:instrText>
+        </w:r>
+        <w:r>
+          <w:rPr>
+            <w:noProof/>
+            <w:webHidden/>
+          </w:rPr>
+        </w:r>
+        <w:r>
+          <w:rPr>
+            <w:noProof/>
+            <w:webHidden/>
+          </w:rPr>
+          <w:fldChar w:fldCharType="separate"/>
+        </w:r>
+        <w:r>
+          <w:rPr>
+            <w:noProof/>
+            <w:webHidden/>
+          </w:rPr>
+          <w:t>10</w:t>
+        </w:r>
+        <w:r>
+          <w:rPr>
+            <w:noProof/>
+            <w:webHidden/>
+          </w:rPr>
+          <w:fldChar w:fldCharType="end"/>
+        </w:r>
+      </w:hyperlink>
+    </w:p>
+    <w:p>
+      <w:pPr>
+        <w:pStyle w:val="TableofFigures"/>
+        <w:tabs>
+          <w:tab w:val="right" w:leader="dot" w:pos="9350"/>
+        </w:tabs>
+        <w:rPr>
+          <w:rFonts w:eastAsiaTheme="minorEastAsia"/>
+          <w:noProof/>
+          <w:szCs w:val="24"/>
+          <w:lang w:val="en-US"/>
+        </w:rPr>
+      </w:pPr>
+      <w:hyperlink w:anchor="_Toc162750038" w:history="1">
+        <w:r>
+          <w:rPr>
+            <w:rStyle w:val="Hyperlink"/>
+            <w:noProof/>
+          </w:rPr>
+          <w:t>Table 9</w:t>
+        </w:r>
+        <w:r>
+          <w:rPr>
+            <w:rStyle w:val="Hyperlink"/>
+            <w:noProof/>
+            <w:lang w:val="en-US"/>
+          </w:rPr>
+          <w:t>: Usecase Generate Progress Graphs and the &lt;&lt;extend&gt;&gt;.</w:t>
+        </w:r>
+        <w:r>
+          <w:rPr>
+            <w:noProof/>
+            <w:webHidden/>
+          </w:rPr>
+          <w:tab/>
+        </w:r>
+        <w:r>
+          <w:rPr>
+            <w:noProof/>
+            <w:webHidden/>
+          </w:rPr>
+          <w:fldChar w:fldCharType="begin"/>
+        </w:r>
+        <w:r>
+          <w:rPr>
+            <w:noProof/>
+            <w:webHidden/>
+          </w:rPr>
+          <w:instrText xml:space="preserve"> PAGEREF _Toc162750038 \h </w:instrText>
         </w:r>
         <w:r>
           <w:rPr>
@@ -3118,7 +3039,86 @@
           <w:lang w:val="en-US"/>
         </w:rPr>
       </w:pPr>
-      <w:hyperlink w:anchor="_Toc161954543" w:history="1">
+      <w:hyperlink w:anchor="_Toc162750039" w:history="1">
+        <w:r>
+          <w:rPr>
+            <w:rStyle w:val="Hyperlink"/>
+            <w:noProof/>
+          </w:rPr>
+          <w:t>Table 10</w:t>
+        </w:r>
+        <w:r>
+          <w:rPr>
+            <w:rStyle w:val="Hyperlink"/>
+            <w:noProof/>
+            <w:lang w:val="en-US"/>
+          </w:rPr>
+          <w:t>: Usecase Manage Website and the &lt;&lt;extend&gt;&gt;.</w:t>
+        </w:r>
+        <w:r>
+          <w:rPr>
+            <w:noProof/>
+            <w:webHidden/>
+          </w:rPr>
+          <w:tab/>
+        </w:r>
+        <w:r>
+          <w:rPr>
+            <w:noProof/>
+            <w:webHidden/>
+          </w:rPr>
+          <w:fldChar w:fldCharType="begin"/>
+        </w:r>
+        <w:r>
+          <w:rPr>
+            <w:noProof/>
+            <w:webHidden/>
+          </w:rPr>
+          <w:instrText xml:space="preserve"> PAGEREF _Toc162750039 \h </w:instrText>
+        </w:r>
+        <w:r>
+          <w:rPr>
+            <w:noProof/>
+            <w:webHidden/>
+          </w:rPr>
+        </w:r>
+        <w:r>
+          <w:rPr>
+            <w:noProof/>
+            <w:webHidden/>
+          </w:rPr>
+          <w:fldChar w:fldCharType="separate"/>
+        </w:r>
+        <w:r>
+          <w:rPr>
+            <w:noProof/>
+            <w:webHidden/>
+          </w:rPr>
+          <w:t>12</w:t>
+        </w:r>
+        <w:r>
+          <w:rPr>
+            <w:noProof/>
+            <w:webHidden/>
+          </w:rPr>
+          <w:fldChar w:fldCharType="end"/>
+        </w:r>
+      </w:hyperlink>
+    </w:p>
+    <w:p>
+      <w:pPr>
+        <w:pStyle w:val="TableofFigures"/>
+        <w:tabs>
+          <w:tab w:val="right" w:leader="dot" w:pos="9350"/>
+        </w:tabs>
+        <w:rPr>
+          <w:rFonts w:eastAsiaTheme="minorEastAsia"/>
+          <w:noProof/>
+          <w:szCs w:val="24"/>
+          <w:lang w:val="en-US"/>
+        </w:rPr>
+      </w:pPr>
+      <w:hyperlink w:anchor="_Toc162750040" w:history="1">
         <w:r>
           <w:rPr>
             <w:rStyle w:val="Hyperlink"/>
@@ -3153,7 +3153,7 @@
             <w:noProof/>
             <w:webHidden/>
           </w:rPr>
-          <w:instrText xml:space="preserve"> PAGEREF _Toc161954543 \h </w:instrText>
+          <w:instrText xml:space="preserve"> PAGEREF _Toc162750040 \h </w:instrText>
         </w:r>
         <w:r>
           <w:rPr>
@@ -3173,7 +3173,7 @@
             <w:noProof/>
             <w:webHidden/>
           </w:rPr>
-          <w:t>13</w:t>
+          <w:t>14</w:t>
         </w:r>
         <w:r>
           <w:rPr>
@@ -3197,7 +3197,7 @@
           <w:lang w:val="en-US"/>
         </w:rPr>
       </w:pPr>
-      <w:hyperlink w:anchor="_Toc161954544" w:history="1">
+      <w:hyperlink w:anchor="_Toc162750041" w:history="1">
         <w:r>
           <w:rPr>
             <w:rStyle w:val="Hyperlink"/>
@@ -3232,7 +3232,7 @@
             <w:noProof/>
             <w:webHidden/>
           </w:rPr>
-          <w:instrText xml:space="preserve"> PAGEREF _Toc161954544 \h </w:instrText>
+          <w:instrText xml:space="preserve"> PAGEREF _Toc162750041 \h </w:instrText>
         </w:r>
         <w:r>
           <w:rPr>
@@ -3252,7 +3252,7 @@
             <w:noProof/>
             <w:webHidden/>
           </w:rPr>
-          <w:t>13</w:t>
+          <w:t>14</w:t>
         </w:r>
         <w:r>
           <w:rPr>
@@ -3289,7 +3289,8 @@
           <w:lang w:val="en-US"/>
         </w:rPr>
       </w:pPr>
-      <w:bookmarkStart w:id="0" w:name="_Toc161954484"/>
+      <w:bookmarkStart w:id="0" w:name="_Toc162750042"/>
+      <w:bookmarkStart w:id="1" w:name="_Hlk162754801"/>
       <w:r>
         <w:rPr>
           <w:lang w:val="en-US"/>
@@ -3333,14 +3334,14 @@
           <w:lang w:val="en-US"/>
         </w:rPr>
       </w:pPr>
-      <w:bookmarkStart w:id="1" w:name="_Toc161954485"/>
+      <w:bookmarkStart w:id="2" w:name="_Toc162750043"/>
       <w:r>
         <w:rPr>
           <w:lang w:val="en-US"/>
         </w:rPr>
         <w:t>Project Objectives</w:t>
       </w:r>
-      <w:bookmarkEnd w:id="1"/>
+      <w:bookmarkEnd w:id="2"/>
     </w:p>
     <w:p>
       <w:pPr>
@@ -3352,21 +3353,7 @@
         <w:rPr>
           <w:lang w:val="en-US"/>
         </w:rPr>
-        <w:t xml:space="preserve">Please note all requirements will be marked by </w:t>
-      </w:r>
-      <w:proofErr w:type="spellStart"/>
-      <w:r>
-        <w:rPr>
-          <w:lang w:val="en-US"/>
-        </w:rPr>
-        <w:t>MoSCow</w:t>
-      </w:r>
-      <w:proofErr w:type="spellEnd"/>
-      <w:r>
-        <w:rPr>
-          <w:lang w:val="en-US"/>
-        </w:rPr>
-        <w:t xml:space="preserve"> </w:t>
+        <w:t xml:space="preserve">Please note all requirements will be marked by MoSCow </w:t>
       </w:r>
       <w:r>
         <w:rPr>
@@ -3409,6 +3396,8 @@
                 <w:bCs/>
               </w:rPr>
             </w:pPr>
+            <w:bookmarkStart w:id="3" w:name="_Hlk162754827"/>
+            <w:bookmarkEnd w:id="1"/>
             <w:r>
               <w:rPr>
                 <w:b/>
@@ -3582,15 +3571,7 @@
               <w:pStyle w:val="body"/>
             </w:pPr>
             <w:r>
-              <w:t xml:space="preserve">Build the </w:t>
-            </w:r>
-            <w:proofErr w:type="spellStart"/>
-            <w:r>
-              <w:t>Alistana</w:t>
-            </w:r>
-            <w:proofErr w:type="spellEnd"/>
-            <w:r>
-              <w:t xml:space="preserve"> Fitness &amp; Nutrition Tracker (AFNT) Application</w:t>
+              <w:t>Build the Alistana Fitness &amp; Nutrition Tracker (AFNT) Application</w:t>
             </w:r>
           </w:p>
         </w:tc>
@@ -3932,6 +3913,7 @@
         </w:tc>
       </w:tr>
     </w:tbl>
+    <w:bookmarkEnd w:id="3"/>
     <w:p>
       <w:pPr>
         <w:pStyle w:val="Subtitle"/>
@@ -3953,21 +3935,21 @@
         </w:rPr>
         <w:t xml:space="preserve"> </w:t>
       </w:r>
-      <w:bookmarkStart w:id="2" w:name="_Toc161954486"/>
+      <w:bookmarkStart w:id="4" w:name="_Toc162750044"/>
       <w:r>
         <w:rPr>
           <w:lang w:val="en-US"/>
         </w:rPr>
         <w:t>Pictures and Scenarios</w:t>
       </w:r>
-      <w:bookmarkEnd w:id="2"/>
+      <w:bookmarkEnd w:id="4"/>
     </w:p>
     <w:p>
       <w:pPr>
         <w:pStyle w:val="H2"/>
         <w:outlineLvl w:val="1"/>
       </w:pPr>
-      <w:bookmarkStart w:id="3" w:name="_Toc161954487"/>
+      <w:bookmarkStart w:id="5" w:name="_Toc162750045"/>
       <w:r>
         <w:t>A</w:t>
       </w:r>
@@ -4001,7 +3983,7 @@
       <w:r>
         <w:t>lication</w:t>
       </w:r>
-      <w:bookmarkEnd w:id="3"/>
+      <w:bookmarkEnd w:id="5"/>
     </w:p>
     <w:p>
       <w:pPr>
@@ -4110,7 +4092,6 @@
           <w:lang w:val="en-US"/>
         </w:rPr>
       </w:pPr>
-      <w:bookmarkStart w:id="4" w:name="_Toc161954488"/>
       <w:r>
         <w:br w:type="page"/>
       </w:r>
@@ -4120,6 +4101,7 @@
         <w:pStyle w:val="H2"/>
         <w:outlineLvl w:val="1"/>
       </w:pPr>
+      <w:bookmarkStart w:id="6" w:name="_Toc162750046"/>
       <w:r>
         <w:lastRenderedPageBreak/>
         <w:t>A</w:t>
@@ -4127,7 +4109,7 @@
       <w:r>
         <w:t>dmin Management Website</w:t>
       </w:r>
-      <w:bookmarkEnd w:id="4"/>
+      <w:bookmarkEnd w:id="6"/>
     </w:p>
     <w:p>
       <w:pPr>
@@ -4257,31 +4239,26 @@
         </w:numPr>
         <w:outlineLvl w:val="0"/>
       </w:pPr>
-      <w:bookmarkStart w:id="5" w:name="_Toc161954489"/>
-      <w:proofErr w:type="spellStart"/>
+      <w:bookmarkStart w:id="7" w:name="_Toc162750047"/>
       <w:r>
         <w:lastRenderedPageBreak/>
         <w:t>Use</w:t>
       </w:r>
       <w:r>
-        <w:t>case</w:t>
+        <w:t>case Diagrams</w:t>
       </w:r>
-      <w:proofErr w:type="spellEnd"/>
-      <w:r>
-        <w:t xml:space="preserve"> Diagrams</w:t>
-      </w:r>
-      <w:bookmarkEnd w:id="5"/>
+      <w:bookmarkEnd w:id="7"/>
     </w:p>
     <w:p>
       <w:pPr>
         <w:pStyle w:val="H2"/>
         <w:outlineLvl w:val="1"/>
       </w:pPr>
-      <w:bookmarkStart w:id="6" w:name="_Toc161954490"/>
+      <w:bookmarkStart w:id="8" w:name="_Toc162750048"/>
       <w:r>
         <w:t>AFNT Application</w:t>
       </w:r>
-      <w:bookmarkEnd w:id="6"/>
+      <w:bookmarkEnd w:id="8"/>
     </w:p>
     <w:p>
       <w:pPr>
@@ -4292,7 +4269,7 @@
           <w:noProof/>
         </w:rPr>
         <w:drawing>
-          <wp:inline distT="0" distB="0" distL="0" distR="0" wp14:anchorId="13A060AA" wp14:editId="59DA5959">
+          <wp:inline distT="0" distB="0" distL="0" distR="0" wp14:anchorId="13A060AA" wp14:editId="21C6BAFD">
             <wp:extent cx="6030005" cy="7267575"/>
             <wp:effectExtent l="0" t="0" r="8890" b="0"/>
             <wp:docPr id="991542582" name="Picture 3"/>
@@ -4374,21 +4351,7 @@
         <w:rPr>
           <w:lang w:val="en-US"/>
         </w:rPr>
-        <w:t xml:space="preserve">: AFNT App </w:t>
-      </w:r>
-      <w:proofErr w:type="spellStart"/>
-      <w:r>
-        <w:rPr>
-          <w:lang w:val="en-US"/>
-        </w:rPr>
-        <w:t>UseCase</w:t>
-      </w:r>
-      <w:proofErr w:type="spellEnd"/>
-      <w:r>
-        <w:rPr>
-          <w:lang w:val="en-US"/>
-        </w:rPr>
-        <w:t xml:space="preserve"> Diagram.</w:t>
+        <w:t>: AFNT App UseCase Diagram.</w:t>
       </w:r>
     </w:p>
     <w:p>
@@ -4396,7 +4359,7 @@
         <w:pStyle w:val="Caption"/>
         <w:keepNext/>
       </w:pPr>
-      <w:bookmarkStart w:id="7" w:name="_Toc161954533"/>
+      <w:bookmarkStart w:id="9" w:name="_Toc162750030"/>
       <w:r>
         <w:lastRenderedPageBreak/>
         <w:t xml:space="preserve">Table </w:t>
@@ -4423,23 +4386,21 @@
         <w:rPr>
           <w:lang w:val="en-US"/>
         </w:rPr>
-        <w:t xml:space="preserve">: </w:t>
+        <w:t>: Usecase Man</w:t>
       </w:r>
-      <w:proofErr w:type="spellStart"/>
       <w:r>
         <w:rPr>
           <w:lang w:val="en-US"/>
         </w:rPr>
-        <w:t>Usecase</w:t>
+        <w:t>a</w:t>
       </w:r>
-      <w:proofErr w:type="spellEnd"/>
       <w:r>
         <w:rPr>
           <w:lang w:val="en-US"/>
         </w:rPr>
-        <w:t xml:space="preserve"> Mange Workout and the &lt;&lt;extend&gt;&gt;.</w:t>
+        <w:t>ge Workout and the &lt;&lt;extend&gt;&gt;.</w:t>
       </w:r>
-      <w:bookmarkEnd w:id="7"/>
+      <w:bookmarkEnd w:id="9"/>
     </w:p>
     <w:tbl>
       <w:tblPr>
@@ -5378,7 +5339,7 @@
         <w:pStyle w:val="Caption"/>
         <w:keepNext/>
       </w:pPr>
-      <w:bookmarkStart w:id="8" w:name="_Toc161954534"/>
+      <w:bookmarkStart w:id="10" w:name="_Toc162750031"/>
       <w:r>
         <w:t xml:space="preserve">Table </w:t>
       </w:r>
@@ -5404,23 +5365,9 @@
         <w:rPr>
           <w:lang w:val="en-US"/>
         </w:rPr>
-        <w:t xml:space="preserve">: </w:t>
+        <w:t>: Usecase Manage Meal and the &lt;&lt;extend&gt;&gt;.</w:t>
       </w:r>
-      <w:proofErr w:type="spellStart"/>
-      <w:r>
-        <w:rPr>
-          <w:lang w:val="en-US"/>
-        </w:rPr>
-        <w:t>Usecase</w:t>
-      </w:r>
-      <w:proofErr w:type="spellEnd"/>
-      <w:r>
-        <w:rPr>
-          <w:lang w:val="en-US"/>
-        </w:rPr>
-        <w:t xml:space="preserve"> Manage Meal and the &lt;&lt;extend&gt;&gt;.</w:t>
-      </w:r>
-      <w:bookmarkEnd w:id="8"/>
+      <w:bookmarkEnd w:id="10"/>
     </w:p>
     <w:tbl>
       <w:tblPr>
@@ -6382,7 +6329,7 @@
         <w:pStyle w:val="Caption"/>
         <w:keepNext/>
       </w:pPr>
-      <w:bookmarkStart w:id="9" w:name="_Toc161954535"/>
+      <w:bookmarkStart w:id="11" w:name="_Toc162750032"/>
       <w:r>
         <w:lastRenderedPageBreak/>
         <w:t xml:space="preserve">Table </w:t>
@@ -6409,23 +6356,9 @@
         <w:rPr>
           <w:lang w:val="en-US"/>
         </w:rPr>
-        <w:t xml:space="preserve">: </w:t>
+        <w:t>: Usecase Manage Water Intake and the &lt;&lt;extend&gt;&gt;.</w:t>
       </w:r>
-      <w:proofErr w:type="spellStart"/>
-      <w:r>
-        <w:rPr>
-          <w:lang w:val="en-US"/>
-        </w:rPr>
-        <w:t>Usecase</w:t>
-      </w:r>
-      <w:proofErr w:type="spellEnd"/>
-      <w:r>
-        <w:rPr>
-          <w:lang w:val="en-US"/>
-        </w:rPr>
-        <w:t xml:space="preserve"> Manage Water Intake and the &lt;&lt;extend&gt;&gt;.</w:t>
-      </w:r>
-      <w:bookmarkEnd w:id="9"/>
+      <w:bookmarkEnd w:id="11"/>
     </w:p>
     <w:tbl>
       <w:tblPr>
@@ -7380,7 +7313,7 @@
         <w:pStyle w:val="Caption"/>
         <w:keepNext/>
       </w:pPr>
-      <w:bookmarkStart w:id="10" w:name="_Toc161954536"/>
+      <w:bookmarkStart w:id="12" w:name="_Toc162750033"/>
       <w:r>
         <w:t xml:space="preserve">Table </w:t>
       </w:r>
@@ -7406,23 +7339,9 @@
         <w:rPr>
           <w:lang w:val="en-US"/>
         </w:rPr>
-        <w:t xml:space="preserve">: </w:t>
+        <w:t>: Usecase Gym Finder.</w:t>
       </w:r>
-      <w:proofErr w:type="spellStart"/>
-      <w:r>
-        <w:rPr>
-          <w:lang w:val="en-US"/>
-        </w:rPr>
-        <w:t>Usecase</w:t>
-      </w:r>
-      <w:proofErr w:type="spellEnd"/>
-      <w:r>
-        <w:rPr>
-          <w:lang w:val="en-US"/>
-        </w:rPr>
-        <w:t xml:space="preserve"> Gym Finder.</w:t>
-      </w:r>
-      <w:bookmarkEnd w:id="10"/>
+      <w:bookmarkEnd w:id="12"/>
     </w:p>
     <w:tbl>
       <w:tblPr>
@@ -7967,20 +7886,8 @@
                 <w14:ligatures w14:val="none"/>
               </w:rPr>
               <w:br/>
-            </w:r>
-            <w:proofErr w:type="spellStart"/>
-            <w:r>
-              <w:rPr>
-                <w:rFonts w:ascii="Aptos Narrow" w:eastAsia="Times New Roman" w:hAnsi="Aptos Narrow" w:cs="Times New Roman"/>
-                <w:color w:val="000000"/>
-                <w:kern w:val="0"/>
-                <w:sz w:val="22"/>
-                <w:lang w:val="en-US"/>
-                <w14:ligatures w14:val="none"/>
-              </w:rPr>
               <w:t>MapAPI</w:t>
             </w:r>
-            <w:proofErr w:type="spellEnd"/>
           </w:p>
         </w:tc>
       </w:tr>
@@ -8151,53 +8058,49 @@
               </w:rPr>
               <w:t xml:space="preserve">The screen displays the nearest gym to </w:t>
             </w:r>
-            <w:proofErr w:type="spellStart"/>
-            <w:r>
-              <w:rPr>
-                <w:rFonts w:ascii="Aptos Narrow" w:eastAsia="Times New Roman" w:hAnsi="Aptos Narrow" w:cs="Times New Roman"/>
-                <w:color w:val="000000"/>
-                <w:kern w:val="0"/>
-                <w:sz w:val="22"/>
-                <w:lang w:val="en-US"/>
-                <w14:ligatures w14:val="none"/>
-              </w:rPr>
-              <w:t>to</w:t>
-            </w:r>
-            <w:proofErr w:type="spellEnd"/>
-            <w:r>
-              <w:rPr>
-                <w:rFonts w:ascii="Aptos Narrow" w:eastAsia="Times New Roman" w:hAnsi="Aptos Narrow" w:cs="Times New Roman"/>
-                <w:color w:val="000000"/>
-                <w:kern w:val="0"/>
-                <w:sz w:val="22"/>
-                <w:lang w:val="en-US"/>
-                <w14:ligatures w14:val="none"/>
-              </w:rPr>
-              <w:t xml:space="preserve"> </w:t>
-            </w:r>
-            <w:proofErr w:type="gramStart"/>
-            <w:r>
-              <w:rPr>
-                <w:rFonts w:ascii="Aptos Narrow" w:eastAsia="Times New Roman" w:hAnsi="Aptos Narrow" w:cs="Times New Roman"/>
-                <w:color w:val="000000"/>
-                <w:kern w:val="0"/>
-                <w:sz w:val="22"/>
-                <w:lang w:val="en-US"/>
-                <w14:ligatures w14:val="none"/>
-              </w:rPr>
-              <w:t>users</w:t>
-            </w:r>
-            <w:proofErr w:type="gramEnd"/>
-            <w:r>
-              <w:rPr>
-                <w:rFonts w:ascii="Aptos Narrow" w:eastAsia="Times New Roman" w:hAnsi="Aptos Narrow" w:cs="Times New Roman"/>
-                <w:color w:val="000000"/>
-                <w:kern w:val="0"/>
-                <w:sz w:val="22"/>
-                <w:lang w:val="en-US"/>
-                <w14:ligatures w14:val="none"/>
-              </w:rPr>
-              <w:t xml:space="preserve"> location around a 10 mile radius</w:t>
+            <w:r>
+              <w:rPr>
+                <w:rFonts w:ascii="Aptos Narrow" w:eastAsia="Times New Roman" w:hAnsi="Aptos Narrow" w:cs="Times New Roman"/>
+                <w:color w:val="000000"/>
+                <w:kern w:val="0"/>
+                <w:sz w:val="22"/>
+                <w:lang w:val="en-US"/>
+                <w14:ligatures w14:val="none"/>
+              </w:rPr>
+              <w:t>users’</w:t>
+            </w:r>
+            <w:r>
+              <w:rPr>
+                <w:rFonts w:ascii="Aptos Narrow" w:eastAsia="Times New Roman" w:hAnsi="Aptos Narrow" w:cs="Times New Roman"/>
+                <w:color w:val="000000"/>
+                <w:kern w:val="0"/>
+                <w:sz w:val="22"/>
+                <w:lang w:val="en-US"/>
+                <w14:ligatures w14:val="none"/>
+              </w:rPr>
+              <w:t xml:space="preserve"> location around a </w:t>
+            </w:r>
+            <w:r>
+              <w:rPr>
+                <w:rFonts w:ascii="Aptos Narrow" w:eastAsia="Times New Roman" w:hAnsi="Aptos Narrow" w:cs="Times New Roman"/>
+                <w:color w:val="000000"/>
+                <w:kern w:val="0"/>
+                <w:sz w:val="22"/>
+                <w:lang w:val="en-US"/>
+                <w14:ligatures w14:val="none"/>
+              </w:rPr>
+              <w:t>10-mile</w:t>
+            </w:r>
+            <w:r>
+              <w:rPr>
+                <w:rFonts w:ascii="Aptos Narrow" w:eastAsia="Times New Roman" w:hAnsi="Aptos Narrow" w:cs="Times New Roman"/>
+                <w:color w:val="000000"/>
+                <w:kern w:val="0"/>
+                <w:sz w:val="22"/>
+                <w:lang w:val="en-US"/>
+                <w14:ligatures w14:val="none"/>
+              </w:rPr>
+              <w:t xml:space="preserve"> radius</w:t>
             </w:r>
           </w:p>
         </w:tc>
@@ -8296,19 +8199,17 @@
               <w:br/>
               <w:t xml:space="preserve">2. App uses user's location data and fetches the nearest gyms to the </w:t>
             </w:r>
-            <w:proofErr w:type="gramStart"/>
-            <w:r>
-              <w:rPr>
-                <w:rFonts w:ascii="Aptos Narrow" w:eastAsia="Times New Roman" w:hAnsi="Aptos Narrow" w:cs="Times New Roman"/>
-                <w:color w:val="000000"/>
-                <w:kern w:val="0"/>
-                <w:sz w:val="22"/>
-                <w:lang w:val="en-US"/>
-                <w14:ligatures w14:val="none"/>
-              </w:rPr>
-              <w:t>users</w:t>
-            </w:r>
-            <w:proofErr w:type="gramEnd"/>
+            <w:r>
+              <w:rPr>
+                <w:rFonts w:ascii="Aptos Narrow" w:eastAsia="Times New Roman" w:hAnsi="Aptos Narrow" w:cs="Times New Roman"/>
+                <w:color w:val="000000"/>
+                <w:kern w:val="0"/>
+                <w:sz w:val="22"/>
+                <w:lang w:val="en-US"/>
+                <w14:ligatures w14:val="none"/>
+              </w:rPr>
+              <w:t>user’s</w:t>
+            </w:r>
             <w:r>
               <w:rPr>
                 <w:rFonts w:ascii="Aptos Narrow" w:eastAsia="Times New Roman" w:hAnsi="Aptos Narrow" w:cs="Times New Roman"/>
@@ -8455,7 +8356,7 @@
         <w:pStyle w:val="Caption"/>
         <w:keepNext/>
       </w:pPr>
-      <w:bookmarkStart w:id="11" w:name="_Toc161954537"/>
+      <w:bookmarkStart w:id="13" w:name="_Toc162750034"/>
       <w:r>
         <w:lastRenderedPageBreak/>
         <w:t xml:space="preserve">Table </w:t>
@@ -8482,23 +8383,9 @@
         <w:rPr>
           <w:lang w:val="en-US"/>
         </w:rPr>
-        <w:t xml:space="preserve">: </w:t>
+        <w:t>: Usecase Create Account.</w:t>
       </w:r>
-      <w:proofErr w:type="spellStart"/>
-      <w:r>
-        <w:rPr>
-          <w:lang w:val="en-US"/>
-        </w:rPr>
-        <w:t>Usecase</w:t>
-      </w:r>
-      <w:proofErr w:type="spellEnd"/>
-      <w:r>
-        <w:rPr>
-          <w:lang w:val="en-US"/>
-        </w:rPr>
-        <w:t xml:space="preserve"> Create Account.</w:t>
-      </w:r>
-      <w:bookmarkEnd w:id="11"/>
+      <w:bookmarkEnd w:id="13"/>
     </w:p>
     <w:tbl>
       <w:tblPr>
@@ -9334,19 +9221,17 @@
               <w:br/>
               <w:t xml:space="preserve">3. User needs to provide the details stated in </w:t>
             </w:r>
-            <w:proofErr w:type="gramStart"/>
-            <w:r>
-              <w:rPr>
-                <w:rFonts w:ascii="Aptos Narrow" w:eastAsia="Times New Roman" w:hAnsi="Aptos Narrow" w:cs="Times New Roman"/>
-                <w:color w:val="000000"/>
-                <w:kern w:val="0"/>
-                <w:sz w:val="22"/>
-                <w:lang w:val="en-US"/>
-                <w14:ligatures w14:val="none"/>
-              </w:rPr>
-              <w:t>Post-conditions</w:t>
-            </w:r>
-            <w:proofErr w:type="gramEnd"/>
+            <w:r>
+              <w:rPr>
+                <w:rFonts w:ascii="Aptos Narrow" w:eastAsia="Times New Roman" w:hAnsi="Aptos Narrow" w:cs="Times New Roman"/>
+                <w:color w:val="000000"/>
+                <w:kern w:val="0"/>
+                <w:sz w:val="22"/>
+                <w:lang w:val="en-US"/>
+                <w14:ligatures w14:val="none"/>
+              </w:rPr>
+              <w:t>post-conditions</w:t>
+            </w:r>
             <w:r>
               <w:rPr>
                 <w:rFonts w:ascii="Aptos Narrow" w:eastAsia="Times New Roman" w:hAnsi="Aptos Narrow" w:cs="Times New Roman"/>
@@ -9487,7 +9372,7 @@
         <w:pStyle w:val="Caption"/>
         <w:keepNext/>
       </w:pPr>
-      <w:bookmarkStart w:id="12" w:name="_Toc161954538"/>
+      <w:bookmarkStart w:id="14" w:name="_Toc162750035"/>
       <w:r>
         <w:t xml:space="preserve">Table </w:t>
       </w:r>
@@ -9513,23 +9398,9 @@
         <w:rPr>
           <w:lang w:val="en-US"/>
         </w:rPr>
-        <w:t xml:space="preserve">: </w:t>
+        <w:t>: Usecase Update Profile.</w:t>
       </w:r>
-      <w:proofErr w:type="spellStart"/>
-      <w:r>
-        <w:rPr>
-          <w:lang w:val="en-US"/>
-        </w:rPr>
-        <w:t>Usecase</w:t>
-      </w:r>
-      <w:proofErr w:type="spellEnd"/>
-      <w:r>
-        <w:rPr>
-          <w:lang w:val="en-US"/>
-        </w:rPr>
-        <w:t xml:space="preserve"> Update Profile.</w:t>
-      </w:r>
-      <w:bookmarkEnd w:id="12"/>
+      <w:bookmarkEnd w:id="14"/>
     </w:p>
     <w:tbl>
       <w:tblPr>
@@ -10232,31 +10103,7 @@
                 <w:lang w:val="en-US"/>
                 <w14:ligatures w14:val="none"/>
               </w:rPr>
-              <w:t xml:space="preserve">The user can modify details like username, password, gender, dob email, </w:t>
-            </w:r>
-            <w:proofErr w:type="gramStart"/>
-            <w:r>
-              <w:rPr>
-                <w:rFonts w:ascii="Aptos Narrow" w:eastAsia="Times New Roman" w:hAnsi="Aptos Narrow" w:cs="Times New Roman"/>
-                <w:color w:val="000000"/>
-                <w:kern w:val="0"/>
-                <w:sz w:val="22"/>
-                <w:lang w:val="en-US"/>
-                <w14:ligatures w14:val="none"/>
-              </w:rPr>
-              <w:t>phone</w:t>
-            </w:r>
-            <w:proofErr w:type="gramEnd"/>
-            <w:r>
-              <w:rPr>
-                <w:rFonts w:ascii="Aptos Narrow" w:eastAsia="Times New Roman" w:hAnsi="Aptos Narrow" w:cs="Times New Roman"/>
-                <w:color w:val="000000"/>
-                <w:kern w:val="0"/>
-                <w:sz w:val="22"/>
-                <w:lang w:val="en-US"/>
-                <w14:ligatures w14:val="none"/>
-              </w:rPr>
-              <w:t xml:space="preserve"> and postcode (optional)</w:t>
+              <w:t>The user can modify details like username, password, gender, dob email, phone and postcode (optional)</w:t>
             </w:r>
           </w:p>
         </w:tc>
@@ -10391,32 +10238,17 @@
               <w:br/>
               <w:t xml:space="preserve">5. User can now modify the account details stated in </w:t>
             </w:r>
-            <w:proofErr w:type="gramStart"/>
-            <w:r>
-              <w:rPr>
-                <w:rFonts w:ascii="Aptos Narrow" w:eastAsia="Times New Roman" w:hAnsi="Aptos Narrow" w:cs="Times New Roman"/>
-                <w:color w:val="000000"/>
-                <w:kern w:val="0"/>
-                <w:sz w:val="22"/>
-                <w:lang w:val="en-US"/>
-                <w14:ligatures w14:val="none"/>
-              </w:rPr>
-              <w:t>Post-</w:t>
-            </w:r>
-            <w:proofErr w:type="spellStart"/>
-            <w:r>
-              <w:rPr>
-                <w:rFonts w:ascii="Aptos Narrow" w:eastAsia="Times New Roman" w:hAnsi="Aptos Narrow" w:cs="Times New Roman"/>
-                <w:color w:val="000000"/>
-                <w:kern w:val="0"/>
-                <w:sz w:val="22"/>
-                <w:lang w:val="en-US"/>
-                <w14:ligatures w14:val="none"/>
-              </w:rPr>
-              <w:t>condtions</w:t>
-            </w:r>
-            <w:proofErr w:type="spellEnd"/>
-            <w:proofErr w:type="gramEnd"/>
+            <w:r>
+              <w:rPr>
+                <w:rFonts w:ascii="Aptos Narrow" w:eastAsia="Times New Roman" w:hAnsi="Aptos Narrow" w:cs="Times New Roman"/>
+                <w:color w:val="000000"/>
+                <w:kern w:val="0"/>
+                <w:sz w:val="22"/>
+                <w:lang w:val="en-US"/>
+                <w14:ligatures w14:val="none"/>
+              </w:rPr>
+              <w:t>post-conditions</w:t>
+            </w:r>
           </w:p>
         </w:tc>
       </w:tr>
@@ -10530,7 +10362,7 @@
         <w:pStyle w:val="Caption"/>
         <w:keepNext/>
       </w:pPr>
-      <w:bookmarkStart w:id="13" w:name="_Toc161954539"/>
+      <w:bookmarkStart w:id="15" w:name="_Toc162750036"/>
       <w:r>
         <w:lastRenderedPageBreak/>
         <w:t xml:space="preserve">Table </w:t>
@@ -10557,23 +10389,9 @@
         <w:rPr>
           <w:lang w:val="en-US"/>
         </w:rPr>
-        <w:t xml:space="preserve">: </w:t>
+        <w:t>: Usecase Delete Profile.</w:t>
       </w:r>
-      <w:proofErr w:type="spellStart"/>
-      <w:r>
-        <w:rPr>
-          <w:lang w:val="en-US"/>
-        </w:rPr>
-        <w:t>Usecase</w:t>
-      </w:r>
-      <w:proofErr w:type="spellEnd"/>
-      <w:r>
-        <w:rPr>
-          <w:lang w:val="en-US"/>
-        </w:rPr>
-        <w:t xml:space="preserve"> Delete Profile.</w:t>
-      </w:r>
-      <w:bookmarkEnd w:id="13"/>
+      <w:bookmarkEnd w:id="15"/>
     </w:p>
     <w:tbl>
       <w:tblPr>
@@ -11523,7 +11341,7 @@
         <w:pStyle w:val="Caption"/>
         <w:keepNext/>
       </w:pPr>
-      <w:bookmarkStart w:id="14" w:name="_Toc161954540"/>
+      <w:bookmarkStart w:id="16" w:name="_Toc162750037"/>
       <w:r>
         <w:t xml:space="preserve">Table </w:t>
       </w:r>
@@ -11549,23 +11367,21 @@
         <w:rPr>
           <w:lang w:val="en-US"/>
         </w:rPr>
-        <w:t xml:space="preserve">: </w:t>
+        <w:t>: Usecase Track Workout Progress and</w:t>
       </w:r>
-      <w:proofErr w:type="spellStart"/>
       <w:r>
         <w:rPr>
           <w:lang w:val="en-US"/>
         </w:rPr>
-        <w:t>Usecase</w:t>
+        <w:t xml:space="preserve"> the</w:t>
       </w:r>
-      <w:proofErr w:type="spellEnd"/>
       <w:r>
         <w:rPr>
           <w:lang w:val="en-US"/>
         </w:rPr>
-        <w:t xml:space="preserve"> Track Workout Progress and &lt;&lt;extend&gt;&gt;.</w:t>
+        <w:t xml:space="preserve"> &lt;&lt;extend&gt;&gt;.</w:t>
       </w:r>
-      <w:bookmarkEnd w:id="14"/>
+      <w:bookmarkEnd w:id="16"/>
     </w:p>
     <w:tbl>
       <w:tblPr>
@@ -11743,7 +11559,29 @@
                 <w:lang w:val="en-US"/>
                 <w14:ligatures w14:val="none"/>
               </w:rPr>
-              <w:t>Track Workout Progress and &lt;&lt;extend&gt;&gt;</w:t>
+              <w:t xml:space="preserve">Track Workout Progress and </w:t>
+            </w:r>
+            <w:r>
+              <w:rPr>
+                <w:rFonts w:ascii="Aptos Narrow" w:eastAsia="Times New Roman" w:hAnsi="Aptos Narrow" w:cs="Times New Roman"/>
+                <w:color w:val="000000"/>
+                <w:kern w:val="0"/>
+                <w:sz w:val="22"/>
+                <w:lang w:val="en-US"/>
+                <w14:ligatures w14:val="none"/>
+              </w:rPr>
+              <w:t xml:space="preserve">the </w:t>
+            </w:r>
+            <w:r>
+              <w:rPr>
+                <w:rFonts w:ascii="Aptos Narrow" w:eastAsia="Times New Roman" w:hAnsi="Aptos Narrow" w:cs="Times New Roman"/>
+                <w:color w:val="000000"/>
+                <w:kern w:val="0"/>
+                <w:sz w:val="22"/>
+                <w:lang w:val="en-US"/>
+                <w14:ligatures w14:val="none"/>
+              </w:rPr>
+              <w:t>&lt;&lt;extend&gt;&gt;</w:t>
             </w:r>
           </w:p>
         </w:tc>
@@ -12270,19 +12108,17 @@
               </w:rPr>
               <w:t xml:space="preserve">The user can monitor and modify their workout progress data like step count, </w:t>
             </w:r>
-            <w:proofErr w:type="spellStart"/>
-            <w:r>
-              <w:rPr>
-                <w:rFonts w:ascii="Aptos Narrow" w:eastAsia="Times New Roman" w:hAnsi="Aptos Narrow" w:cs="Times New Roman"/>
-                <w:color w:val="000000"/>
-                <w:kern w:val="0"/>
-                <w:sz w:val="22"/>
-                <w:lang w:val="en-US"/>
-                <w14:ligatures w14:val="none"/>
-              </w:rPr>
-              <w:t>bmi</w:t>
-            </w:r>
-            <w:proofErr w:type="spellEnd"/>
+            <w:r>
+              <w:rPr>
+                <w:rFonts w:ascii="Aptos Narrow" w:eastAsia="Times New Roman" w:hAnsi="Aptos Narrow" w:cs="Times New Roman"/>
+                <w:color w:val="000000"/>
+                <w:kern w:val="0"/>
+                <w:sz w:val="22"/>
+                <w:lang w:val="en-US"/>
+                <w14:ligatures w14:val="none"/>
+              </w:rPr>
+              <w:t>BMI</w:t>
+            </w:r>
             <w:r>
               <w:rPr>
                 <w:rFonts w:ascii="Aptos Narrow" w:eastAsia="Times New Roman" w:hAnsi="Aptos Narrow" w:cs="Times New Roman"/>
@@ -12401,21 +12237,41 @@
                 <w14:ligatures w14:val="none"/>
               </w:rPr>
               <w:br/>
-              <w:t xml:space="preserve">3. User can input their current body stat (weight, height, </w:t>
-            </w:r>
-            <w:proofErr w:type="spellStart"/>
-            <w:r>
-              <w:rPr>
-                <w:rFonts w:ascii="Aptos Narrow" w:eastAsia="Times New Roman" w:hAnsi="Aptos Narrow" w:cs="Times New Roman"/>
-                <w:color w:val="000000"/>
-                <w:kern w:val="0"/>
-                <w:sz w:val="22"/>
-                <w:lang w:val="en-US"/>
-                <w14:ligatures w14:val="none"/>
-              </w:rPr>
-              <w:t>bmi</w:t>
-            </w:r>
-            <w:proofErr w:type="spellEnd"/>
+              <w:t xml:space="preserve">3. </w:t>
+            </w:r>
+            <w:r>
+              <w:rPr>
+                <w:rFonts w:ascii="Aptos Narrow" w:eastAsia="Times New Roman" w:hAnsi="Aptos Narrow" w:cs="Times New Roman"/>
+                <w:color w:val="000000"/>
+                <w:kern w:val="0"/>
+                <w:sz w:val="22"/>
+                <w:lang w:val="en-US"/>
+                <w14:ligatures w14:val="none"/>
+              </w:rPr>
+              <w:t>Users</w:t>
+            </w:r>
+            <w:r>
+              <w:rPr>
+                <w:rFonts w:ascii="Aptos Narrow" w:eastAsia="Times New Roman" w:hAnsi="Aptos Narrow" w:cs="Times New Roman"/>
+                <w:color w:val="000000"/>
+                <w:kern w:val="0"/>
+                <w:sz w:val="22"/>
+                <w:lang w:val="en-US"/>
+                <w14:ligatures w14:val="none"/>
+              </w:rPr>
+              <w:t xml:space="preserve"> can input their current body stat (weight, height, </w:t>
+            </w:r>
+            <w:r>
+              <w:rPr>
+                <w:rFonts w:ascii="Aptos Narrow" w:eastAsia="Times New Roman" w:hAnsi="Aptos Narrow" w:cs="Times New Roman"/>
+                <w:color w:val="000000"/>
+                <w:kern w:val="0"/>
+                <w:sz w:val="22"/>
+                <w:lang w:val="en-US"/>
+                <w14:ligatures w14:val="none"/>
+              </w:rPr>
+              <w:t>BMI</w:t>
+            </w:r>
             <w:r>
               <w:rPr>
                 <w:rFonts w:ascii="Aptos Narrow" w:eastAsia="Times New Roman" w:hAnsi="Aptos Narrow" w:cs="Times New Roman"/>
@@ -12439,19 +12295,17 @@
               <w:br/>
               <w:t xml:space="preserve">4. User can also set health </w:t>
             </w:r>
-            <w:proofErr w:type="spellStart"/>
-            <w:r>
-              <w:rPr>
-                <w:rFonts w:ascii="Aptos Narrow" w:eastAsia="Times New Roman" w:hAnsi="Aptos Narrow" w:cs="Times New Roman"/>
-                <w:color w:val="000000"/>
-                <w:kern w:val="0"/>
-                <w:sz w:val="22"/>
-                <w:lang w:val="en-US"/>
-                <w14:ligatures w14:val="none"/>
-              </w:rPr>
-              <w:t>goesl</w:t>
-            </w:r>
-            <w:proofErr w:type="spellEnd"/>
+            <w:r>
+              <w:rPr>
+                <w:rFonts w:ascii="Aptos Narrow" w:eastAsia="Times New Roman" w:hAnsi="Aptos Narrow" w:cs="Times New Roman"/>
+                <w:color w:val="000000"/>
+                <w:kern w:val="0"/>
+                <w:sz w:val="22"/>
+                <w:lang w:val="en-US"/>
+                <w14:ligatures w14:val="none"/>
+              </w:rPr>
+              <w:t>goals</w:t>
+            </w:r>
             <w:r>
               <w:rPr>
                 <w:rFonts w:ascii="Aptos Narrow" w:eastAsia="Times New Roman" w:hAnsi="Aptos Narrow" w:cs="Times New Roman"/>
@@ -12571,7 +12425,7 @@
         <w:pStyle w:val="Caption"/>
         <w:keepNext/>
       </w:pPr>
-      <w:bookmarkStart w:id="15" w:name="_Toc161954541"/>
+      <w:bookmarkStart w:id="17" w:name="_Toc162750038"/>
       <w:r>
         <w:lastRenderedPageBreak/>
         <w:t xml:space="preserve">Table </w:t>
@@ -12598,23 +12452,9 @@
         <w:rPr>
           <w:lang w:val="en-US"/>
         </w:rPr>
-        <w:t xml:space="preserve">: </w:t>
+        <w:t>: Usecase Generate Progress Graphs and the &lt;&lt;extend&gt;&gt;.</w:t>
       </w:r>
-      <w:proofErr w:type="spellStart"/>
-      <w:r>
-        <w:rPr>
-          <w:lang w:val="en-US"/>
-        </w:rPr>
-        <w:t>Usecase</w:t>
-      </w:r>
-      <w:proofErr w:type="spellEnd"/>
-      <w:r>
-        <w:rPr>
-          <w:lang w:val="en-US"/>
-        </w:rPr>
-        <w:t xml:space="preserve"> Generate Progress Graphs and the &lt;&lt;extend&gt;&gt;.</w:t>
-      </w:r>
-      <w:bookmarkEnd w:id="15"/>
+      <w:bookmarkEnd w:id="17"/>
     </w:p>
     <w:tbl>
       <w:tblPr>
@@ -12792,7 +12632,29 @@
                 <w:lang w:val="en-US"/>
                 <w14:ligatures w14:val="none"/>
               </w:rPr>
-              <w:t>Generate Progress Graphs and &lt;&lt;extend&gt;&gt;</w:t>
+              <w:t>Generate Progress Graphs and</w:t>
+            </w:r>
+            <w:r>
+              <w:rPr>
+                <w:rFonts w:ascii="Aptos Narrow" w:eastAsia="Times New Roman" w:hAnsi="Aptos Narrow" w:cs="Times New Roman"/>
+                <w:color w:val="000000"/>
+                <w:kern w:val="0"/>
+                <w:sz w:val="22"/>
+                <w:lang w:val="en-US"/>
+                <w14:ligatures w14:val="none"/>
+              </w:rPr>
+              <w:t xml:space="preserve"> the</w:t>
+            </w:r>
+            <w:r>
+              <w:rPr>
+                <w:rFonts w:ascii="Aptos Narrow" w:eastAsia="Times New Roman" w:hAnsi="Aptos Narrow" w:cs="Times New Roman"/>
+                <w:color w:val="000000"/>
+                <w:kern w:val="0"/>
+                <w:sz w:val="22"/>
+                <w:lang w:val="en-US"/>
+                <w14:ligatures w14:val="none"/>
+              </w:rPr>
+              <w:t xml:space="preserve"> &lt;&lt;extend&gt;&gt;</w:t>
             </w:r>
           </w:p>
         </w:tc>
@@ -13331,19 +13193,17 @@
               </w:rPr>
               <w:t xml:space="preserve">The user can generate graph data for step count, </w:t>
             </w:r>
-            <w:proofErr w:type="spellStart"/>
-            <w:r>
-              <w:rPr>
-                <w:rFonts w:ascii="Aptos Narrow" w:eastAsia="Times New Roman" w:hAnsi="Aptos Narrow" w:cs="Times New Roman"/>
-                <w:color w:val="000000"/>
-                <w:kern w:val="0"/>
-                <w:sz w:val="22"/>
-                <w:lang w:val="en-US"/>
-                <w14:ligatures w14:val="none"/>
-              </w:rPr>
-              <w:t>bmi</w:t>
-            </w:r>
-            <w:proofErr w:type="spellEnd"/>
+            <w:r>
+              <w:rPr>
+                <w:rFonts w:ascii="Aptos Narrow" w:eastAsia="Times New Roman" w:hAnsi="Aptos Narrow" w:cs="Times New Roman"/>
+                <w:color w:val="000000"/>
+                <w:kern w:val="0"/>
+                <w:sz w:val="22"/>
+                <w:lang w:val="en-US"/>
+                <w14:ligatures w14:val="none"/>
+              </w:rPr>
+              <w:t>BMI</w:t>
+            </w:r>
             <w:r>
               <w:rPr>
                 <w:rFonts w:ascii="Aptos Narrow" w:eastAsia="Times New Roman" w:hAnsi="Aptos Narrow" w:cs="Times New Roman"/>
@@ -13591,12 +13451,12 @@
           <w:u w:val="single"/>
         </w:rPr>
       </w:pPr>
-      <w:bookmarkStart w:id="16" w:name="_Toc161954491"/>
+      <w:bookmarkStart w:id="18" w:name="_Toc162750049"/>
       <w:r>
         <w:lastRenderedPageBreak/>
         <w:t>Admin Management Website</w:t>
       </w:r>
-      <w:bookmarkEnd w:id="16"/>
+      <w:bookmarkEnd w:id="18"/>
     </w:p>
     <w:p>
       <w:pPr>
@@ -13614,7 +13474,7 @@
           <w:noProof/>
         </w:rPr>
         <w:drawing>
-          <wp:inline distT="0" distB="0" distL="0" distR="0" wp14:anchorId="3A2ECFA9" wp14:editId="22833A84">
+          <wp:inline distT="0" distB="0" distL="0" distR="0" wp14:anchorId="3A2ECFA9" wp14:editId="2E1975BE">
             <wp:extent cx="3543300" cy="2695575"/>
             <wp:effectExtent l="0" t="0" r="0" b="9525"/>
             <wp:docPr id="64089884" name="Picture 4" descr="A diagram of a diagram&#10;&#10;Description automatically generated"/>
@@ -13696,21 +13556,7 @@
         <w:rPr>
           <w:lang w:val="en-US"/>
         </w:rPr>
-        <w:t xml:space="preserve">: AM Website </w:t>
-      </w:r>
-      <w:proofErr w:type="spellStart"/>
-      <w:r>
-        <w:rPr>
-          <w:lang w:val="en-US"/>
-        </w:rPr>
-        <w:t>UseCase</w:t>
-      </w:r>
-      <w:proofErr w:type="spellEnd"/>
-      <w:r>
-        <w:rPr>
-          <w:lang w:val="en-US"/>
-        </w:rPr>
-        <w:t xml:space="preserve"> Diagram</w:t>
+        <w:t>: AM Website UseCase Diagram</w:t>
       </w:r>
     </w:p>
     <w:p>
@@ -13718,13 +13564,13 @@
         <w:pStyle w:val="Caption"/>
         <w:keepNext/>
       </w:pPr>
-      <w:bookmarkStart w:id="17" w:name="_Toc161954542"/>
     </w:p>
     <w:p>
       <w:pPr>
         <w:pStyle w:val="Caption"/>
         <w:keepNext/>
       </w:pPr>
+      <w:bookmarkStart w:id="19" w:name="_Toc162750039"/>
       <w:r>
         <w:t xml:space="preserve">Table </w:t>
       </w:r>
@@ -13750,23 +13596,9 @@
         <w:rPr>
           <w:lang w:val="en-US"/>
         </w:rPr>
-        <w:t xml:space="preserve">: </w:t>
+        <w:t>: Usecase Manage Website and the &lt;&lt;extend&gt;&gt;.</w:t>
       </w:r>
-      <w:proofErr w:type="spellStart"/>
-      <w:r>
-        <w:rPr>
-          <w:lang w:val="en-US"/>
-        </w:rPr>
-        <w:t>Usecase</w:t>
-      </w:r>
-      <w:proofErr w:type="spellEnd"/>
-      <w:r>
-        <w:rPr>
-          <w:lang w:val="en-US"/>
-        </w:rPr>
-        <w:t xml:space="preserve"> Manage Website and the &lt;&lt;extend&gt;&gt;.</w:t>
-      </w:r>
-      <w:bookmarkEnd w:id="17"/>
+      <w:bookmarkEnd w:id="19"/>
     </w:p>
     <w:tbl>
       <w:tblPr>
@@ -14739,12 +14571,12 @@
           <w:u w:val="single"/>
         </w:rPr>
       </w:pPr>
-      <w:bookmarkStart w:id="18" w:name="_Toc161954492"/>
+      <w:bookmarkStart w:id="20" w:name="_Toc162750050"/>
       <w:r>
         <w:lastRenderedPageBreak/>
         <w:t>Arduino Watch</w:t>
       </w:r>
-      <w:bookmarkEnd w:id="18"/>
+      <w:bookmarkEnd w:id="20"/>
     </w:p>
     <w:p>
       <w:pPr>
@@ -14844,21 +14676,7 @@
         <w:rPr>
           <w:lang w:val="en-US"/>
         </w:rPr>
-        <w:t xml:space="preserve">: Arduino Watch </w:t>
-      </w:r>
-      <w:proofErr w:type="spellStart"/>
-      <w:r>
-        <w:rPr>
-          <w:lang w:val="en-US"/>
-        </w:rPr>
-        <w:t>UseCase</w:t>
-      </w:r>
-      <w:proofErr w:type="spellEnd"/>
-      <w:r>
-        <w:rPr>
-          <w:lang w:val="en-US"/>
-        </w:rPr>
-        <w:t xml:space="preserve"> Diagram</w:t>
+        <w:t>: Arduino Watch UseCase Diagram</w:t>
       </w:r>
     </w:p>
     <w:p>
@@ -14885,7 +14703,7 @@
         <w:pStyle w:val="Caption"/>
         <w:keepNext/>
       </w:pPr>
-      <w:bookmarkStart w:id="19" w:name="_Toc161954543"/>
+      <w:bookmarkStart w:id="21" w:name="_Toc162750040"/>
       <w:r>
         <w:lastRenderedPageBreak/>
         <w:t xml:space="preserve">Table </w:t>
@@ -14912,23 +14730,9 @@
         <w:rPr>
           <w:lang w:val="en-US"/>
         </w:rPr>
-        <w:t xml:space="preserve">: </w:t>
+        <w:t>: Usecase Store Measured Data and the &lt;&lt;extend&gt;&gt;.</w:t>
       </w:r>
-      <w:proofErr w:type="spellStart"/>
-      <w:r>
-        <w:rPr>
-          <w:lang w:val="en-US"/>
-        </w:rPr>
-        <w:t>Usecase</w:t>
-      </w:r>
-      <w:proofErr w:type="spellEnd"/>
-      <w:r>
-        <w:rPr>
-          <w:lang w:val="en-US"/>
-        </w:rPr>
-        <w:t xml:space="preserve"> Store Measured Data and the &lt;&lt;extend&gt;&gt;.</w:t>
-      </w:r>
-      <w:bookmarkEnd w:id="19"/>
+      <w:bookmarkEnd w:id="21"/>
     </w:p>
     <w:tbl>
       <w:tblPr>
@@ -15579,31 +15383,7 @@
                 <w:lang w:val="en-US"/>
                 <w14:ligatures w14:val="none"/>
               </w:rPr>
-              <w:t xml:space="preserve">User must have an Arduino Watch which is turned on and </w:t>
-            </w:r>
-            <w:proofErr w:type="spellStart"/>
-            <w:r>
-              <w:rPr>
-                <w:rFonts w:ascii="Aptos Narrow" w:eastAsia="Times New Roman" w:hAnsi="Aptos Narrow" w:cs="Times New Roman"/>
-                <w:color w:val="000000"/>
-                <w:kern w:val="0"/>
-                <w:sz w:val="22"/>
-                <w:lang w:val="en-US"/>
-                <w14:ligatures w14:val="none"/>
-              </w:rPr>
-              <w:t>straped</w:t>
-            </w:r>
-            <w:proofErr w:type="spellEnd"/>
-            <w:r>
-              <w:rPr>
-                <w:rFonts w:ascii="Aptos Narrow" w:eastAsia="Times New Roman" w:hAnsi="Aptos Narrow" w:cs="Times New Roman"/>
-                <w:color w:val="000000"/>
-                <w:kern w:val="0"/>
-                <w:sz w:val="22"/>
-                <w:lang w:val="en-US"/>
-                <w14:ligatures w14:val="none"/>
-              </w:rPr>
-              <w:t xml:space="preserve"> properly on the wrist.</w:t>
+              <w:t>User must have an Arduino Watch which is turned on and straped properly on the wrist.</w:t>
             </w:r>
           </w:p>
         </w:tc>
@@ -15899,7 +15679,7 @@
         <w:pStyle w:val="Caption"/>
         <w:keepNext/>
       </w:pPr>
-      <w:bookmarkStart w:id="20" w:name="_Toc161954544"/>
+      <w:bookmarkStart w:id="22" w:name="_Toc162750041"/>
       <w:r>
         <w:t xml:space="preserve">Table </w:t>
       </w:r>
@@ -15925,23 +15705,9 @@
         <w:rPr>
           <w:lang w:val="en-US"/>
         </w:rPr>
-        <w:t xml:space="preserve">: </w:t>
+        <w:t>: Usecase Sync Watch Data to Application.</w:t>
       </w:r>
-      <w:proofErr w:type="spellStart"/>
-      <w:r>
-        <w:rPr>
-          <w:lang w:val="en-US"/>
-        </w:rPr>
-        <w:t>Usecase</w:t>
-      </w:r>
-      <w:proofErr w:type="spellEnd"/>
-      <w:r>
-        <w:rPr>
-          <w:lang w:val="en-US"/>
-        </w:rPr>
-        <w:t xml:space="preserve"> Sync Watch Data to Application.</w:t>
-      </w:r>
-      <w:bookmarkEnd w:id="20"/>
+      <w:bookmarkEnd w:id="22"/>
     </w:p>
     <w:tbl>
       <w:tblPr>
@@ -16558,31 +16324,7 @@
                 <w:lang w:val="en-US"/>
                 <w14:ligatures w14:val="none"/>
               </w:rPr>
-              <w:t xml:space="preserve">User must have an Arduino Watch which is turned on and </w:t>
-            </w:r>
-            <w:proofErr w:type="spellStart"/>
-            <w:r>
-              <w:rPr>
-                <w:rFonts w:ascii="Aptos Narrow" w:eastAsia="Times New Roman" w:hAnsi="Aptos Narrow" w:cs="Times New Roman"/>
-                <w:color w:val="000000"/>
-                <w:kern w:val="0"/>
-                <w:sz w:val="22"/>
-                <w:lang w:val="en-US"/>
-                <w14:ligatures w14:val="none"/>
-              </w:rPr>
-              <w:t>straped</w:t>
-            </w:r>
-            <w:proofErr w:type="spellEnd"/>
-            <w:r>
-              <w:rPr>
-                <w:rFonts w:ascii="Aptos Narrow" w:eastAsia="Times New Roman" w:hAnsi="Aptos Narrow" w:cs="Times New Roman"/>
-                <w:color w:val="000000"/>
-                <w:kern w:val="0"/>
-                <w:sz w:val="22"/>
-                <w:lang w:val="en-US"/>
-                <w14:ligatures w14:val="none"/>
-              </w:rPr>
-              <w:t xml:space="preserve"> properly on the wrist.</w:t>
+              <w:t>User must have an Arduino Watch which is turned on and straped properly on the wrist.</w:t>
             </w:r>
           </w:p>
         </w:tc>
@@ -16904,14 +16646,15 @@
           <w:lang w:val="en-US"/>
         </w:rPr>
       </w:pPr>
-      <w:bookmarkStart w:id="21" w:name="_Toc161954493"/>
+      <w:bookmarkStart w:id="23" w:name="_Toc162750051"/>
+      <w:bookmarkStart w:id="24" w:name="_Hlk162754868"/>
       <w:r>
         <w:rPr>
           <w:lang w:val="en-US"/>
         </w:rPr>
         <w:t>Functional Requirements</w:t>
       </w:r>
-      <w:bookmarkEnd w:id="21"/>
+      <w:bookmarkEnd w:id="23"/>
     </w:p>
     <w:p>
       <w:pPr>
@@ -17010,11 +16753,13 @@
         <w:pStyle w:val="H2"/>
         <w:outlineLvl w:val="1"/>
       </w:pPr>
-      <w:bookmarkStart w:id="22" w:name="_Toc161954494"/>
+      <w:bookmarkStart w:id="25" w:name="_Toc162750052"/>
+      <w:bookmarkStart w:id="26" w:name="_Hlk162754882"/>
+      <w:bookmarkEnd w:id="24"/>
       <w:r>
         <w:t>Database</w:t>
       </w:r>
-      <w:bookmarkEnd w:id="22"/>
+      <w:bookmarkEnd w:id="25"/>
     </w:p>
     <w:tbl>
       <w:tblPr>
@@ -17062,6 +16807,8 @@
                 <w14:ligatures w14:val="none"/>
               </w:rPr>
             </w:pPr>
+            <w:bookmarkStart w:id="27" w:name="_Hlk162754905"/>
+            <w:bookmarkEnd w:id="26"/>
             <w:r>
               <w:rPr>
                 <w:rFonts w:ascii="Arial" w:eastAsia="Times New Roman" w:hAnsi="Arial" w:cs="Arial"/>
@@ -17636,103 +17383,7 @@
                 <w:lang w:val="en-US"/>
                 <w14:ligatures w14:val="none"/>
               </w:rPr>
-              <w:t xml:space="preserve">Should store preset meals, food items, exercises, and workouts with attributes such as </w:t>
-            </w:r>
-            <w:proofErr w:type="spellStart"/>
-            <w:r>
-              <w:rPr>
-                <w:rFonts w:ascii="Arial" w:eastAsia="Times New Roman" w:hAnsi="Arial" w:cs="Arial"/>
-                <w:color w:val="000000"/>
-                <w:kern w:val="0"/>
-                <w:szCs w:val="24"/>
-                <w:lang w:val="en-US"/>
-                <w14:ligatures w14:val="none"/>
-              </w:rPr>
-              <w:t>meal_id</w:t>
-            </w:r>
-            <w:proofErr w:type="spellEnd"/>
-            <w:r>
-              <w:rPr>
-                <w:rFonts w:ascii="Arial" w:eastAsia="Times New Roman" w:hAnsi="Arial" w:cs="Arial"/>
-                <w:color w:val="000000"/>
-                <w:kern w:val="0"/>
-                <w:szCs w:val="24"/>
-                <w:lang w:val="en-US"/>
-                <w14:ligatures w14:val="none"/>
-              </w:rPr>
-              <w:t xml:space="preserve">, </w:t>
-            </w:r>
-            <w:proofErr w:type="spellStart"/>
-            <w:r>
-              <w:rPr>
-                <w:rFonts w:ascii="Arial" w:eastAsia="Times New Roman" w:hAnsi="Arial" w:cs="Arial"/>
-                <w:color w:val="000000"/>
-                <w:kern w:val="0"/>
-                <w:szCs w:val="24"/>
-                <w:lang w:val="en-US"/>
-                <w14:ligatures w14:val="none"/>
-              </w:rPr>
-              <w:t>food_item_id</w:t>
-            </w:r>
-            <w:proofErr w:type="spellEnd"/>
-            <w:r>
-              <w:rPr>
-                <w:rFonts w:ascii="Arial" w:eastAsia="Times New Roman" w:hAnsi="Arial" w:cs="Arial"/>
-                <w:color w:val="000000"/>
-                <w:kern w:val="0"/>
-                <w:szCs w:val="24"/>
-                <w:lang w:val="en-US"/>
-                <w14:ligatures w14:val="none"/>
-              </w:rPr>
-              <w:t xml:space="preserve">, </w:t>
-            </w:r>
-            <w:proofErr w:type="spellStart"/>
-            <w:r>
-              <w:rPr>
-                <w:rFonts w:ascii="Arial" w:eastAsia="Times New Roman" w:hAnsi="Arial" w:cs="Arial"/>
-                <w:color w:val="000000"/>
-                <w:kern w:val="0"/>
-                <w:szCs w:val="24"/>
-                <w:lang w:val="en-US"/>
-                <w14:ligatures w14:val="none"/>
-              </w:rPr>
-              <w:t>exercise_id</w:t>
-            </w:r>
-            <w:proofErr w:type="spellEnd"/>
-            <w:r>
-              <w:rPr>
-                <w:rFonts w:ascii="Arial" w:eastAsia="Times New Roman" w:hAnsi="Arial" w:cs="Arial"/>
-                <w:color w:val="000000"/>
-                <w:kern w:val="0"/>
-                <w:szCs w:val="24"/>
-                <w:lang w:val="en-US"/>
-                <w14:ligatures w14:val="none"/>
-              </w:rPr>
-              <w:t xml:space="preserve">, and </w:t>
-            </w:r>
-            <w:proofErr w:type="spellStart"/>
-            <w:r>
-              <w:rPr>
-                <w:rFonts w:ascii="Arial" w:eastAsia="Times New Roman" w:hAnsi="Arial" w:cs="Arial"/>
-                <w:color w:val="000000"/>
-                <w:kern w:val="0"/>
-                <w:szCs w:val="24"/>
-                <w:lang w:val="en-US"/>
-                <w14:ligatures w14:val="none"/>
-              </w:rPr>
-              <w:t>workout_id</w:t>
-            </w:r>
-            <w:proofErr w:type="spellEnd"/>
-            <w:r>
-              <w:rPr>
-                <w:rFonts w:ascii="Arial" w:eastAsia="Times New Roman" w:hAnsi="Arial" w:cs="Arial"/>
-                <w:color w:val="000000"/>
-                <w:kern w:val="0"/>
-                <w:szCs w:val="24"/>
-                <w:lang w:val="en-US"/>
-                <w14:ligatures w14:val="none"/>
-              </w:rPr>
-              <w:t>.</w:t>
+              <w:t>Should store preset meals, food items, exercises, and workouts with attributes such as meal_id, food_item_id, exercise_id, and workout_id.</w:t>
             </w:r>
           </w:p>
         </w:tc>
@@ -18778,127 +18429,7 @@
                 <w:lang w:val="en-US"/>
                 <w14:ligatures w14:val="none"/>
               </w:rPr>
-              <w:t xml:space="preserve">Store both preset and custom (combined as one) in tables: meals, </w:t>
-            </w:r>
-            <w:proofErr w:type="spellStart"/>
-            <w:r>
-              <w:rPr>
-                <w:rFonts w:ascii="Arial" w:eastAsia="Times New Roman" w:hAnsi="Arial" w:cs="Arial"/>
-                <w:color w:val="000000"/>
-                <w:kern w:val="0"/>
-                <w:szCs w:val="24"/>
-                <w:lang w:val="en-US"/>
-                <w14:ligatures w14:val="none"/>
-              </w:rPr>
-              <w:t>meal_logs</w:t>
-            </w:r>
-            <w:proofErr w:type="spellEnd"/>
-            <w:r>
-              <w:rPr>
-                <w:rFonts w:ascii="Arial" w:eastAsia="Times New Roman" w:hAnsi="Arial" w:cs="Arial"/>
-                <w:color w:val="000000"/>
-                <w:kern w:val="0"/>
-                <w:szCs w:val="24"/>
-                <w:lang w:val="en-US"/>
-                <w14:ligatures w14:val="none"/>
-              </w:rPr>
-              <w:t xml:space="preserve"> </w:t>
-            </w:r>
-            <w:proofErr w:type="spellStart"/>
-            <w:r>
-              <w:rPr>
-                <w:rFonts w:ascii="Arial" w:eastAsia="Times New Roman" w:hAnsi="Arial" w:cs="Arial"/>
-                <w:color w:val="000000"/>
-                <w:kern w:val="0"/>
-                <w:szCs w:val="24"/>
-                <w:lang w:val="en-US"/>
-                <w14:ligatures w14:val="none"/>
-              </w:rPr>
-              <w:t>food_items</w:t>
-            </w:r>
-            <w:proofErr w:type="spellEnd"/>
-            <w:r>
-              <w:rPr>
-                <w:rFonts w:ascii="Arial" w:eastAsia="Times New Roman" w:hAnsi="Arial" w:cs="Arial"/>
-                <w:color w:val="000000"/>
-                <w:kern w:val="0"/>
-                <w:szCs w:val="24"/>
-                <w:lang w:val="en-US"/>
-                <w14:ligatures w14:val="none"/>
-              </w:rPr>
-              <w:t xml:space="preserve">, </w:t>
-            </w:r>
-            <w:proofErr w:type="spellStart"/>
-            <w:r>
-              <w:rPr>
-                <w:rFonts w:ascii="Arial" w:eastAsia="Times New Roman" w:hAnsi="Arial" w:cs="Arial"/>
-                <w:color w:val="000000"/>
-                <w:kern w:val="0"/>
-                <w:szCs w:val="24"/>
-                <w:lang w:val="en-US"/>
-                <w14:ligatures w14:val="none"/>
-              </w:rPr>
-              <w:t>food_item_logs</w:t>
-            </w:r>
-            <w:proofErr w:type="spellEnd"/>
-            <w:r>
-              <w:rPr>
-                <w:rFonts w:ascii="Arial" w:eastAsia="Times New Roman" w:hAnsi="Arial" w:cs="Arial"/>
-                <w:color w:val="000000"/>
-                <w:kern w:val="0"/>
-                <w:szCs w:val="24"/>
-                <w:lang w:val="en-US"/>
-                <w14:ligatures w14:val="none"/>
-              </w:rPr>
-              <w:t xml:space="preserve">. exercises, </w:t>
-            </w:r>
-            <w:proofErr w:type="spellStart"/>
-            <w:r>
-              <w:rPr>
-                <w:rFonts w:ascii="Arial" w:eastAsia="Times New Roman" w:hAnsi="Arial" w:cs="Arial"/>
-                <w:color w:val="000000"/>
-                <w:kern w:val="0"/>
-                <w:szCs w:val="24"/>
-                <w:lang w:val="en-US"/>
-                <w14:ligatures w14:val="none"/>
-              </w:rPr>
-              <w:t>exercise_logs</w:t>
-            </w:r>
-            <w:proofErr w:type="spellEnd"/>
-            <w:r>
-              <w:rPr>
-                <w:rFonts w:ascii="Arial" w:eastAsia="Times New Roman" w:hAnsi="Arial" w:cs="Arial"/>
-                <w:color w:val="000000"/>
-                <w:kern w:val="0"/>
-                <w:szCs w:val="24"/>
-                <w:lang w:val="en-US"/>
-                <w14:ligatures w14:val="none"/>
-              </w:rPr>
-              <w:t xml:space="preserve"> workouts, </w:t>
-            </w:r>
-            <w:proofErr w:type="spellStart"/>
-            <w:r>
-              <w:rPr>
-                <w:rFonts w:ascii="Arial" w:eastAsia="Times New Roman" w:hAnsi="Arial" w:cs="Arial"/>
-                <w:color w:val="000000"/>
-                <w:kern w:val="0"/>
-                <w:szCs w:val="24"/>
-                <w:lang w:val="en-US"/>
-                <w14:ligatures w14:val="none"/>
-              </w:rPr>
-              <w:t>workout_logs</w:t>
-            </w:r>
-            <w:proofErr w:type="spellEnd"/>
-            <w:r>
-              <w:rPr>
-                <w:rFonts w:ascii="Arial" w:eastAsia="Times New Roman" w:hAnsi="Arial" w:cs="Arial"/>
-                <w:color w:val="000000"/>
-                <w:kern w:val="0"/>
-                <w:szCs w:val="24"/>
-                <w:lang w:val="en-US"/>
-                <w14:ligatures w14:val="none"/>
-              </w:rPr>
-              <w:t>, heart rate, blood oxygen level, and step count.</w:t>
+              <w:t>Store both preset and custom (combined as one) in tables: meals, meal_logs food_items, food_item_logs. exercises, exercise_logs workouts, workout_logs, heart rate, blood oxygen level, and step count.</w:t>
             </w:r>
           </w:p>
         </w:tc>
@@ -19839,6 +19370,7 @@
           </w:p>
         </w:tc>
       </w:tr>
+      <w:bookmarkEnd w:id="27"/>
     </w:tbl>
     <w:p>
       <w:pPr>
@@ -19858,12 +19390,12 @@
         <w:pStyle w:val="H2"/>
         <w:outlineLvl w:val="1"/>
       </w:pPr>
-      <w:bookmarkStart w:id="23" w:name="_Toc161954495"/>
+      <w:bookmarkStart w:id="28" w:name="_Toc162750053"/>
       <w:r>
         <w:lastRenderedPageBreak/>
         <w:t>Website</w:t>
       </w:r>
-      <w:bookmarkEnd w:id="23"/>
+      <w:bookmarkEnd w:id="28"/>
     </w:p>
     <w:tbl>
       <w:tblPr>
@@ -19872,9 +19404,9 @@
       </w:tblPr>
       <w:tblGrid>
         <w:gridCol w:w="857"/>
-        <w:gridCol w:w="4624"/>
+        <w:gridCol w:w="4211"/>
         <w:gridCol w:w="1197"/>
-        <w:gridCol w:w="1244"/>
+        <w:gridCol w:w="1657"/>
         <w:gridCol w:w="1418"/>
       </w:tblGrid>
       <w:tr>
@@ -19911,6 +19443,7 @@
                 <w14:ligatures w14:val="none"/>
               </w:rPr>
             </w:pPr>
+            <w:bookmarkStart w:id="29" w:name="_Hlk162754924"/>
             <w:r>
               <w:rPr>
                 <w:rFonts w:ascii="Arial" w:eastAsia="Times New Roman" w:hAnsi="Arial" w:cs="Arial"/>
@@ -19934,7 +19467,7 @@
         </w:trPr>
         <w:tc>
           <w:tcPr>
-            <w:tcW w:w="610" w:type="pct"/>
+            <w:tcW w:w="459" w:type="pct"/>
             <w:tcBorders>
               <w:top w:val="nil"/>
               <w:left w:val="single" w:sz="8" w:space="0" w:color="auto"/>
@@ -19979,7 +19512,7 @@
         </w:tc>
         <w:tc>
           <w:tcPr>
-            <w:tcW w:w="2649" w:type="pct"/>
+            <w:tcW w:w="2475" w:type="pct"/>
             <w:tcBorders>
               <w:top w:val="nil"/>
               <w:left w:val="nil"/>
@@ -20024,7 +19557,7 @@
         </w:tc>
         <w:tc>
           <w:tcPr>
-            <w:tcW w:w="500" w:type="pct"/>
+            <w:tcW w:w="641" w:type="pct"/>
             <w:tcBorders>
               <w:top w:val="nil"/>
               <w:left w:val="nil"/>
@@ -20069,7 +19602,7 @@
         </w:tc>
         <w:tc>
           <w:tcPr>
-            <w:tcW w:w="648" w:type="pct"/>
+            <w:tcW w:w="666" w:type="pct"/>
             <w:tcBorders>
               <w:top w:val="nil"/>
               <w:left w:val="nil"/>
@@ -20114,7 +19647,7 @@
         </w:tc>
         <w:tc>
           <w:tcPr>
-            <w:tcW w:w="593" w:type="pct"/>
+            <w:tcW w:w="759" w:type="pct"/>
             <w:tcBorders>
               <w:top w:val="nil"/>
               <w:left w:val="nil"/>
@@ -20164,7 +19697,7 @@
         </w:trPr>
         <w:tc>
           <w:tcPr>
-            <w:tcW w:w="610" w:type="pct"/>
+            <w:tcW w:w="459" w:type="pct"/>
             <w:tcBorders>
               <w:top w:val="nil"/>
               <w:left w:val="single" w:sz="8" w:space="0" w:color="auto"/>
@@ -20203,7 +19736,7 @@
         </w:tc>
         <w:tc>
           <w:tcPr>
-            <w:tcW w:w="2649" w:type="pct"/>
+            <w:tcW w:w="2475" w:type="pct"/>
             <w:tcBorders>
               <w:top w:val="nil"/>
               <w:left w:val="nil"/>
@@ -20241,7 +19774,7 @@
         </w:tc>
         <w:tc>
           <w:tcPr>
-            <w:tcW w:w="500" w:type="pct"/>
+            <w:tcW w:w="641" w:type="pct"/>
             <w:tcBorders>
               <w:top w:val="nil"/>
               <w:left w:val="nil"/>
@@ -20280,7 +19813,7 @@
         </w:tc>
         <w:tc>
           <w:tcPr>
-            <w:tcW w:w="648" w:type="pct"/>
+            <w:tcW w:w="666" w:type="pct"/>
             <w:tcBorders>
               <w:top w:val="nil"/>
               <w:left w:val="nil"/>
@@ -20319,7 +19852,7 @@
         </w:tc>
         <w:tc>
           <w:tcPr>
-            <w:tcW w:w="593" w:type="pct"/>
+            <w:tcW w:w="759" w:type="pct"/>
             <w:tcBorders>
               <w:top w:val="nil"/>
               <w:left w:val="nil"/>
@@ -20363,7 +19896,7 @@
         </w:trPr>
         <w:tc>
           <w:tcPr>
-            <w:tcW w:w="610" w:type="pct"/>
+            <w:tcW w:w="459" w:type="pct"/>
             <w:tcBorders>
               <w:top w:val="nil"/>
               <w:left w:val="single" w:sz="8" w:space="0" w:color="auto"/>
@@ -20402,7 +19935,7 @@
         </w:tc>
         <w:tc>
           <w:tcPr>
-            <w:tcW w:w="2649" w:type="pct"/>
+            <w:tcW w:w="2475" w:type="pct"/>
             <w:tcBorders>
               <w:top w:val="nil"/>
               <w:left w:val="nil"/>
@@ -20440,7 +19973,7 @@
         </w:tc>
         <w:tc>
           <w:tcPr>
-            <w:tcW w:w="500" w:type="pct"/>
+            <w:tcW w:w="641" w:type="pct"/>
             <w:tcBorders>
               <w:top w:val="nil"/>
               <w:left w:val="nil"/>
@@ -20479,7 +20012,7 @@
         </w:tc>
         <w:tc>
           <w:tcPr>
-            <w:tcW w:w="648" w:type="pct"/>
+            <w:tcW w:w="666" w:type="pct"/>
             <w:tcBorders>
               <w:top w:val="nil"/>
               <w:left w:val="nil"/>
@@ -20518,7 +20051,7 @@
         </w:tc>
         <w:tc>
           <w:tcPr>
-            <w:tcW w:w="593" w:type="pct"/>
+            <w:tcW w:w="759" w:type="pct"/>
             <w:tcBorders>
               <w:top w:val="nil"/>
               <w:left w:val="nil"/>
@@ -20562,7 +20095,7 @@
         </w:trPr>
         <w:tc>
           <w:tcPr>
-            <w:tcW w:w="610" w:type="pct"/>
+            <w:tcW w:w="459" w:type="pct"/>
             <w:tcBorders>
               <w:top w:val="nil"/>
               <w:left w:val="single" w:sz="8" w:space="0" w:color="auto"/>
@@ -20601,7 +20134,7 @@
         </w:tc>
         <w:tc>
           <w:tcPr>
-            <w:tcW w:w="2649" w:type="pct"/>
+            <w:tcW w:w="2475" w:type="pct"/>
             <w:tcBorders>
               <w:top w:val="nil"/>
               <w:left w:val="nil"/>
@@ -20639,7 +20172,7 @@
         </w:tc>
         <w:tc>
           <w:tcPr>
-            <w:tcW w:w="500" w:type="pct"/>
+            <w:tcW w:w="641" w:type="pct"/>
             <w:tcBorders>
               <w:top w:val="nil"/>
               <w:left w:val="nil"/>
@@ -20678,7 +20211,7 @@
         </w:tc>
         <w:tc>
           <w:tcPr>
-            <w:tcW w:w="648" w:type="pct"/>
+            <w:tcW w:w="666" w:type="pct"/>
             <w:tcBorders>
               <w:top w:val="nil"/>
               <w:left w:val="nil"/>
@@ -20717,7 +20250,7 @@
         </w:tc>
         <w:tc>
           <w:tcPr>
-            <w:tcW w:w="593" w:type="pct"/>
+            <w:tcW w:w="759" w:type="pct"/>
             <w:tcBorders>
               <w:top w:val="nil"/>
               <w:left w:val="nil"/>
@@ -20761,7 +20294,7 @@
         </w:trPr>
         <w:tc>
           <w:tcPr>
-            <w:tcW w:w="610" w:type="pct"/>
+            <w:tcW w:w="459" w:type="pct"/>
             <w:tcBorders>
               <w:top w:val="nil"/>
               <w:left w:val="single" w:sz="8" w:space="0" w:color="auto"/>
@@ -20800,7 +20333,7 @@
         </w:tc>
         <w:tc>
           <w:tcPr>
-            <w:tcW w:w="2649" w:type="pct"/>
+            <w:tcW w:w="2475" w:type="pct"/>
             <w:tcBorders>
               <w:top w:val="nil"/>
               <w:left w:val="nil"/>
@@ -20838,7 +20371,7 @@
         </w:tc>
         <w:tc>
           <w:tcPr>
-            <w:tcW w:w="500" w:type="pct"/>
+            <w:tcW w:w="641" w:type="pct"/>
             <w:tcBorders>
               <w:top w:val="nil"/>
               <w:left w:val="nil"/>
@@ -20877,14 +20410,14 @@
         </w:tc>
         <w:tc>
           <w:tcPr>
-            <w:tcW w:w="648" w:type="pct"/>
-            <w:tcBorders>
-              <w:top w:val="nil"/>
-              <w:left w:val="nil"/>
-              <w:bottom w:val="single" w:sz="8" w:space="0" w:color="auto"/>
-              <w:right w:val="single" w:sz="8" w:space="0" w:color="auto"/>
-            </w:tcBorders>
-            <w:shd w:val="clear" w:color="000000" w:fill="FF0000"/>
+            <w:tcW w:w="666" w:type="pct"/>
+            <w:tcBorders>
+              <w:top w:val="nil"/>
+              <w:left w:val="nil"/>
+              <w:bottom w:val="single" w:sz="8" w:space="0" w:color="auto"/>
+              <w:right w:val="single" w:sz="8" w:space="0" w:color="auto"/>
+            </w:tcBorders>
+            <w:shd w:val="clear" w:color="auto" w:fill="FFC000"/>
             <w:vAlign w:val="center"/>
             <w:hideMark/>
           </w:tcPr>
@@ -20904,19 +20437,16 @@
             <w:r>
               <w:rPr>
                 <w:rFonts w:ascii="Arial" w:eastAsia="Times New Roman" w:hAnsi="Arial" w:cs="Arial"/>
-                <w:color w:val="FFFFFF"/>
-                <w:kern w:val="0"/>
-                <w:szCs w:val="24"/>
-                <w:lang w:val="en-US"/>
-                <w14:ligatures w14:val="none"/>
-              </w:rPr>
-              <w:t>Not Started</w:t>
-            </w:r>
-          </w:p>
-        </w:tc>
-        <w:tc>
-          <w:tcPr>
-            <w:tcW w:w="593" w:type="pct"/>
+                <w:szCs w:val="24"/>
+                <w:lang w:val="en-US"/>
+              </w:rPr>
+              <w:t>Not Implementing</w:t>
+            </w:r>
+          </w:p>
+        </w:tc>
+        <w:tc>
+          <w:tcPr>
+            <w:tcW w:w="759" w:type="pct"/>
             <w:tcBorders>
               <w:top w:val="nil"/>
               <w:left w:val="nil"/>
@@ -20960,7 +20490,7 @@
         </w:trPr>
         <w:tc>
           <w:tcPr>
-            <w:tcW w:w="610" w:type="pct"/>
+            <w:tcW w:w="459" w:type="pct"/>
             <w:tcBorders>
               <w:top w:val="nil"/>
               <w:left w:val="single" w:sz="8" w:space="0" w:color="auto"/>
@@ -20999,7 +20529,7 @@
         </w:tc>
         <w:tc>
           <w:tcPr>
-            <w:tcW w:w="2649" w:type="pct"/>
+            <w:tcW w:w="2475" w:type="pct"/>
             <w:tcBorders>
               <w:top w:val="nil"/>
               <w:left w:val="nil"/>
@@ -21037,7 +20567,7 @@
         </w:tc>
         <w:tc>
           <w:tcPr>
-            <w:tcW w:w="500" w:type="pct"/>
+            <w:tcW w:w="641" w:type="pct"/>
             <w:tcBorders>
               <w:top w:val="nil"/>
               <w:left w:val="nil"/>
@@ -21076,14 +20606,14 @@
         </w:tc>
         <w:tc>
           <w:tcPr>
-            <w:tcW w:w="648" w:type="pct"/>
-            <w:tcBorders>
-              <w:top w:val="nil"/>
-              <w:left w:val="nil"/>
-              <w:bottom w:val="single" w:sz="8" w:space="0" w:color="auto"/>
-              <w:right w:val="single" w:sz="8" w:space="0" w:color="auto"/>
-            </w:tcBorders>
-            <w:shd w:val="clear" w:color="000000" w:fill="FF0000"/>
+            <w:tcW w:w="666" w:type="pct"/>
+            <w:tcBorders>
+              <w:top w:val="nil"/>
+              <w:left w:val="nil"/>
+              <w:bottom w:val="single" w:sz="8" w:space="0" w:color="auto"/>
+              <w:right w:val="single" w:sz="8" w:space="0" w:color="auto"/>
+            </w:tcBorders>
+            <w:shd w:val="clear" w:color="auto" w:fill="FFC000"/>
             <w:vAlign w:val="center"/>
             <w:hideMark/>
           </w:tcPr>
@@ -21103,19 +20633,16 @@
             <w:r>
               <w:rPr>
                 <w:rFonts w:ascii="Arial" w:eastAsia="Times New Roman" w:hAnsi="Arial" w:cs="Arial"/>
-                <w:color w:val="FFFFFF"/>
-                <w:kern w:val="0"/>
-                <w:szCs w:val="24"/>
-                <w:lang w:val="en-US"/>
-                <w14:ligatures w14:val="none"/>
-              </w:rPr>
-              <w:t>Not Started</w:t>
-            </w:r>
-          </w:p>
-        </w:tc>
-        <w:tc>
-          <w:tcPr>
-            <w:tcW w:w="593" w:type="pct"/>
+                <w:szCs w:val="24"/>
+                <w:lang w:val="en-US"/>
+              </w:rPr>
+              <w:t>Not Implementing</w:t>
+            </w:r>
+          </w:p>
+        </w:tc>
+        <w:tc>
+          <w:tcPr>
+            <w:tcW w:w="759" w:type="pct"/>
             <w:tcBorders>
               <w:top w:val="nil"/>
               <w:left w:val="nil"/>
@@ -21159,7 +20686,7 @@
         </w:trPr>
         <w:tc>
           <w:tcPr>
-            <w:tcW w:w="610" w:type="pct"/>
+            <w:tcW w:w="459" w:type="pct"/>
             <w:tcBorders>
               <w:top w:val="nil"/>
               <w:left w:val="single" w:sz="8" w:space="0" w:color="auto"/>
@@ -21198,7 +20725,7 @@
         </w:tc>
         <w:tc>
           <w:tcPr>
-            <w:tcW w:w="2649" w:type="pct"/>
+            <w:tcW w:w="2475" w:type="pct"/>
             <w:tcBorders>
               <w:top w:val="nil"/>
               <w:left w:val="nil"/>
@@ -21236,7 +20763,7 @@
         </w:tc>
         <w:tc>
           <w:tcPr>
-            <w:tcW w:w="500" w:type="pct"/>
+            <w:tcW w:w="641" w:type="pct"/>
             <w:tcBorders>
               <w:top w:val="nil"/>
               <w:left w:val="nil"/>
@@ -21275,14 +20802,14 @@
         </w:tc>
         <w:tc>
           <w:tcPr>
-            <w:tcW w:w="648" w:type="pct"/>
-            <w:tcBorders>
-              <w:top w:val="nil"/>
-              <w:left w:val="nil"/>
-              <w:bottom w:val="single" w:sz="8" w:space="0" w:color="auto"/>
-              <w:right w:val="single" w:sz="8" w:space="0" w:color="auto"/>
-            </w:tcBorders>
-            <w:shd w:val="clear" w:color="000000" w:fill="FF0000"/>
+            <w:tcW w:w="666" w:type="pct"/>
+            <w:tcBorders>
+              <w:top w:val="nil"/>
+              <w:left w:val="nil"/>
+              <w:bottom w:val="single" w:sz="8" w:space="0" w:color="auto"/>
+              <w:right w:val="single" w:sz="8" w:space="0" w:color="auto"/>
+            </w:tcBorders>
+            <w:shd w:val="clear" w:color="auto" w:fill="FFC000"/>
             <w:vAlign w:val="center"/>
             <w:hideMark/>
           </w:tcPr>
@@ -21302,19 +20829,16 @@
             <w:r>
               <w:rPr>
                 <w:rFonts w:ascii="Arial" w:eastAsia="Times New Roman" w:hAnsi="Arial" w:cs="Arial"/>
-                <w:color w:val="FFFFFF"/>
-                <w:kern w:val="0"/>
-                <w:szCs w:val="24"/>
-                <w:lang w:val="en-US"/>
-                <w14:ligatures w14:val="none"/>
-              </w:rPr>
-              <w:t>Not Started</w:t>
-            </w:r>
-          </w:p>
-        </w:tc>
-        <w:tc>
-          <w:tcPr>
-            <w:tcW w:w="593" w:type="pct"/>
+                <w:szCs w:val="24"/>
+                <w:lang w:val="en-US"/>
+              </w:rPr>
+              <w:t>Not Implementing</w:t>
+            </w:r>
+          </w:p>
+        </w:tc>
+        <w:tc>
+          <w:tcPr>
+            <w:tcW w:w="759" w:type="pct"/>
             <w:tcBorders>
               <w:top w:val="nil"/>
               <w:left w:val="nil"/>
@@ -21358,7 +20882,7 @@
         </w:trPr>
         <w:tc>
           <w:tcPr>
-            <w:tcW w:w="610" w:type="pct"/>
+            <w:tcW w:w="459" w:type="pct"/>
             <w:tcBorders>
               <w:top w:val="nil"/>
               <w:left w:val="single" w:sz="8" w:space="0" w:color="auto"/>
@@ -21397,7 +20921,7 @@
         </w:tc>
         <w:tc>
           <w:tcPr>
-            <w:tcW w:w="2649" w:type="pct"/>
+            <w:tcW w:w="2475" w:type="pct"/>
             <w:tcBorders>
               <w:top w:val="nil"/>
               <w:left w:val="nil"/>
@@ -21435,7 +20959,7 @@
         </w:tc>
         <w:tc>
           <w:tcPr>
-            <w:tcW w:w="500" w:type="pct"/>
+            <w:tcW w:w="641" w:type="pct"/>
             <w:tcBorders>
               <w:top w:val="nil"/>
               <w:left w:val="nil"/>
@@ -21474,14 +20998,14 @@
         </w:tc>
         <w:tc>
           <w:tcPr>
-            <w:tcW w:w="648" w:type="pct"/>
-            <w:tcBorders>
-              <w:top w:val="nil"/>
-              <w:left w:val="nil"/>
-              <w:bottom w:val="single" w:sz="8" w:space="0" w:color="auto"/>
-              <w:right w:val="single" w:sz="8" w:space="0" w:color="auto"/>
-            </w:tcBorders>
-            <w:shd w:val="clear" w:color="000000" w:fill="FF0000"/>
+            <w:tcW w:w="666" w:type="pct"/>
+            <w:tcBorders>
+              <w:top w:val="nil"/>
+              <w:left w:val="nil"/>
+              <w:bottom w:val="single" w:sz="8" w:space="0" w:color="auto"/>
+              <w:right w:val="single" w:sz="8" w:space="0" w:color="auto"/>
+            </w:tcBorders>
+            <w:shd w:val="clear" w:color="auto" w:fill="FFC000"/>
             <w:vAlign w:val="center"/>
             <w:hideMark/>
           </w:tcPr>
@@ -21501,19 +21025,16 @@
             <w:r>
               <w:rPr>
                 <w:rFonts w:ascii="Arial" w:eastAsia="Times New Roman" w:hAnsi="Arial" w:cs="Arial"/>
-                <w:color w:val="FFFFFF"/>
-                <w:kern w:val="0"/>
-                <w:szCs w:val="24"/>
-                <w:lang w:val="en-US"/>
-                <w14:ligatures w14:val="none"/>
-              </w:rPr>
-              <w:t>Not Started</w:t>
-            </w:r>
-          </w:p>
-        </w:tc>
-        <w:tc>
-          <w:tcPr>
-            <w:tcW w:w="593" w:type="pct"/>
+                <w:szCs w:val="24"/>
+                <w:lang w:val="en-US"/>
+              </w:rPr>
+              <w:t>Not Implementing</w:t>
+            </w:r>
+          </w:p>
+        </w:tc>
+        <w:tc>
+          <w:tcPr>
+            <w:tcW w:w="759" w:type="pct"/>
             <w:tcBorders>
               <w:top w:val="nil"/>
               <w:left w:val="nil"/>
@@ -21557,7 +21078,7 @@
         </w:trPr>
         <w:tc>
           <w:tcPr>
-            <w:tcW w:w="610" w:type="pct"/>
+            <w:tcW w:w="459" w:type="pct"/>
             <w:tcBorders>
               <w:top w:val="nil"/>
               <w:left w:val="single" w:sz="8" w:space="0" w:color="auto"/>
@@ -21596,67 +21117,45 @@
         </w:tc>
         <w:tc>
           <w:tcPr>
-            <w:tcW w:w="2649" w:type="pct"/>
-            <w:tcBorders>
-              <w:top w:val="nil"/>
-              <w:left w:val="nil"/>
-              <w:bottom w:val="single" w:sz="8" w:space="0" w:color="auto"/>
-              <w:right w:val="single" w:sz="8" w:space="0" w:color="auto"/>
-            </w:tcBorders>
-            <w:shd w:val="clear" w:color="000000" w:fill="FFFFCC"/>
-            <w:vAlign w:val="center"/>
-            <w:hideMark/>
-          </w:tcPr>
-          <w:p>
-            <w:pPr>
-              <w:spacing w:after="0" w:line="240" w:lineRule="auto"/>
-              <w:rPr>
-                <w:rFonts w:ascii="Arial" w:eastAsia="Times New Roman" w:hAnsi="Arial" w:cs="Arial"/>
-                <w:color w:val="000000"/>
-                <w:kern w:val="0"/>
-                <w:szCs w:val="24"/>
-                <w:lang w:val="en-US"/>
-                <w14:ligatures w14:val="none"/>
-              </w:rPr>
-            </w:pPr>
-            <w:r>
-              <w:rPr>
-                <w:rFonts w:ascii="Arial" w:eastAsia="Times New Roman" w:hAnsi="Arial" w:cs="Arial"/>
-                <w:color w:val="000000"/>
-                <w:kern w:val="0"/>
-                <w:szCs w:val="24"/>
-                <w:lang w:val="en-US"/>
-                <w14:ligatures w14:val="none"/>
-              </w:rPr>
-              <w:t xml:space="preserve">The </w:t>
-            </w:r>
-            <w:r>
-              <w:rPr>
-                <w:rFonts w:ascii="Arial" w:eastAsia="Times New Roman" w:hAnsi="Arial" w:cs="Arial"/>
-                <w:color w:val="000000"/>
-                <w:kern w:val="0"/>
-                <w:szCs w:val="24"/>
-                <w:lang w:val="en-US"/>
-                <w14:ligatures w14:val="none"/>
-              </w:rPr>
-              <w:t>website</w:t>
-            </w:r>
-            <w:r>
-              <w:rPr>
-                <w:rFonts w:ascii="Arial" w:eastAsia="Times New Roman" w:hAnsi="Arial" w:cs="Arial"/>
-                <w:color w:val="000000"/>
-                <w:kern w:val="0"/>
-                <w:szCs w:val="24"/>
-                <w:lang w:val="en-US"/>
-                <w14:ligatures w14:val="none"/>
-              </w:rPr>
-              <w:t xml:space="preserve"> should allow admins to add/modify/delete preset meal data</w:t>
-            </w:r>
-          </w:p>
-        </w:tc>
-        <w:tc>
-          <w:tcPr>
-            <w:tcW w:w="500" w:type="pct"/>
+            <w:tcW w:w="2475" w:type="pct"/>
+            <w:tcBorders>
+              <w:top w:val="nil"/>
+              <w:left w:val="nil"/>
+              <w:bottom w:val="single" w:sz="8" w:space="0" w:color="auto"/>
+              <w:right w:val="single" w:sz="8" w:space="0" w:color="auto"/>
+            </w:tcBorders>
+            <w:shd w:val="clear" w:color="000000" w:fill="FFFFCC"/>
+            <w:vAlign w:val="center"/>
+            <w:hideMark/>
+          </w:tcPr>
+          <w:p>
+            <w:pPr>
+              <w:spacing w:after="0" w:line="240" w:lineRule="auto"/>
+              <w:rPr>
+                <w:rFonts w:ascii="Arial" w:eastAsia="Times New Roman" w:hAnsi="Arial" w:cs="Arial"/>
+                <w:color w:val="000000"/>
+                <w:kern w:val="0"/>
+                <w:szCs w:val="24"/>
+                <w:lang w:val="en-US"/>
+                <w14:ligatures w14:val="none"/>
+              </w:rPr>
+            </w:pPr>
+            <w:r>
+              <w:rPr>
+                <w:rFonts w:ascii="Arial" w:eastAsia="Times New Roman" w:hAnsi="Arial" w:cs="Arial"/>
+                <w:color w:val="000000"/>
+                <w:kern w:val="0"/>
+                <w:szCs w:val="24"/>
+                <w:lang w:val="en-US"/>
+                <w14:ligatures w14:val="none"/>
+              </w:rPr>
+              <w:t>The website should allow admins to add/modify/delete preset meal data</w:t>
+            </w:r>
+          </w:p>
+        </w:tc>
+        <w:tc>
+          <w:tcPr>
+            <w:tcW w:w="641" w:type="pct"/>
             <w:tcBorders>
               <w:top w:val="nil"/>
               <w:left w:val="nil"/>
@@ -21695,14 +21194,14 @@
         </w:tc>
         <w:tc>
           <w:tcPr>
-            <w:tcW w:w="648" w:type="pct"/>
-            <w:tcBorders>
-              <w:top w:val="nil"/>
-              <w:left w:val="nil"/>
-              <w:bottom w:val="single" w:sz="8" w:space="0" w:color="auto"/>
-              <w:right w:val="single" w:sz="8" w:space="0" w:color="auto"/>
-            </w:tcBorders>
-            <w:shd w:val="clear" w:color="000000" w:fill="FF0000"/>
+            <w:tcW w:w="666" w:type="pct"/>
+            <w:tcBorders>
+              <w:top w:val="nil"/>
+              <w:left w:val="nil"/>
+              <w:bottom w:val="single" w:sz="8" w:space="0" w:color="auto"/>
+              <w:right w:val="single" w:sz="8" w:space="0" w:color="auto"/>
+            </w:tcBorders>
+            <w:shd w:val="clear" w:color="auto" w:fill="FFC000"/>
             <w:vAlign w:val="center"/>
             <w:hideMark/>
           </w:tcPr>
@@ -21722,19 +21221,16 @@
             <w:r>
               <w:rPr>
                 <w:rFonts w:ascii="Arial" w:eastAsia="Times New Roman" w:hAnsi="Arial" w:cs="Arial"/>
-                <w:color w:val="FFFFFF"/>
-                <w:kern w:val="0"/>
-                <w:szCs w:val="24"/>
-                <w:lang w:val="en-US"/>
-                <w14:ligatures w14:val="none"/>
-              </w:rPr>
-              <w:t>Not Started</w:t>
-            </w:r>
-          </w:p>
-        </w:tc>
-        <w:tc>
-          <w:tcPr>
-            <w:tcW w:w="593" w:type="pct"/>
+                <w:szCs w:val="24"/>
+                <w:lang w:val="en-US"/>
+              </w:rPr>
+              <w:t>Not Implementing</w:t>
+            </w:r>
+          </w:p>
+        </w:tc>
+        <w:tc>
+          <w:tcPr>
+            <w:tcW w:w="759" w:type="pct"/>
             <w:tcBorders>
               <w:top w:val="nil"/>
               <w:left w:val="nil"/>
@@ -21778,7 +21274,7 @@
         </w:trPr>
         <w:tc>
           <w:tcPr>
-            <w:tcW w:w="610" w:type="pct"/>
+            <w:tcW w:w="459" w:type="pct"/>
             <w:tcBorders>
               <w:top w:val="nil"/>
               <w:left w:val="single" w:sz="8" w:space="0" w:color="auto"/>
@@ -21817,67 +21313,45 @@
         </w:tc>
         <w:tc>
           <w:tcPr>
-            <w:tcW w:w="2649" w:type="pct"/>
-            <w:tcBorders>
-              <w:top w:val="nil"/>
-              <w:left w:val="nil"/>
-              <w:bottom w:val="single" w:sz="8" w:space="0" w:color="auto"/>
-              <w:right w:val="single" w:sz="8" w:space="0" w:color="auto"/>
-            </w:tcBorders>
-            <w:shd w:val="clear" w:color="000000" w:fill="FFFFCC"/>
-            <w:vAlign w:val="center"/>
-            <w:hideMark/>
-          </w:tcPr>
-          <w:p>
-            <w:pPr>
-              <w:spacing w:after="0" w:line="240" w:lineRule="auto"/>
-              <w:rPr>
-                <w:rFonts w:ascii="Arial" w:eastAsia="Times New Roman" w:hAnsi="Arial" w:cs="Arial"/>
-                <w:color w:val="000000"/>
-                <w:kern w:val="0"/>
-                <w:szCs w:val="24"/>
-                <w:lang w:val="en-US"/>
-                <w14:ligatures w14:val="none"/>
-              </w:rPr>
-            </w:pPr>
-            <w:r>
-              <w:rPr>
-                <w:rFonts w:ascii="Arial" w:eastAsia="Times New Roman" w:hAnsi="Arial" w:cs="Arial"/>
-                <w:color w:val="000000"/>
-                <w:kern w:val="0"/>
-                <w:szCs w:val="24"/>
-                <w:lang w:val="en-US"/>
-                <w14:ligatures w14:val="none"/>
-              </w:rPr>
-              <w:t xml:space="preserve">The </w:t>
-            </w:r>
-            <w:r>
-              <w:rPr>
-                <w:rFonts w:ascii="Arial" w:eastAsia="Times New Roman" w:hAnsi="Arial" w:cs="Arial"/>
-                <w:color w:val="000000"/>
-                <w:kern w:val="0"/>
-                <w:szCs w:val="24"/>
-                <w:lang w:val="en-US"/>
-                <w14:ligatures w14:val="none"/>
-              </w:rPr>
-              <w:t>website</w:t>
-            </w:r>
-            <w:r>
-              <w:rPr>
-                <w:rFonts w:ascii="Arial" w:eastAsia="Times New Roman" w:hAnsi="Arial" w:cs="Arial"/>
-                <w:color w:val="000000"/>
-                <w:kern w:val="0"/>
-                <w:szCs w:val="24"/>
-                <w:lang w:val="en-US"/>
-                <w14:ligatures w14:val="none"/>
-              </w:rPr>
-              <w:t xml:space="preserve"> should allow admins to add/modify/delete preset food item data</w:t>
-            </w:r>
-          </w:p>
-        </w:tc>
-        <w:tc>
-          <w:tcPr>
-            <w:tcW w:w="500" w:type="pct"/>
+            <w:tcW w:w="2475" w:type="pct"/>
+            <w:tcBorders>
+              <w:top w:val="nil"/>
+              <w:left w:val="nil"/>
+              <w:bottom w:val="single" w:sz="8" w:space="0" w:color="auto"/>
+              <w:right w:val="single" w:sz="8" w:space="0" w:color="auto"/>
+            </w:tcBorders>
+            <w:shd w:val="clear" w:color="000000" w:fill="FFFFCC"/>
+            <w:vAlign w:val="center"/>
+            <w:hideMark/>
+          </w:tcPr>
+          <w:p>
+            <w:pPr>
+              <w:spacing w:after="0" w:line="240" w:lineRule="auto"/>
+              <w:rPr>
+                <w:rFonts w:ascii="Arial" w:eastAsia="Times New Roman" w:hAnsi="Arial" w:cs="Arial"/>
+                <w:color w:val="000000"/>
+                <w:kern w:val="0"/>
+                <w:szCs w:val="24"/>
+                <w:lang w:val="en-US"/>
+                <w14:ligatures w14:val="none"/>
+              </w:rPr>
+            </w:pPr>
+            <w:r>
+              <w:rPr>
+                <w:rFonts w:ascii="Arial" w:eastAsia="Times New Roman" w:hAnsi="Arial" w:cs="Arial"/>
+                <w:color w:val="000000"/>
+                <w:kern w:val="0"/>
+                <w:szCs w:val="24"/>
+                <w:lang w:val="en-US"/>
+                <w14:ligatures w14:val="none"/>
+              </w:rPr>
+              <w:t>The website should allow admins to add/modify/delete preset food item data</w:t>
+            </w:r>
+          </w:p>
+        </w:tc>
+        <w:tc>
+          <w:tcPr>
+            <w:tcW w:w="641" w:type="pct"/>
             <w:tcBorders>
               <w:top w:val="nil"/>
               <w:left w:val="nil"/>
@@ -21916,14 +21390,14 @@
         </w:tc>
         <w:tc>
           <w:tcPr>
-            <w:tcW w:w="648" w:type="pct"/>
-            <w:tcBorders>
-              <w:top w:val="nil"/>
-              <w:left w:val="nil"/>
-              <w:bottom w:val="single" w:sz="8" w:space="0" w:color="auto"/>
-              <w:right w:val="single" w:sz="8" w:space="0" w:color="auto"/>
-            </w:tcBorders>
-            <w:shd w:val="clear" w:color="000000" w:fill="FF0000"/>
+            <w:tcW w:w="666" w:type="pct"/>
+            <w:tcBorders>
+              <w:top w:val="nil"/>
+              <w:left w:val="nil"/>
+              <w:bottom w:val="single" w:sz="8" w:space="0" w:color="auto"/>
+              <w:right w:val="single" w:sz="8" w:space="0" w:color="auto"/>
+            </w:tcBorders>
+            <w:shd w:val="clear" w:color="auto" w:fill="FFC000"/>
             <w:vAlign w:val="center"/>
             <w:hideMark/>
           </w:tcPr>
@@ -21943,19 +21417,16 @@
             <w:r>
               <w:rPr>
                 <w:rFonts w:ascii="Arial" w:eastAsia="Times New Roman" w:hAnsi="Arial" w:cs="Arial"/>
-                <w:color w:val="FFFFFF"/>
-                <w:kern w:val="0"/>
-                <w:szCs w:val="24"/>
-                <w:lang w:val="en-US"/>
-                <w14:ligatures w14:val="none"/>
-              </w:rPr>
-              <w:t>Not Started</w:t>
-            </w:r>
-          </w:p>
-        </w:tc>
-        <w:tc>
-          <w:tcPr>
-            <w:tcW w:w="593" w:type="pct"/>
+                <w:szCs w:val="24"/>
+                <w:lang w:val="en-US"/>
+              </w:rPr>
+              <w:t>Not Implementing</w:t>
+            </w:r>
+          </w:p>
+        </w:tc>
+        <w:tc>
+          <w:tcPr>
+            <w:tcW w:w="759" w:type="pct"/>
             <w:tcBorders>
               <w:top w:val="nil"/>
               <w:left w:val="nil"/>
@@ -21999,7 +21470,7 @@
         </w:trPr>
         <w:tc>
           <w:tcPr>
-            <w:tcW w:w="610" w:type="pct"/>
+            <w:tcW w:w="459" w:type="pct"/>
             <w:tcBorders>
               <w:top w:val="nil"/>
               <w:left w:val="single" w:sz="8" w:space="0" w:color="auto"/>
@@ -22038,7 +21509,7 @@
         </w:tc>
         <w:tc>
           <w:tcPr>
-            <w:tcW w:w="2649" w:type="pct"/>
+            <w:tcW w:w="2475" w:type="pct"/>
             <w:tcBorders>
               <w:top w:val="nil"/>
               <w:left w:val="nil"/>
@@ -22076,7 +21547,7 @@
         </w:tc>
         <w:tc>
           <w:tcPr>
-            <w:tcW w:w="500" w:type="pct"/>
+            <w:tcW w:w="641" w:type="pct"/>
             <w:tcBorders>
               <w:top w:val="nil"/>
               <w:left w:val="nil"/>
@@ -22115,14 +21586,14 @@
         </w:tc>
         <w:tc>
           <w:tcPr>
-            <w:tcW w:w="648" w:type="pct"/>
-            <w:tcBorders>
-              <w:top w:val="nil"/>
-              <w:left w:val="nil"/>
-              <w:bottom w:val="single" w:sz="8" w:space="0" w:color="auto"/>
-              <w:right w:val="single" w:sz="8" w:space="0" w:color="auto"/>
-            </w:tcBorders>
-            <w:shd w:val="clear" w:color="000000" w:fill="FF0000"/>
+            <w:tcW w:w="666" w:type="pct"/>
+            <w:tcBorders>
+              <w:top w:val="nil"/>
+              <w:left w:val="nil"/>
+              <w:bottom w:val="single" w:sz="8" w:space="0" w:color="auto"/>
+              <w:right w:val="single" w:sz="8" w:space="0" w:color="auto"/>
+            </w:tcBorders>
+            <w:shd w:val="clear" w:color="auto" w:fill="FFC000"/>
             <w:vAlign w:val="center"/>
             <w:hideMark/>
           </w:tcPr>
@@ -22142,19 +21613,16 @@
             <w:r>
               <w:rPr>
                 <w:rFonts w:ascii="Arial" w:eastAsia="Times New Roman" w:hAnsi="Arial" w:cs="Arial"/>
-                <w:color w:val="FFFFFF"/>
-                <w:kern w:val="0"/>
-                <w:szCs w:val="24"/>
-                <w:lang w:val="en-US"/>
-                <w14:ligatures w14:val="none"/>
-              </w:rPr>
-              <w:t>Not Started</w:t>
-            </w:r>
-          </w:p>
-        </w:tc>
-        <w:tc>
-          <w:tcPr>
-            <w:tcW w:w="593" w:type="pct"/>
+                <w:szCs w:val="24"/>
+                <w:lang w:val="en-US"/>
+              </w:rPr>
+              <w:t>Not Implementing</w:t>
+            </w:r>
+          </w:p>
+        </w:tc>
+        <w:tc>
+          <w:tcPr>
+            <w:tcW w:w="759" w:type="pct"/>
             <w:tcBorders>
               <w:top w:val="nil"/>
               <w:left w:val="nil"/>
@@ -22192,6 +21660,7 @@
           </w:p>
         </w:tc>
       </w:tr>
+      <w:bookmarkEnd w:id="29"/>
     </w:tbl>
     <w:p>
       <w:pPr>
@@ -22221,12 +21690,12 @@
         <w:jc w:val="both"/>
         <w:outlineLvl w:val="1"/>
       </w:pPr>
-      <w:bookmarkStart w:id="24" w:name="_Toc161954496"/>
+      <w:bookmarkStart w:id="30" w:name="_Toc162750054"/>
       <w:r>
         <w:lastRenderedPageBreak/>
         <w:t>Application</w:t>
       </w:r>
-      <w:bookmarkEnd w:id="24"/>
+      <w:bookmarkEnd w:id="30"/>
     </w:p>
     <w:tbl>
       <w:tblPr>
@@ -22274,6 +21743,7 @@
                 <w14:ligatures w14:val="none"/>
               </w:rPr>
             </w:pPr>
+            <w:bookmarkStart w:id="31" w:name="_Hlk162754968"/>
             <w:r>
               <w:rPr>
                 <w:rFonts w:ascii="Arial" w:eastAsia="Times New Roman" w:hAnsi="Arial" w:cs="Arial"/>
@@ -31862,6 +31332,7 @@
           </w:p>
         </w:tc>
       </w:tr>
+      <w:bookmarkEnd w:id="31"/>
     </w:tbl>
     <w:p>
       <w:pPr>
@@ -31894,7 +31365,7 @@
         <w:jc w:val="both"/>
         <w:outlineLvl w:val="1"/>
       </w:pPr>
-      <w:bookmarkStart w:id="25" w:name="_Toc161954497"/>
+      <w:bookmarkStart w:id="32" w:name="_Toc162750055"/>
       <w:r>
         <w:lastRenderedPageBreak/>
         <w:t>Arduino Watch</w:t>
@@ -31902,7 +31373,7 @@
       <w:r>
         <w:t>:</w:t>
       </w:r>
-      <w:bookmarkEnd w:id="25"/>
+      <w:bookmarkEnd w:id="32"/>
     </w:p>
     <w:tbl>
       <w:tblPr>
@@ -31950,6 +31421,7 @@
                 <w14:ligatures w14:val="none"/>
               </w:rPr>
             </w:pPr>
+            <w:bookmarkStart w:id="33" w:name="_Hlk162754989"/>
             <w:r>
               <w:rPr>
                 <w:rFonts w:ascii="Arial" w:eastAsia="Times New Roman" w:hAnsi="Arial" w:cs="Arial"/>
@@ -34020,6 +33492,7 @@
           </w:p>
         </w:tc>
       </w:tr>
+      <w:bookmarkEnd w:id="33"/>
     </w:tbl>
     <w:p>
       <w:pPr>
@@ -34058,7 +33531,8 @@
           <w:lang w:val="en-US"/>
         </w:rPr>
       </w:pPr>
-      <w:bookmarkStart w:id="26" w:name="_Toc161954498"/>
+      <w:bookmarkStart w:id="34" w:name="_Toc162750056"/>
+      <w:bookmarkStart w:id="35" w:name="_Hlk162754997"/>
       <w:r>
         <w:rPr>
           <w:lang w:val="en-US"/>
@@ -34066,7 +33540,7 @@
         <w:lastRenderedPageBreak/>
         <w:t>Non-Functional Requirements</w:t>
       </w:r>
-      <w:bookmarkEnd w:id="26"/>
+      <w:bookmarkEnd w:id="34"/>
     </w:p>
     <w:p>
       <w:pPr>
@@ -34075,6 +33549,8 @@
           <w:lang w:val="en-US"/>
         </w:rPr>
       </w:pPr>
+      <w:bookmarkStart w:id="36" w:name="_Hlk162755016"/>
+      <w:bookmarkEnd w:id="35"/>
       <w:r>
         <w:rPr>
           <w:rFonts w:asciiTheme="minorBidi" w:hAnsiTheme="minorBidi"/>
@@ -34251,11 +33727,11 @@
         <w:jc w:val="both"/>
         <w:outlineLvl w:val="1"/>
       </w:pPr>
-      <w:bookmarkStart w:id="27" w:name="_Toc161954499"/>
+      <w:bookmarkStart w:id="37" w:name="_Toc162750057"/>
       <w:r>
         <w:t>Application:</w:t>
       </w:r>
-      <w:bookmarkEnd w:id="27"/>
+      <w:bookmarkEnd w:id="37"/>
     </w:p>
     <w:tbl>
       <w:tblPr>
@@ -37327,12 +36803,12 @@
         <w:jc w:val="both"/>
         <w:outlineLvl w:val="1"/>
       </w:pPr>
-      <w:bookmarkStart w:id="28" w:name="_Toc161954500"/>
+      <w:bookmarkStart w:id="38" w:name="_Toc162750058"/>
       <w:r>
         <w:lastRenderedPageBreak/>
         <w:t>Performance:</w:t>
       </w:r>
-      <w:bookmarkEnd w:id="28"/>
+      <w:bookmarkEnd w:id="38"/>
     </w:p>
     <w:tbl>
       <w:tblPr>
@@ -38500,7 +37976,7 @@
         <w:jc w:val="both"/>
         <w:outlineLvl w:val="1"/>
       </w:pPr>
-      <w:bookmarkStart w:id="29" w:name="_Toc161954501"/>
+      <w:bookmarkStart w:id="39" w:name="_Toc162750059"/>
       <w:r>
         <w:lastRenderedPageBreak/>
         <w:t>Efficiency</w:t>
@@ -38511,7 +37987,7 @@
       <w:r>
         <w:t>:</w:t>
       </w:r>
-      <w:bookmarkEnd w:id="29"/>
+      <w:bookmarkEnd w:id="39"/>
     </w:p>
     <w:tbl>
       <w:tblPr>
@@ -39843,14 +39319,14 @@
         <w:jc w:val="both"/>
         <w:outlineLvl w:val="1"/>
       </w:pPr>
-      <w:bookmarkStart w:id="30" w:name="_Toc161954502"/>
+      <w:bookmarkStart w:id="40" w:name="_Toc162750060"/>
       <w:r>
         <w:t>Data Storage Optimization</w:t>
       </w:r>
       <w:r>
         <w:t>:</w:t>
       </w:r>
-      <w:bookmarkEnd w:id="30"/>
+      <w:bookmarkEnd w:id="40"/>
     </w:p>
     <w:tbl>
       <w:tblPr>
@@ -40374,7 +39850,7 @@
         <w:jc w:val="both"/>
         <w:outlineLvl w:val="1"/>
       </w:pPr>
-      <w:bookmarkStart w:id="31" w:name="_Toc161954503"/>
+      <w:bookmarkStart w:id="41" w:name="_Toc162750061"/>
       <w:r>
         <w:lastRenderedPageBreak/>
         <w:t xml:space="preserve">Privacy &amp; </w:t>
@@ -40385,7 +39861,7 @@
       <w:r>
         <w:t>:</w:t>
       </w:r>
-      <w:bookmarkEnd w:id="31"/>
+      <w:bookmarkEnd w:id="41"/>
     </w:p>
     <w:tbl>
       <w:tblPr>
@@ -41530,7 +41006,7 @@
         <w:jc w:val="both"/>
         <w:outlineLvl w:val="1"/>
       </w:pPr>
-      <w:bookmarkStart w:id="32" w:name="_Toc161954504"/>
+      <w:bookmarkStart w:id="42" w:name="_Toc162750062"/>
       <w:r>
         <w:lastRenderedPageBreak/>
         <w:t>Reliability</w:t>
@@ -41538,7 +41014,7 @@
       <w:r>
         <w:t>:</w:t>
       </w:r>
-      <w:bookmarkEnd w:id="32"/>
+      <w:bookmarkEnd w:id="42"/>
     </w:p>
     <w:tbl>
       <w:tblPr>
@@ -42902,7 +42378,7 @@
         <w:jc w:val="both"/>
         <w:outlineLvl w:val="1"/>
       </w:pPr>
-      <w:bookmarkStart w:id="33" w:name="_Toc161954505"/>
+      <w:bookmarkStart w:id="43" w:name="_Toc162750063"/>
       <w:r>
         <w:lastRenderedPageBreak/>
         <w:t>Usability</w:t>
@@ -42910,7 +42386,7 @@
       <w:r>
         <w:t>:</w:t>
       </w:r>
-      <w:bookmarkEnd w:id="33"/>
+      <w:bookmarkEnd w:id="43"/>
     </w:p>
     <w:tbl>
       <w:tblPr>
@@ -44701,7 +44177,7 @@
         <w:jc w:val="both"/>
         <w:outlineLvl w:val="1"/>
       </w:pPr>
-      <w:bookmarkStart w:id="34" w:name="_Toc161954506"/>
+      <w:bookmarkStart w:id="44" w:name="_Toc162750064"/>
       <w:r>
         <w:lastRenderedPageBreak/>
         <w:t>Data Backup &amp; Recovery</w:t>
@@ -44709,7 +44185,7 @@
       <w:r>
         <w:t>:</w:t>
       </w:r>
-      <w:bookmarkEnd w:id="34"/>
+      <w:bookmarkEnd w:id="44"/>
     </w:p>
     <w:tbl>
       <w:tblPr>
@@ -45423,14 +44899,14 @@
         <w:jc w:val="both"/>
         <w:outlineLvl w:val="1"/>
       </w:pPr>
-      <w:bookmarkStart w:id="35" w:name="_Toc161954507"/>
+      <w:bookmarkStart w:id="45" w:name="_Toc162750065"/>
       <w:r>
         <w:t>Third-Party Service Integration</w:t>
       </w:r>
       <w:r>
         <w:t>:</w:t>
       </w:r>
-      <w:bookmarkEnd w:id="35"/>
+      <w:bookmarkEnd w:id="45"/>
     </w:p>
     <w:tbl>
       <w:tblPr>
@@ -45854,7 +45330,7 @@
               <w:bottom w:val="single" w:sz="8" w:space="0" w:color="auto"/>
               <w:right w:val="single" w:sz="8" w:space="0" w:color="auto"/>
             </w:tcBorders>
-            <w:shd w:val="clear" w:color="auto" w:fill="FFFF00"/>
+            <w:shd w:val="clear" w:color="auto" w:fill="92D050"/>
             <w:vAlign w:val="center"/>
             <w:hideMark/>
           </w:tcPr>
@@ -45880,7 +45356,7 @@
                 <w:lang w:val="en-US"/>
                 <w14:ligatures w14:val="none"/>
               </w:rPr>
-              <w:t>Partially Complete</w:t>
+              <w:t>Complete</w:t>
             </w:r>
           </w:p>
         </w:tc>
@@ -45924,6 +45400,7 @@
           </w:p>
         </w:tc>
       </w:tr>
+      <w:bookmarkEnd w:id="36"/>
     </w:tbl>
     <w:p>
       <w:pPr>

</xml_diff>

<commit_message>
Added Arduino Watch design and schematics, made minor improvements to AFNT App, updated logs and completed Design Chapter
</commit_message>
<xml_diff>
--- a/Documents/Reports/Requirements Drafts/Requirements D3.docx
+++ b/Documents/Reports/Requirements Drafts/Requirements D3.docx
@@ -4269,7 +4269,7 @@
           <w:noProof/>
         </w:rPr>
         <w:drawing>
-          <wp:inline distT="0" distB="0" distL="0" distR="0" wp14:anchorId="13A060AA" wp14:editId="21C6BAFD">
+          <wp:inline distT="0" distB="0" distL="0" distR="0" wp14:anchorId="13A060AA" wp14:editId="15280F3B">
             <wp:extent cx="6030005" cy="7267575"/>
             <wp:effectExtent l="0" t="0" r="8890" b="0"/>
             <wp:docPr id="991542582" name="Picture 3"/>
@@ -13474,7 +13474,7 @@
           <w:noProof/>
         </w:rPr>
         <w:drawing>
-          <wp:inline distT="0" distB="0" distL="0" distR="0" wp14:anchorId="3A2ECFA9" wp14:editId="2E1975BE">
+          <wp:inline distT="0" distB="0" distL="0" distR="0" wp14:anchorId="3A2ECFA9" wp14:editId="55756ECA">
             <wp:extent cx="3543300" cy="2695575"/>
             <wp:effectExtent l="0" t="0" r="0" b="9525"/>
             <wp:docPr id="64089884" name="Picture 4" descr="A diagram of a diagram&#10;&#10;Description automatically generated"/>
@@ -17236,7 +17236,7 @@
               <w:bottom w:val="single" w:sz="8" w:space="0" w:color="auto"/>
               <w:right w:val="single" w:sz="8" w:space="0" w:color="auto"/>
             </w:tcBorders>
-            <w:shd w:val="clear" w:color="auto" w:fill="FFFF00"/>
+            <w:shd w:val="clear" w:color="auto" w:fill="92D050"/>
             <w:vAlign w:val="center"/>
             <w:hideMark/>
           </w:tcPr>
@@ -17262,7 +17262,7 @@
                 <w:lang w:val="en-US"/>
                 <w14:ligatures w14:val="none"/>
               </w:rPr>
-              <w:t>Partially Complete</w:t>
+              <w:t>Complete</w:t>
             </w:r>
           </w:p>
         </w:tc>
@@ -17833,33 +17833,33 @@
               <w:bottom w:val="single" w:sz="8" w:space="0" w:color="auto"/>
               <w:right w:val="single" w:sz="8" w:space="0" w:color="auto"/>
             </w:tcBorders>
-            <w:shd w:val="clear" w:color="000000" w:fill="FFFF00"/>
-            <w:vAlign w:val="center"/>
-            <w:hideMark/>
-          </w:tcPr>
-          <w:p>
-            <w:pPr>
-              <w:spacing w:after="0" w:line="240" w:lineRule="auto"/>
-              <w:jc w:val="center"/>
-              <w:rPr>
-                <w:rFonts w:ascii="Arial" w:eastAsia="Times New Roman" w:hAnsi="Arial" w:cs="Arial"/>
-                <w:color w:val="000000"/>
-                <w:kern w:val="0"/>
-                <w:szCs w:val="24"/>
-                <w:lang w:val="en-US"/>
-                <w14:ligatures w14:val="none"/>
-              </w:rPr>
-            </w:pPr>
-            <w:r>
-              <w:rPr>
-                <w:rFonts w:ascii="Arial" w:eastAsia="Times New Roman" w:hAnsi="Arial" w:cs="Arial"/>
-                <w:color w:val="000000"/>
-                <w:kern w:val="0"/>
-                <w:szCs w:val="24"/>
-                <w:lang w:val="en-US"/>
-                <w14:ligatures w14:val="none"/>
-              </w:rPr>
-              <w:t>Partially Complete</w:t>
+            <w:shd w:val="clear" w:color="auto" w:fill="92D050"/>
+            <w:vAlign w:val="center"/>
+            <w:hideMark/>
+          </w:tcPr>
+          <w:p>
+            <w:pPr>
+              <w:spacing w:after="0" w:line="240" w:lineRule="auto"/>
+              <w:jc w:val="center"/>
+              <w:rPr>
+                <w:rFonts w:ascii="Arial" w:eastAsia="Times New Roman" w:hAnsi="Arial" w:cs="Arial"/>
+                <w:color w:val="000000"/>
+                <w:kern w:val="0"/>
+                <w:szCs w:val="24"/>
+                <w:lang w:val="en-US"/>
+                <w14:ligatures w14:val="none"/>
+              </w:rPr>
+            </w:pPr>
+            <w:r>
+              <w:rPr>
+                <w:rFonts w:ascii="Arial" w:eastAsia="Times New Roman" w:hAnsi="Arial" w:cs="Arial"/>
+                <w:color w:val="000000"/>
+                <w:kern w:val="0"/>
+                <w:szCs w:val="24"/>
+                <w:lang w:val="en-US"/>
+                <w14:ligatures w14:val="none"/>
+              </w:rPr>
+              <w:t>Complete</w:t>
             </w:r>
           </w:p>
         </w:tc>
@@ -23289,33 +23289,31 @@
               <w:bottom w:val="single" w:sz="8" w:space="0" w:color="auto"/>
               <w:right w:val="single" w:sz="8" w:space="0" w:color="auto"/>
             </w:tcBorders>
-            <w:shd w:val="clear" w:color="000000" w:fill="FFFF00"/>
-            <w:vAlign w:val="center"/>
-            <w:hideMark/>
-          </w:tcPr>
-          <w:p>
-            <w:pPr>
-              <w:spacing w:after="0" w:line="240" w:lineRule="auto"/>
-              <w:jc w:val="center"/>
-              <w:rPr>
-                <w:rFonts w:ascii="Arial" w:eastAsia="Times New Roman" w:hAnsi="Arial" w:cs="Arial"/>
-                <w:color w:val="000000"/>
-                <w:kern w:val="0"/>
-                <w:szCs w:val="24"/>
-                <w:lang w:val="en-US"/>
-                <w14:ligatures w14:val="none"/>
-              </w:rPr>
-            </w:pPr>
-            <w:r>
-              <w:rPr>
-                <w:rFonts w:ascii="Arial" w:eastAsia="Times New Roman" w:hAnsi="Arial" w:cs="Arial"/>
-                <w:color w:val="000000"/>
-                <w:kern w:val="0"/>
-                <w:szCs w:val="24"/>
-                <w:lang w:val="en-US"/>
-                <w14:ligatures w14:val="none"/>
-              </w:rPr>
-              <w:t>Partially Complete</w:t>
+            <w:shd w:val="clear" w:color="auto" w:fill="92D050"/>
+            <w:vAlign w:val="center"/>
+            <w:hideMark/>
+          </w:tcPr>
+          <w:p>
+            <w:pPr>
+              <w:spacing w:after="0" w:line="240" w:lineRule="auto"/>
+              <w:jc w:val="center"/>
+              <w:rPr>
+                <w:rFonts w:ascii="Arial" w:eastAsia="Times New Roman" w:hAnsi="Arial" w:cs="Arial"/>
+                <w:color w:val="000000"/>
+                <w:kern w:val="0"/>
+                <w:szCs w:val="24"/>
+                <w:lang w:val="en-US"/>
+                <w14:ligatures w14:val="none"/>
+              </w:rPr>
+            </w:pPr>
+            <w:r>
+              <w:rPr>
+                <w:rFonts w:ascii="Arial" w:eastAsia="Times New Roman" w:hAnsi="Arial" w:cs="Arial"/>
+                <w:color w:val="000000"/>
+                <w:szCs w:val="24"/>
+                <w:lang w:val="en-US"/>
+              </w:rPr>
+              <w:t>Complete</w:t>
             </w:r>
           </w:p>
         </w:tc>
@@ -23488,33 +23486,44 @@
               <w:bottom w:val="single" w:sz="8" w:space="0" w:color="auto"/>
               <w:right w:val="single" w:sz="8" w:space="0" w:color="auto"/>
             </w:tcBorders>
-            <w:shd w:val="clear" w:color="000000" w:fill="FFFF00"/>
-            <w:vAlign w:val="center"/>
-            <w:hideMark/>
-          </w:tcPr>
-          <w:p>
-            <w:pPr>
-              <w:spacing w:after="0" w:line="240" w:lineRule="auto"/>
-              <w:jc w:val="center"/>
-              <w:rPr>
-                <w:rFonts w:ascii="Arial" w:eastAsia="Times New Roman" w:hAnsi="Arial" w:cs="Arial"/>
-                <w:color w:val="000000"/>
-                <w:kern w:val="0"/>
-                <w:szCs w:val="24"/>
-                <w:lang w:val="en-US"/>
-                <w14:ligatures w14:val="none"/>
-              </w:rPr>
-            </w:pPr>
-            <w:r>
-              <w:rPr>
-                <w:rFonts w:ascii="Arial" w:eastAsia="Times New Roman" w:hAnsi="Arial" w:cs="Arial"/>
-                <w:color w:val="000000"/>
-                <w:kern w:val="0"/>
-                <w:szCs w:val="24"/>
-                <w:lang w:val="en-US"/>
-                <w14:ligatures w14:val="none"/>
-              </w:rPr>
-              <w:t>Partially Complete</w:t>
+            <w:shd w:val="clear" w:color="auto" w:fill="92D050"/>
+            <w:vAlign w:val="center"/>
+            <w:hideMark/>
+          </w:tcPr>
+          <w:p>
+            <w:pPr>
+              <w:spacing w:after="0" w:line="240" w:lineRule="auto"/>
+              <w:jc w:val="center"/>
+              <w:rPr>
+                <w:rFonts w:ascii="Arial" w:eastAsia="Times New Roman" w:hAnsi="Arial" w:cs="Arial"/>
+                <w:color w:val="000000"/>
+                <w:kern w:val="0"/>
+                <w:szCs w:val="24"/>
+                <w:lang w:val="en-US"/>
+                <w14:ligatures w14:val="none"/>
+              </w:rPr>
+            </w:pPr>
+            <w:r>
+              <w:rPr>
+                <w:rFonts w:ascii="Arial" w:eastAsia="Times New Roman" w:hAnsi="Arial" w:cs="Arial"/>
+                <w:color w:val="000000"/>
+                <w:kern w:val="0"/>
+                <w:szCs w:val="24"/>
+                <w:lang w:val="en-US"/>
+                <w14:ligatures w14:val="none"/>
+              </w:rPr>
+              <w:t>C</w:t>
+            </w:r>
+            <w:r>
+              <w:rPr>
+                <w:rFonts w:ascii="Arial" w:eastAsia="Times New Roman" w:hAnsi="Arial" w:cs="Arial"/>
+                <w:color w:val="000000"/>
+                <w:kern w:val="0"/>
+                <w:szCs w:val="24"/>
+                <w:lang w:val="en-US"/>
+                <w14:ligatures w14:val="none"/>
+              </w:rPr>
+              <w:t>omplete</w:t>
             </w:r>
           </w:p>
         </w:tc>
@@ -23687,33 +23696,33 @@
               <w:bottom w:val="single" w:sz="8" w:space="0" w:color="auto"/>
               <w:right w:val="single" w:sz="8" w:space="0" w:color="auto"/>
             </w:tcBorders>
-            <w:shd w:val="clear" w:color="000000" w:fill="FFFF00"/>
-            <w:vAlign w:val="center"/>
-            <w:hideMark/>
-          </w:tcPr>
-          <w:p>
-            <w:pPr>
-              <w:spacing w:after="0" w:line="240" w:lineRule="auto"/>
-              <w:jc w:val="center"/>
-              <w:rPr>
-                <w:rFonts w:ascii="Arial" w:eastAsia="Times New Roman" w:hAnsi="Arial" w:cs="Arial"/>
-                <w:color w:val="000000"/>
-                <w:kern w:val="0"/>
-                <w:szCs w:val="24"/>
-                <w:lang w:val="en-US"/>
-                <w14:ligatures w14:val="none"/>
-              </w:rPr>
-            </w:pPr>
-            <w:r>
-              <w:rPr>
-                <w:rFonts w:ascii="Arial" w:eastAsia="Times New Roman" w:hAnsi="Arial" w:cs="Arial"/>
-                <w:color w:val="000000"/>
-                <w:kern w:val="0"/>
-                <w:szCs w:val="24"/>
-                <w:lang w:val="en-US"/>
-                <w14:ligatures w14:val="none"/>
-              </w:rPr>
-              <w:t>Partially Complete</w:t>
+            <w:shd w:val="clear" w:color="auto" w:fill="92D050"/>
+            <w:vAlign w:val="center"/>
+            <w:hideMark/>
+          </w:tcPr>
+          <w:p>
+            <w:pPr>
+              <w:spacing w:after="0" w:line="240" w:lineRule="auto"/>
+              <w:jc w:val="center"/>
+              <w:rPr>
+                <w:rFonts w:ascii="Arial" w:eastAsia="Times New Roman" w:hAnsi="Arial" w:cs="Arial"/>
+                <w:color w:val="000000"/>
+                <w:kern w:val="0"/>
+                <w:szCs w:val="24"/>
+                <w:lang w:val="en-US"/>
+                <w14:ligatures w14:val="none"/>
+              </w:rPr>
+            </w:pPr>
+            <w:r>
+              <w:rPr>
+                <w:rFonts w:ascii="Arial" w:eastAsia="Times New Roman" w:hAnsi="Arial" w:cs="Arial"/>
+                <w:color w:val="000000"/>
+                <w:kern w:val="0"/>
+                <w:szCs w:val="24"/>
+                <w:lang w:val="en-US"/>
+                <w14:ligatures w14:val="none"/>
+              </w:rPr>
+              <w:t>Complete</w:t>
             </w:r>
           </w:p>
         </w:tc>
@@ -24085,33 +24094,33 @@
               <w:bottom w:val="single" w:sz="8" w:space="0" w:color="auto"/>
               <w:right w:val="single" w:sz="8" w:space="0" w:color="auto"/>
             </w:tcBorders>
-            <w:shd w:val="clear" w:color="000000" w:fill="FFFF00"/>
-            <w:vAlign w:val="center"/>
-            <w:hideMark/>
-          </w:tcPr>
-          <w:p>
-            <w:pPr>
-              <w:spacing w:after="0" w:line="240" w:lineRule="auto"/>
-              <w:jc w:val="center"/>
-              <w:rPr>
-                <w:rFonts w:ascii="Arial" w:eastAsia="Times New Roman" w:hAnsi="Arial" w:cs="Arial"/>
-                <w:color w:val="000000"/>
-                <w:kern w:val="0"/>
-                <w:szCs w:val="24"/>
-                <w:lang w:val="en-US"/>
-                <w14:ligatures w14:val="none"/>
-              </w:rPr>
-            </w:pPr>
-            <w:r>
-              <w:rPr>
-                <w:rFonts w:ascii="Arial" w:eastAsia="Times New Roman" w:hAnsi="Arial" w:cs="Arial"/>
-                <w:color w:val="000000"/>
-                <w:kern w:val="0"/>
-                <w:szCs w:val="24"/>
-                <w:lang w:val="en-US"/>
-                <w14:ligatures w14:val="none"/>
-              </w:rPr>
-              <w:t>Partially Complete</w:t>
+            <w:shd w:val="clear" w:color="auto" w:fill="92D050"/>
+            <w:vAlign w:val="center"/>
+            <w:hideMark/>
+          </w:tcPr>
+          <w:p>
+            <w:pPr>
+              <w:spacing w:after="0" w:line="240" w:lineRule="auto"/>
+              <w:jc w:val="center"/>
+              <w:rPr>
+                <w:rFonts w:ascii="Arial" w:eastAsia="Times New Roman" w:hAnsi="Arial" w:cs="Arial"/>
+                <w:color w:val="000000"/>
+                <w:kern w:val="0"/>
+                <w:szCs w:val="24"/>
+                <w:lang w:val="en-US"/>
+                <w14:ligatures w14:val="none"/>
+              </w:rPr>
+            </w:pPr>
+            <w:r>
+              <w:rPr>
+                <w:rFonts w:ascii="Arial" w:eastAsia="Times New Roman" w:hAnsi="Arial" w:cs="Arial"/>
+                <w:color w:val="000000"/>
+                <w:kern w:val="0"/>
+                <w:szCs w:val="24"/>
+                <w:lang w:val="en-US"/>
+                <w14:ligatures w14:val="none"/>
+              </w:rPr>
+              <w:t>Complete</w:t>
             </w:r>
           </w:p>
         </w:tc>
@@ -24285,33 +24294,33 @@
               <w:bottom w:val="single" w:sz="8" w:space="0" w:color="auto"/>
               <w:right w:val="single" w:sz="8" w:space="0" w:color="auto"/>
             </w:tcBorders>
-            <w:shd w:val="clear" w:color="000000" w:fill="FFFF00"/>
-            <w:vAlign w:val="center"/>
-            <w:hideMark/>
-          </w:tcPr>
-          <w:p>
-            <w:pPr>
-              <w:spacing w:after="0" w:line="240" w:lineRule="auto"/>
-              <w:jc w:val="center"/>
-              <w:rPr>
-                <w:rFonts w:ascii="Arial" w:eastAsia="Times New Roman" w:hAnsi="Arial" w:cs="Arial"/>
-                <w:color w:val="000000"/>
-                <w:kern w:val="0"/>
-                <w:szCs w:val="24"/>
-                <w:lang w:val="en-US"/>
-                <w14:ligatures w14:val="none"/>
-              </w:rPr>
-            </w:pPr>
-            <w:r>
-              <w:rPr>
-                <w:rFonts w:ascii="Arial" w:eastAsia="Times New Roman" w:hAnsi="Arial" w:cs="Arial"/>
-                <w:color w:val="000000"/>
-                <w:kern w:val="0"/>
-                <w:szCs w:val="24"/>
-                <w:lang w:val="en-US"/>
-                <w14:ligatures w14:val="none"/>
-              </w:rPr>
-              <w:t>Partially Complete</w:t>
+            <w:shd w:val="clear" w:color="auto" w:fill="92D050"/>
+            <w:vAlign w:val="center"/>
+            <w:hideMark/>
+          </w:tcPr>
+          <w:p>
+            <w:pPr>
+              <w:spacing w:after="0" w:line="240" w:lineRule="auto"/>
+              <w:jc w:val="center"/>
+              <w:rPr>
+                <w:rFonts w:ascii="Arial" w:eastAsia="Times New Roman" w:hAnsi="Arial" w:cs="Arial"/>
+                <w:color w:val="000000"/>
+                <w:kern w:val="0"/>
+                <w:szCs w:val="24"/>
+                <w:lang w:val="en-US"/>
+                <w14:ligatures w14:val="none"/>
+              </w:rPr>
+            </w:pPr>
+            <w:r>
+              <w:rPr>
+                <w:rFonts w:ascii="Arial" w:eastAsia="Times New Roman" w:hAnsi="Arial" w:cs="Arial"/>
+                <w:color w:val="000000"/>
+                <w:kern w:val="0"/>
+                <w:szCs w:val="24"/>
+                <w:lang w:val="en-US"/>
+                <w14:ligatures w14:val="none"/>
+              </w:rPr>
+              <w:t>Complete</w:t>
             </w:r>
           </w:p>
         </w:tc>
@@ -24484,33 +24493,33 @@
               <w:bottom w:val="single" w:sz="8" w:space="0" w:color="auto"/>
               <w:right w:val="single" w:sz="8" w:space="0" w:color="auto"/>
             </w:tcBorders>
-            <w:shd w:val="clear" w:color="000000" w:fill="FFFF00"/>
-            <w:vAlign w:val="center"/>
-            <w:hideMark/>
-          </w:tcPr>
-          <w:p>
-            <w:pPr>
-              <w:spacing w:after="0" w:line="240" w:lineRule="auto"/>
-              <w:jc w:val="center"/>
-              <w:rPr>
-                <w:rFonts w:ascii="Arial" w:eastAsia="Times New Roman" w:hAnsi="Arial" w:cs="Arial"/>
-                <w:color w:val="000000"/>
-                <w:kern w:val="0"/>
-                <w:szCs w:val="24"/>
-                <w:lang w:val="en-US"/>
-                <w14:ligatures w14:val="none"/>
-              </w:rPr>
-            </w:pPr>
-            <w:r>
-              <w:rPr>
-                <w:rFonts w:ascii="Arial" w:eastAsia="Times New Roman" w:hAnsi="Arial" w:cs="Arial"/>
-                <w:color w:val="000000"/>
-                <w:kern w:val="0"/>
-                <w:szCs w:val="24"/>
-                <w:lang w:val="en-US"/>
-                <w14:ligatures w14:val="none"/>
-              </w:rPr>
-              <w:t>Partially Complete</w:t>
+            <w:shd w:val="clear" w:color="auto" w:fill="92D050"/>
+            <w:vAlign w:val="center"/>
+            <w:hideMark/>
+          </w:tcPr>
+          <w:p>
+            <w:pPr>
+              <w:spacing w:after="0" w:line="240" w:lineRule="auto"/>
+              <w:jc w:val="center"/>
+              <w:rPr>
+                <w:rFonts w:ascii="Arial" w:eastAsia="Times New Roman" w:hAnsi="Arial" w:cs="Arial"/>
+                <w:color w:val="000000"/>
+                <w:kern w:val="0"/>
+                <w:szCs w:val="24"/>
+                <w:lang w:val="en-US"/>
+                <w14:ligatures w14:val="none"/>
+              </w:rPr>
+            </w:pPr>
+            <w:r>
+              <w:rPr>
+                <w:rFonts w:ascii="Arial" w:eastAsia="Times New Roman" w:hAnsi="Arial" w:cs="Arial"/>
+                <w:color w:val="000000"/>
+                <w:kern w:val="0"/>
+                <w:szCs w:val="24"/>
+                <w:lang w:val="en-US"/>
+                <w14:ligatures w14:val="none"/>
+              </w:rPr>
+              <w:t>Complete</w:t>
             </w:r>
           </w:p>
         </w:tc>
@@ -24683,33 +24692,33 @@
               <w:bottom w:val="single" w:sz="8" w:space="0" w:color="auto"/>
               <w:right w:val="single" w:sz="8" w:space="0" w:color="auto"/>
             </w:tcBorders>
-            <w:shd w:val="clear" w:color="000000" w:fill="FFFF00"/>
-            <w:vAlign w:val="center"/>
-            <w:hideMark/>
-          </w:tcPr>
-          <w:p>
-            <w:pPr>
-              <w:spacing w:after="0" w:line="240" w:lineRule="auto"/>
-              <w:jc w:val="center"/>
-              <w:rPr>
-                <w:rFonts w:ascii="Arial" w:eastAsia="Times New Roman" w:hAnsi="Arial" w:cs="Arial"/>
-                <w:color w:val="000000"/>
-                <w:kern w:val="0"/>
-                <w:szCs w:val="24"/>
-                <w:lang w:val="en-US"/>
-                <w14:ligatures w14:val="none"/>
-              </w:rPr>
-            </w:pPr>
-            <w:r>
-              <w:rPr>
-                <w:rFonts w:ascii="Arial" w:eastAsia="Times New Roman" w:hAnsi="Arial" w:cs="Arial"/>
-                <w:color w:val="000000"/>
-                <w:kern w:val="0"/>
-                <w:szCs w:val="24"/>
-                <w:lang w:val="en-US"/>
-                <w14:ligatures w14:val="none"/>
-              </w:rPr>
-              <w:t>Partially Complete</w:t>
+            <w:shd w:val="clear" w:color="auto" w:fill="92D050"/>
+            <w:vAlign w:val="center"/>
+            <w:hideMark/>
+          </w:tcPr>
+          <w:p>
+            <w:pPr>
+              <w:spacing w:after="0" w:line="240" w:lineRule="auto"/>
+              <w:jc w:val="center"/>
+              <w:rPr>
+                <w:rFonts w:ascii="Arial" w:eastAsia="Times New Roman" w:hAnsi="Arial" w:cs="Arial"/>
+                <w:color w:val="000000"/>
+                <w:kern w:val="0"/>
+                <w:szCs w:val="24"/>
+                <w:lang w:val="en-US"/>
+                <w14:ligatures w14:val="none"/>
+              </w:rPr>
+            </w:pPr>
+            <w:r>
+              <w:rPr>
+                <w:rFonts w:ascii="Arial" w:eastAsia="Times New Roman" w:hAnsi="Arial" w:cs="Arial"/>
+                <w:color w:val="000000"/>
+                <w:kern w:val="0"/>
+                <w:szCs w:val="24"/>
+                <w:lang w:val="en-US"/>
+                <w14:ligatures w14:val="none"/>
+              </w:rPr>
+              <w:t>Complete</w:t>
             </w:r>
           </w:p>
         </w:tc>
@@ -24882,33 +24891,33 @@
               <w:bottom w:val="single" w:sz="8" w:space="0" w:color="auto"/>
               <w:right w:val="single" w:sz="8" w:space="0" w:color="auto"/>
             </w:tcBorders>
-            <w:shd w:val="clear" w:color="000000" w:fill="FFFF00"/>
-            <w:vAlign w:val="center"/>
-            <w:hideMark/>
-          </w:tcPr>
-          <w:p>
-            <w:pPr>
-              <w:spacing w:after="0" w:line="240" w:lineRule="auto"/>
-              <w:jc w:val="center"/>
-              <w:rPr>
-                <w:rFonts w:ascii="Arial" w:eastAsia="Times New Roman" w:hAnsi="Arial" w:cs="Arial"/>
-                <w:color w:val="000000"/>
-                <w:kern w:val="0"/>
-                <w:szCs w:val="24"/>
-                <w:lang w:val="en-US"/>
-                <w14:ligatures w14:val="none"/>
-              </w:rPr>
-            </w:pPr>
-            <w:r>
-              <w:rPr>
-                <w:rFonts w:ascii="Arial" w:eastAsia="Times New Roman" w:hAnsi="Arial" w:cs="Arial"/>
-                <w:color w:val="000000"/>
-                <w:kern w:val="0"/>
-                <w:szCs w:val="24"/>
-                <w:lang w:val="en-US"/>
-                <w14:ligatures w14:val="none"/>
-              </w:rPr>
-              <w:t>Partially Complete</w:t>
+            <w:shd w:val="clear" w:color="auto" w:fill="92D050"/>
+            <w:vAlign w:val="center"/>
+            <w:hideMark/>
+          </w:tcPr>
+          <w:p>
+            <w:pPr>
+              <w:spacing w:after="0" w:line="240" w:lineRule="auto"/>
+              <w:jc w:val="center"/>
+              <w:rPr>
+                <w:rFonts w:ascii="Arial" w:eastAsia="Times New Roman" w:hAnsi="Arial" w:cs="Arial"/>
+                <w:color w:val="000000"/>
+                <w:kern w:val="0"/>
+                <w:szCs w:val="24"/>
+                <w:lang w:val="en-US"/>
+                <w14:ligatures w14:val="none"/>
+              </w:rPr>
+            </w:pPr>
+            <w:r>
+              <w:rPr>
+                <w:rFonts w:ascii="Arial" w:eastAsia="Times New Roman" w:hAnsi="Arial" w:cs="Arial"/>
+                <w:color w:val="000000"/>
+                <w:kern w:val="0"/>
+                <w:szCs w:val="24"/>
+                <w:lang w:val="en-US"/>
+                <w14:ligatures w14:val="none"/>
+              </w:rPr>
+              <w:t>Complete</w:t>
             </w:r>
           </w:p>
         </w:tc>
@@ -25280,7 +25289,7 @@
               <w:bottom w:val="single" w:sz="8" w:space="0" w:color="auto"/>
               <w:right w:val="single" w:sz="8" w:space="0" w:color="auto"/>
             </w:tcBorders>
-            <w:shd w:val="clear" w:color="auto" w:fill="FFFF00"/>
+            <w:shd w:val="clear" w:color="auto" w:fill="92D050"/>
             <w:vAlign w:val="center"/>
             <w:hideMark/>
           </w:tcPr>
@@ -25306,7 +25315,7 @@
                 <w:lang w:val="en-US"/>
                 <w14:ligatures w14:val="none"/>
               </w:rPr>
-              <w:t>Partially Complete</w:t>
+              <w:t>Complete</w:t>
             </w:r>
           </w:p>
         </w:tc>
@@ -25479,7 +25488,7 @@
               <w:bottom w:val="single" w:sz="8" w:space="0" w:color="auto"/>
               <w:right w:val="single" w:sz="8" w:space="0" w:color="auto"/>
             </w:tcBorders>
-            <w:shd w:val="clear" w:color="000000" w:fill="FF0000"/>
+            <w:shd w:val="clear" w:color="auto" w:fill="92D050"/>
             <w:vAlign w:val="center"/>
             <w:hideMark/>
           </w:tcPr>
@@ -25499,13 +25508,13 @@
             <w:r>
               <w:rPr>
                 <w:rFonts w:ascii="Arial" w:eastAsia="Times New Roman" w:hAnsi="Arial" w:cs="Arial"/>
-                <w:color w:val="FFFFFF"/>
-                <w:kern w:val="0"/>
-                <w:szCs w:val="24"/>
-                <w:lang w:val="en-US"/>
-                <w14:ligatures w14:val="none"/>
-              </w:rPr>
-              <w:t>Not Started</w:t>
+                <w:color w:val="000000"/>
+                <w:kern w:val="0"/>
+                <w:szCs w:val="24"/>
+                <w:lang w:val="en-US"/>
+                <w14:ligatures w14:val="none"/>
+              </w:rPr>
+              <w:t>Complete</w:t>
             </w:r>
           </w:p>
         </w:tc>
@@ -26124,33 +26133,33 @@
               <w:bottom w:val="single" w:sz="8" w:space="0" w:color="auto"/>
               <w:right w:val="single" w:sz="8" w:space="0" w:color="auto"/>
             </w:tcBorders>
-            <w:shd w:val="clear" w:color="000000" w:fill="FFFF00"/>
-            <w:vAlign w:val="center"/>
-            <w:hideMark/>
-          </w:tcPr>
-          <w:p>
-            <w:pPr>
-              <w:spacing w:after="0" w:line="240" w:lineRule="auto"/>
-              <w:jc w:val="center"/>
-              <w:rPr>
-                <w:rFonts w:ascii="Arial" w:eastAsia="Times New Roman" w:hAnsi="Arial" w:cs="Arial"/>
-                <w:color w:val="000000"/>
-                <w:kern w:val="0"/>
-                <w:szCs w:val="24"/>
-                <w:lang w:val="en-US"/>
-                <w14:ligatures w14:val="none"/>
-              </w:rPr>
-            </w:pPr>
-            <w:r>
-              <w:rPr>
-                <w:rFonts w:ascii="Arial" w:eastAsia="Times New Roman" w:hAnsi="Arial" w:cs="Arial"/>
-                <w:color w:val="000000"/>
-                <w:kern w:val="0"/>
-                <w:szCs w:val="24"/>
-                <w:lang w:val="en-US"/>
-                <w14:ligatures w14:val="none"/>
-              </w:rPr>
-              <w:t>Partially Complete</w:t>
+            <w:shd w:val="clear" w:color="auto" w:fill="92D050"/>
+            <w:vAlign w:val="center"/>
+            <w:hideMark/>
+          </w:tcPr>
+          <w:p>
+            <w:pPr>
+              <w:spacing w:after="0" w:line="240" w:lineRule="auto"/>
+              <w:jc w:val="center"/>
+              <w:rPr>
+                <w:rFonts w:ascii="Arial" w:eastAsia="Times New Roman" w:hAnsi="Arial" w:cs="Arial"/>
+                <w:color w:val="000000"/>
+                <w:kern w:val="0"/>
+                <w:szCs w:val="24"/>
+                <w:lang w:val="en-US"/>
+                <w14:ligatures w14:val="none"/>
+              </w:rPr>
+            </w:pPr>
+            <w:r>
+              <w:rPr>
+                <w:rFonts w:ascii="Arial" w:eastAsia="Times New Roman" w:hAnsi="Arial" w:cs="Arial"/>
+                <w:color w:val="000000"/>
+                <w:kern w:val="0"/>
+                <w:szCs w:val="24"/>
+                <w:lang w:val="en-US"/>
+                <w14:ligatures w14:val="none"/>
+              </w:rPr>
+              <w:t>Complete</w:t>
             </w:r>
           </w:p>
         </w:tc>
@@ -27331,33 +27340,33 @@
               <w:bottom w:val="single" w:sz="8" w:space="0" w:color="auto"/>
               <w:right w:val="single" w:sz="8" w:space="0" w:color="auto"/>
             </w:tcBorders>
-            <w:shd w:val="clear" w:color="000000" w:fill="FFFF00"/>
-            <w:vAlign w:val="center"/>
-            <w:hideMark/>
-          </w:tcPr>
-          <w:p>
-            <w:pPr>
-              <w:spacing w:after="0" w:line="240" w:lineRule="auto"/>
-              <w:jc w:val="center"/>
-              <w:rPr>
-                <w:rFonts w:ascii="Arial" w:eastAsia="Times New Roman" w:hAnsi="Arial" w:cs="Arial"/>
-                <w:color w:val="000000"/>
-                <w:kern w:val="0"/>
-                <w:szCs w:val="24"/>
-                <w:lang w:val="en-US"/>
-                <w14:ligatures w14:val="none"/>
-              </w:rPr>
-            </w:pPr>
-            <w:r>
-              <w:rPr>
-                <w:rFonts w:ascii="Arial" w:eastAsia="Times New Roman" w:hAnsi="Arial" w:cs="Arial"/>
-                <w:color w:val="000000"/>
-                <w:kern w:val="0"/>
-                <w:szCs w:val="24"/>
-                <w:lang w:val="en-US"/>
-                <w14:ligatures w14:val="none"/>
-              </w:rPr>
-              <w:t>Partially Complete</w:t>
+            <w:shd w:val="clear" w:color="auto" w:fill="92D050"/>
+            <w:vAlign w:val="center"/>
+            <w:hideMark/>
+          </w:tcPr>
+          <w:p>
+            <w:pPr>
+              <w:spacing w:after="0" w:line="240" w:lineRule="auto"/>
+              <w:jc w:val="center"/>
+              <w:rPr>
+                <w:rFonts w:ascii="Arial" w:eastAsia="Times New Roman" w:hAnsi="Arial" w:cs="Arial"/>
+                <w:color w:val="000000"/>
+                <w:kern w:val="0"/>
+                <w:szCs w:val="24"/>
+                <w:lang w:val="en-US"/>
+                <w14:ligatures w14:val="none"/>
+              </w:rPr>
+            </w:pPr>
+            <w:r>
+              <w:rPr>
+                <w:rFonts w:ascii="Arial" w:eastAsia="Times New Roman" w:hAnsi="Arial" w:cs="Arial"/>
+                <w:color w:val="000000"/>
+                <w:kern w:val="0"/>
+                <w:szCs w:val="24"/>
+                <w:lang w:val="en-US"/>
+                <w14:ligatures w14:val="none"/>
+              </w:rPr>
+              <w:t>Complete</w:t>
             </w:r>
           </w:p>
         </w:tc>
@@ -27928,7 +27937,7 @@
               <w:bottom w:val="single" w:sz="8" w:space="0" w:color="auto"/>
               <w:right w:val="single" w:sz="8" w:space="0" w:color="auto"/>
             </w:tcBorders>
-            <w:shd w:val="clear" w:color="000000" w:fill="FF0000"/>
+            <w:shd w:val="clear" w:color="auto" w:fill="92D050"/>
             <w:vAlign w:val="center"/>
             <w:hideMark/>
           </w:tcPr>
@@ -27948,13 +27957,13 @@
             <w:r>
               <w:rPr>
                 <w:rFonts w:ascii="Arial" w:eastAsia="Times New Roman" w:hAnsi="Arial" w:cs="Arial"/>
-                <w:color w:val="FFFFFF"/>
-                <w:kern w:val="0"/>
-                <w:szCs w:val="24"/>
-                <w:lang w:val="en-US"/>
-                <w14:ligatures w14:val="none"/>
-              </w:rPr>
-              <w:t>Not Started</w:t>
+                <w:color w:val="000000"/>
+                <w:kern w:val="0"/>
+                <w:szCs w:val="24"/>
+                <w:lang w:val="en-US"/>
+                <w14:ligatures w14:val="none"/>
+              </w:rPr>
+              <w:t>Complete</w:t>
             </w:r>
           </w:p>
         </w:tc>
@@ -28326,7 +28335,7 @@
               <w:bottom w:val="single" w:sz="8" w:space="0" w:color="auto"/>
               <w:right w:val="single" w:sz="8" w:space="0" w:color="auto"/>
             </w:tcBorders>
-            <w:shd w:val="clear" w:color="000000" w:fill="FF0000"/>
+            <w:shd w:val="clear" w:color="auto" w:fill="FFFF00"/>
             <w:vAlign w:val="center"/>
             <w:hideMark/>
           </w:tcPr>
@@ -28346,13 +28355,23 @@
             <w:r>
               <w:rPr>
                 <w:rFonts w:ascii="Arial" w:eastAsia="Times New Roman" w:hAnsi="Arial" w:cs="Arial"/>
-                <w:color w:val="FFFFFF"/>
-                <w:kern w:val="0"/>
-                <w:szCs w:val="24"/>
-                <w:lang w:val="en-US"/>
-                <w14:ligatures w14:val="none"/>
-              </w:rPr>
-              <w:t>Not Started</w:t>
+                <w:kern w:val="0"/>
+                <w:szCs w:val="24"/>
+                <w:lang w:val="en-US"/>
+                <w14:ligatures w14:val="none"/>
+              </w:rPr>
+              <w:t xml:space="preserve">Partially </w:t>
+            </w:r>
+            <w:r>
+              <w:rPr>
+                <w:rFonts w:ascii="Arial" w:eastAsia="Times New Roman" w:hAnsi="Arial" w:cs="Arial"/>
+                <w:color w:val="000000"/>
+                <w:kern w:val="0"/>
+                <w:szCs w:val="24"/>
+                <w:lang w:val="en-US"/>
+                <w14:ligatures w14:val="none"/>
+              </w:rPr>
+              <w:t>Complete</w:t>
             </w:r>
           </w:p>
         </w:tc>
@@ -30368,33 +30387,33 @@
               <w:bottom w:val="single" w:sz="8" w:space="0" w:color="auto"/>
               <w:right w:val="single" w:sz="8" w:space="0" w:color="auto"/>
             </w:tcBorders>
-            <w:shd w:val="clear" w:color="000000" w:fill="FFFF00"/>
-            <w:vAlign w:val="center"/>
-            <w:hideMark/>
-          </w:tcPr>
-          <w:p>
-            <w:pPr>
-              <w:spacing w:after="0" w:line="240" w:lineRule="auto"/>
-              <w:jc w:val="center"/>
-              <w:rPr>
-                <w:rFonts w:ascii="Arial" w:eastAsia="Times New Roman" w:hAnsi="Arial" w:cs="Arial"/>
-                <w:color w:val="000000"/>
-                <w:kern w:val="0"/>
-                <w:szCs w:val="24"/>
-                <w:lang w:val="en-US"/>
-                <w14:ligatures w14:val="none"/>
-              </w:rPr>
-            </w:pPr>
-            <w:r>
-              <w:rPr>
-                <w:rFonts w:ascii="Arial" w:eastAsia="Times New Roman" w:hAnsi="Arial" w:cs="Arial"/>
-                <w:color w:val="000000"/>
-                <w:kern w:val="0"/>
-                <w:szCs w:val="24"/>
-                <w:lang w:val="en-US"/>
-                <w14:ligatures w14:val="none"/>
-              </w:rPr>
-              <w:t>Partially Complete</w:t>
+            <w:shd w:val="clear" w:color="auto" w:fill="92D050"/>
+            <w:vAlign w:val="center"/>
+            <w:hideMark/>
+          </w:tcPr>
+          <w:p>
+            <w:pPr>
+              <w:spacing w:after="0" w:line="240" w:lineRule="auto"/>
+              <w:jc w:val="center"/>
+              <w:rPr>
+                <w:rFonts w:ascii="Arial" w:eastAsia="Times New Roman" w:hAnsi="Arial" w:cs="Arial"/>
+                <w:color w:val="000000"/>
+                <w:kern w:val="0"/>
+                <w:szCs w:val="24"/>
+                <w:lang w:val="en-US"/>
+                <w14:ligatures w14:val="none"/>
+              </w:rPr>
+            </w:pPr>
+            <w:r>
+              <w:rPr>
+                <w:rFonts w:ascii="Arial" w:eastAsia="Times New Roman" w:hAnsi="Arial" w:cs="Arial"/>
+                <w:color w:val="000000"/>
+                <w:kern w:val="0"/>
+                <w:szCs w:val="24"/>
+                <w:lang w:val="en-US"/>
+                <w14:ligatures w14:val="none"/>
+              </w:rPr>
+              <w:t>Complete</w:t>
             </w:r>
           </w:p>
         </w:tc>
@@ -30567,33 +30586,33 @@
               <w:bottom w:val="single" w:sz="8" w:space="0" w:color="auto"/>
               <w:right w:val="single" w:sz="8" w:space="0" w:color="auto"/>
             </w:tcBorders>
-            <w:shd w:val="clear" w:color="000000" w:fill="FFFF00"/>
-            <w:vAlign w:val="center"/>
-            <w:hideMark/>
-          </w:tcPr>
-          <w:p>
-            <w:pPr>
-              <w:spacing w:after="0" w:line="240" w:lineRule="auto"/>
-              <w:jc w:val="center"/>
-              <w:rPr>
-                <w:rFonts w:ascii="Arial" w:eastAsia="Times New Roman" w:hAnsi="Arial" w:cs="Arial"/>
-                <w:color w:val="000000"/>
-                <w:kern w:val="0"/>
-                <w:szCs w:val="24"/>
-                <w:lang w:val="en-US"/>
-                <w14:ligatures w14:val="none"/>
-              </w:rPr>
-            </w:pPr>
-            <w:r>
-              <w:rPr>
-                <w:rFonts w:ascii="Arial" w:eastAsia="Times New Roman" w:hAnsi="Arial" w:cs="Arial"/>
-                <w:color w:val="000000"/>
-                <w:kern w:val="0"/>
-                <w:szCs w:val="24"/>
-                <w:lang w:val="en-US"/>
-                <w14:ligatures w14:val="none"/>
-              </w:rPr>
-              <w:t>Partially Complete</w:t>
+            <w:shd w:val="clear" w:color="auto" w:fill="92D050"/>
+            <w:vAlign w:val="center"/>
+            <w:hideMark/>
+          </w:tcPr>
+          <w:p>
+            <w:pPr>
+              <w:spacing w:after="0" w:line="240" w:lineRule="auto"/>
+              <w:jc w:val="center"/>
+              <w:rPr>
+                <w:rFonts w:ascii="Arial" w:eastAsia="Times New Roman" w:hAnsi="Arial" w:cs="Arial"/>
+                <w:color w:val="000000"/>
+                <w:kern w:val="0"/>
+                <w:szCs w:val="24"/>
+                <w:lang w:val="en-US"/>
+                <w14:ligatures w14:val="none"/>
+              </w:rPr>
+            </w:pPr>
+            <w:r>
+              <w:rPr>
+                <w:rFonts w:ascii="Arial" w:eastAsia="Times New Roman" w:hAnsi="Arial" w:cs="Arial"/>
+                <w:color w:val="000000"/>
+                <w:kern w:val="0"/>
+                <w:szCs w:val="24"/>
+                <w:lang w:val="en-US"/>
+                <w14:ligatures w14:val="none"/>
+              </w:rPr>
+              <w:t>Complete</w:t>
             </w:r>
           </w:p>
         </w:tc>
@@ -31830,7 +31849,7 @@
               <w:bottom w:val="single" w:sz="8" w:space="0" w:color="auto"/>
               <w:right w:val="single" w:sz="8" w:space="0" w:color="auto"/>
             </w:tcBorders>
-            <w:shd w:val="clear" w:color="auto" w:fill="FFFF00"/>
+            <w:shd w:val="clear" w:color="auto" w:fill="92D050"/>
             <w:vAlign w:val="center"/>
             <w:hideMark/>
           </w:tcPr>
@@ -31856,7 +31875,7 @@
                 <w:lang w:val="en-US"/>
                 <w14:ligatures w14:val="none"/>
               </w:rPr>
-              <w:t>Partially Complete</w:t>
+              <w:t>Complete</w:t>
             </w:r>
           </w:p>
         </w:tc>
@@ -32029,7 +32048,7 @@
               <w:bottom w:val="single" w:sz="8" w:space="0" w:color="auto"/>
               <w:right w:val="single" w:sz="8" w:space="0" w:color="auto"/>
             </w:tcBorders>
-            <w:shd w:val="clear" w:color="000000" w:fill="FF0000"/>
+            <w:shd w:val="clear" w:color="auto" w:fill="92D050"/>
             <w:vAlign w:val="center"/>
             <w:hideMark/>
           </w:tcPr>
@@ -32049,13 +32068,13 @@
             <w:r>
               <w:rPr>
                 <w:rFonts w:ascii="Arial" w:eastAsia="Times New Roman" w:hAnsi="Arial" w:cs="Arial"/>
-                <w:color w:val="FFFFFF"/>
-                <w:kern w:val="0"/>
-                <w:szCs w:val="24"/>
-                <w:lang w:val="en-US"/>
-                <w14:ligatures w14:val="none"/>
-              </w:rPr>
-              <w:t>Not Started</w:t>
+                <w:color w:val="000000"/>
+                <w:kern w:val="0"/>
+                <w:szCs w:val="24"/>
+                <w:lang w:val="en-US"/>
+                <w14:ligatures w14:val="none"/>
+              </w:rPr>
+              <w:t>Complete</w:t>
             </w:r>
           </w:p>
         </w:tc>
@@ -32228,33 +32247,33 @@
               <w:bottom w:val="single" w:sz="8" w:space="0" w:color="auto"/>
               <w:right w:val="single" w:sz="8" w:space="0" w:color="auto"/>
             </w:tcBorders>
-            <w:shd w:val="clear" w:color="000000" w:fill="FFFF00"/>
-            <w:vAlign w:val="center"/>
-            <w:hideMark/>
-          </w:tcPr>
-          <w:p>
-            <w:pPr>
-              <w:spacing w:after="0" w:line="240" w:lineRule="auto"/>
-              <w:jc w:val="center"/>
-              <w:rPr>
-                <w:rFonts w:ascii="Arial" w:eastAsia="Times New Roman" w:hAnsi="Arial" w:cs="Arial"/>
-                <w:color w:val="000000"/>
-                <w:kern w:val="0"/>
-                <w:szCs w:val="24"/>
-                <w:lang w:val="en-US"/>
-                <w14:ligatures w14:val="none"/>
-              </w:rPr>
-            </w:pPr>
-            <w:r>
-              <w:rPr>
-                <w:rFonts w:ascii="Arial" w:eastAsia="Times New Roman" w:hAnsi="Arial" w:cs="Arial"/>
-                <w:color w:val="000000"/>
-                <w:kern w:val="0"/>
-                <w:szCs w:val="24"/>
-                <w:lang w:val="en-US"/>
-                <w14:ligatures w14:val="none"/>
-              </w:rPr>
-              <w:t>Partially Complete</w:t>
+            <w:shd w:val="clear" w:color="auto" w:fill="92D050"/>
+            <w:vAlign w:val="center"/>
+            <w:hideMark/>
+          </w:tcPr>
+          <w:p>
+            <w:pPr>
+              <w:spacing w:after="0" w:line="240" w:lineRule="auto"/>
+              <w:jc w:val="center"/>
+              <w:rPr>
+                <w:rFonts w:ascii="Arial" w:eastAsia="Times New Roman" w:hAnsi="Arial" w:cs="Arial"/>
+                <w:color w:val="000000"/>
+                <w:kern w:val="0"/>
+                <w:szCs w:val="24"/>
+                <w:lang w:val="en-US"/>
+                <w14:ligatures w14:val="none"/>
+              </w:rPr>
+            </w:pPr>
+            <w:r>
+              <w:rPr>
+                <w:rFonts w:ascii="Arial" w:eastAsia="Times New Roman" w:hAnsi="Arial" w:cs="Arial"/>
+                <w:color w:val="000000"/>
+                <w:kern w:val="0"/>
+                <w:szCs w:val="24"/>
+                <w:lang w:val="en-US"/>
+                <w14:ligatures w14:val="none"/>
+              </w:rPr>
+              <w:t>Complete</w:t>
             </w:r>
           </w:p>
         </w:tc>
@@ -32626,33 +32645,31 @@
               <w:bottom w:val="single" w:sz="8" w:space="0" w:color="auto"/>
               <w:right w:val="single" w:sz="8" w:space="0" w:color="auto"/>
             </w:tcBorders>
-            <w:shd w:val="clear" w:color="000000" w:fill="FFFF00"/>
-            <w:vAlign w:val="center"/>
-            <w:hideMark/>
-          </w:tcPr>
-          <w:p>
-            <w:pPr>
-              <w:spacing w:after="0" w:line="240" w:lineRule="auto"/>
-              <w:jc w:val="center"/>
-              <w:rPr>
-                <w:rFonts w:ascii="Arial" w:eastAsia="Times New Roman" w:hAnsi="Arial" w:cs="Arial"/>
-                <w:color w:val="000000"/>
-                <w:kern w:val="0"/>
-                <w:szCs w:val="24"/>
-                <w:lang w:val="en-US"/>
-                <w14:ligatures w14:val="none"/>
-              </w:rPr>
-            </w:pPr>
-            <w:r>
-              <w:rPr>
-                <w:rFonts w:ascii="Arial" w:eastAsia="Times New Roman" w:hAnsi="Arial" w:cs="Arial"/>
-                <w:color w:val="000000"/>
-                <w:kern w:val="0"/>
-                <w:szCs w:val="24"/>
-                <w:lang w:val="en-US"/>
-                <w14:ligatures w14:val="none"/>
-              </w:rPr>
-              <w:t>Partially Complete</w:t>
+            <w:shd w:val="clear" w:color="auto" w:fill="92D050"/>
+            <w:vAlign w:val="center"/>
+            <w:hideMark/>
+          </w:tcPr>
+          <w:p>
+            <w:pPr>
+              <w:spacing w:after="0" w:line="240" w:lineRule="auto"/>
+              <w:jc w:val="center"/>
+              <w:rPr>
+                <w:rFonts w:ascii="Arial" w:eastAsia="Times New Roman" w:hAnsi="Arial" w:cs="Arial"/>
+                <w:kern w:val="0"/>
+                <w:szCs w:val="24"/>
+                <w:lang w:val="en-US"/>
+                <w14:ligatures w14:val="none"/>
+              </w:rPr>
+            </w:pPr>
+            <w:r>
+              <w:rPr>
+                <w:rFonts w:ascii="Arial" w:eastAsia="Times New Roman" w:hAnsi="Arial" w:cs="Arial"/>
+                <w:kern w:val="0"/>
+                <w:szCs w:val="24"/>
+                <w:lang w:val="en-US"/>
+                <w14:ligatures w14:val="none"/>
+              </w:rPr>
+              <w:t>Complete</w:t>
             </w:r>
           </w:p>
         </w:tc>
@@ -32825,33 +32842,32 @@
               <w:bottom w:val="single" w:sz="8" w:space="0" w:color="auto"/>
               <w:right w:val="single" w:sz="8" w:space="0" w:color="auto"/>
             </w:tcBorders>
-            <w:shd w:val="clear" w:color="000000" w:fill="FF0000"/>
-            <w:vAlign w:val="center"/>
-            <w:hideMark/>
-          </w:tcPr>
-          <w:p>
-            <w:pPr>
-              <w:spacing w:after="0" w:line="240" w:lineRule="auto"/>
-              <w:jc w:val="center"/>
-              <w:rPr>
-                <w:rFonts w:ascii="Arial" w:eastAsia="Times New Roman" w:hAnsi="Arial" w:cs="Arial"/>
-                <w:color w:val="FFFFFF"/>
-                <w:kern w:val="0"/>
-                <w:szCs w:val="24"/>
-                <w:lang w:val="en-US"/>
-                <w14:ligatures w14:val="none"/>
-              </w:rPr>
-            </w:pPr>
-            <w:r>
-              <w:rPr>
-                <w:rFonts w:ascii="Arial" w:eastAsia="Times New Roman" w:hAnsi="Arial" w:cs="Arial"/>
-                <w:color w:val="FFFFFF"/>
-                <w:kern w:val="0"/>
-                <w:szCs w:val="24"/>
-                <w:lang w:val="en-US"/>
-                <w14:ligatures w14:val="none"/>
-              </w:rPr>
-              <w:t>Not Started</w:t>
+            <w:shd w:val="clear" w:color="auto" w:fill="92D050"/>
+            <w:vAlign w:val="center"/>
+            <w:hideMark/>
+          </w:tcPr>
+          <w:p>
+            <w:pPr>
+              <w:spacing w:after="0" w:line="240" w:lineRule="auto"/>
+              <w:jc w:val="center"/>
+              <w:rPr>
+                <w:rFonts w:ascii="Arial" w:eastAsia="Times New Roman" w:hAnsi="Arial" w:cs="Arial"/>
+                <w:kern w:val="0"/>
+                <w:szCs w:val="24"/>
+                <w:lang w:val="en-US"/>
+                <w14:ligatures w14:val="none"/>
+              </w:rPr>
+            </w:pPr>
+            <w:r>
+              <w:rPr>
+                <w:rFonts w:ascii="Arial" w:eastAsia="Times New Roman" w:hAnsi="Arial" w:cs="Arial"/>
+                <w:color w:val="000000"/>
+                <w:kern w:val="0"/>
+                <w:szCs w:val="24"/>
+                <w:lang w:val="en-US"/>
+                <w14:ligatures w14:val="none"/>
+              </w:rPr>
+              <w:t>Complete</w:t>
             </w:r>
           </w:p>
         </w:tc>
@@ -33024,7 +33040,7 @@
               <w:bottom w:val="single" w:sz="8" w:space="0" w:color="auto"/>
               <w:right w:val="single" w:sz="8" w:space="0" w:color="auto"/>
             </w:tcBorders>
-            <w:shd w:val="clear" w:color="000000" w:fill="FF0000"/>
+            <w:shd w:val="clear" w:color="auto" w:fill="FFFF00"/>
             <w:vAlign w:val="center"/>
             <w:hideMark/>
           </w:tcPr>
@@ -33044,13 +33060,13 @@
             <w:r>
               <w:rPr>
                 <w:rFonts w:ascii="Arial" w:eastAsia="Times New Roman" w:hAnsi="Arial" w:cs="Arial"/>
-                <w:color w:val="FFFFFF"/>
-                <w:kern w:val="0"/>
-                <w:szCs w:val="24"/>
-                <w:lang w:val="en-US"/>
-                <w14:ligatures w14:val="none"/>
-              </w:rPr>
-              <w:t>Not Started</w:t>
+                <w:color w:val="000000"/>
+                <w:kern w:val="0"/>
+                <w:szCs w:val="24"/>
+                <w:lang w:val="en-US"/>
+                <w14:ligatures w14:val="none"/>
+              </w:rPr>
+              <w:t>Partially Complete</w:t>
             </w:r>
           </w:p>
         </w:tc>
@@ -33422,7 +33438,7 @@
               <w:bottom w:val="single" w:sz="8" w:space="0" w:color="auto"/>
               <w:right w:val="single" w:sz="8" w:space="0" w:color="auto"/>
             </w:tcBorders>
-            <w:shd w:val="clear" w:color="000000" w:fill="FF0000"/>
+            <w:shd w:val="clear" w:color="auto" w:fill="FFFF00"/>
             <w:vAlign w:val="center"/>
             <w:hideMark/>
           </w:tcPr>
@@ -33442,13 +33458,13 @@
             <w:r>
               <w:rPr>
                 <w:rFonts w:ascii="Arial" w:eastAsia="Times New Roman" w:hAnsi="Arial" w:cs="Arial"/>
-                <w:color w:val="FFFFFF"/>
-                <w:kern w:val="0"/>
-                <w:szCs w:val="24"/>
-                <w:lang w:val="en-US"/>
-                <w14:ligatures w14:val="none"/>
-              </w:rPr>
-              <w:t>Not Started</w:t>
+                <w:color w:val="000000"/>
+                <w:kern w:val="0"/>
+                <w:szCs w:val="24"/>
+                <w:lang w:val="en-US"/>
+                <w14:ligatures w14:val="none"/>
+              </w:rPr>
+              <w:t>Partially Complete</w:t>
             </w:r>
           </w:p>
         </w:tc>
@@ -37873,7 +37889,7 @@
               <w:bottom w:val="single" w:sz="8" w:space="0" w:color="auto"/>
               <w:right w:val="single" w:sz="8" w:space="0" w:color="auto"/>
             </w:tcBorders>
-            <w:shd w:val="clear" w:color="000000" w:fill="FF0000"/>
+            <w:shd w:val="clear" w:color="auto" w:fill="92D050"/>
             <w:vAlign w:val="center"/>
             <w:hideMark/>
           </w:tcPr>
@@ -37893,13 +37909,13 @@
             <w:r>
               <w:rPr>
                 <w:rFonts w:ascii="Arial" w:eastAsia="Times New Roman" w:hAnsi="Arial" w:cs="Arial"/>
-                <w:color w:val="FFFFFF"/>
-                <w:kern w:val="0"/>
-                <w:szCs w:val="24"/>
-                <w:lang w:val="en-US"/>
-                <w14:ligatures w14:val="none"/>
-              </w:rPr>
-              <w:t>Not Started</w:t>
+                <w:color w:val="000000"/>
+                <w:kern w:val="0"/>
+                <w:szCs w:val="24"/>
+                <w:lang w:val="en-US"/>
+                <w14:ligatures w14:val="none"/>
+              </w:rPr>
+              <w:t>Complete</w:t>
             </w:r>
           </w:p>
         </w:tc>
@@ -38831,7 +38847,7 @@
               <w:bottom w:val="single" w:sz="8" w:space="0" w:color="auto"/>
               <w:right w:val="single" w:sz="8" w:space="0" w:color="auto"/>
             </w:tcBorders>
-            <w:shd w:val="clear" w:color="000000" w:fill="FF0000"/>
+            <w:shd w:val="clear" w:color="auto" w:fill="92D050"/>
             <w:vAlign w:val="center"/>
             <w:hideMark/>
           </w:tcPr>
@@ -38851,13 +38867,13 @@
             <w:r>
               <w:rPr>
                 <w:rFonts w:ascii="Arial" w:eastAsia="Times New Roman" w:hAnsi="Arial" w:cs="Arial"/>
-                <w:color w:val="FFFFFF"/>
-                <w:kern w:val="0"/>
-                <w:szCs w:val="24"/>
-                <w:lang w:val="en-US"/>
-                <w14:ligatures w14:val="none"/>
-              </w:rPr>
-              <w:t>Not Started</w:t>
+                <w:color w:val="000000"/>
+                <w:kern w:val="0"/>
+                <w:szCs w:val="24"/>
+                <w:lang w:val="en-US"/>
+                <w14:ligatures w14:val="none"/>
+              </w:rPr>
+              <w:t>Complete</w:t>
             </w:r>
           </w:p>
         </w:tc>
@@ -39030,7 +39046,7 @@
               <w:bottom w:val="single" w:sz="8" w:space="0" w:color="auto"/>
               <w:right w:val="single" w:sz="8" w:space="0" w:color="auto"/>
             </w:tcBorders>
-            <w:shd w:val="clear" w:color="000000" w:fill="FF0000"/>
+            <w:shd w:val="clear" w:color="auto" w:fill="FFFF00"/>
             <w:vAlign w:val="center"/>
             <w:hideMark/>
           </w:tcPr>
@@ -39050,13 +39066,22 @@
             <w:r>
               <w:rPr>
                 <w:rFonts w:ascii="Arial" w:eastAsia="Times New Roman" w:hAnsi="Arial" w:cs="Arial"/>
-                <w:color w:val="FFFFFF"/>
-                <w:kern w:val="0"/>
-                <w:szCs w:val="24"/>
-                <w:lang w:val="en-US"/>
-                <w14:ligatures w14:val="none"/>
-              </w:rPr>
-              <w:t>Not Started</w:t>
+                <w:kern w:val="0"/>
+                <w:szCs w:val="24"/>
+                <w:lang w:val="en-US"/>
+                <w14:ligatures w14:val="none"/>
+              </w:rPr>
+              <w:t>Partially</w:t>
+            </w:r>
+            <w:r>
+              <w:rPr>
+                <w:rFonts w:ascii="Arial" w:eastAsia="Times New Roman" w:hAnsi="Arial" w:cs="Arial"/>
+                <w:kern w:val="0"/>
+                <w:szCs w:val="24"/>
+                <w:lang w:val="en-US"/>
+                <w14:ligatures w14:val="none"/>
+              </w:rPr>
+              <w:t xml:space="preserve"> Complete</w:t>
             </w:r>
           </w:p>
         </w:tc>

</xml_diff>

<commit_message>
Changed file structure, Finished Implementation and Evaluation Chapters, reagganged test files for Application and Design
</commit_message>
<xml_diff>
--- a/Documents/Reports/Requirements Drafts/Requirements D3.docx
+++ b/Documents/Reports/Requirements Drafts/Requirements D3.docx
@@ -3353,7 +3353,21 @@
         <w:rPr>
           <w:lang w:val="en-US"/>
         </w:rPr>
-        <w:t xml:space="preserve">Please note all requirements will be marked by MoSCow </w:t>
+        <w:t xml:space="preserve">Please note all requirements will be marked by </w:t>
+      </w:r>
+      <w:proofErr w:type="spellStart"/>
+      <w:r>
+        <w:rPr>
+          <w:lang w:val="en-US"/>
+        </w:rPr>
+        <w:t>MoSCow</w:t>
+      </w:r>
+      <w:proofErr w:type="spellEnd"/>
+      <w:r>
+        <w:rPr>
+          <w:lang w:val="en-US"/>
+        </w:rPr>
+        <w:t xml:space="preserve"> </w:t>
       </w:r>
       <w:r>
         <w:rPr>
@@ -3367,6 +3381,27 @@
         </w:rPr>
         <w:t xml:space="preserve"> technique.</w:t>
       </w:r>
+    </w:p>
+    <w:p>
+      <w:pPr>
+        <w:spacing w:after="160" w:line="259" w:lineRule="auto"/>
+        <w:rPr>
+          <w:lang w:val="en-US"/>
+        </w:rPr>
+      </w:pPr>
+      <w:r>
+        <w:rPr>
+          <w:lang w:val="en-US"/>
+        </w:rPr>
+        <w:br w:type="page"/>
+      </w:r>
+    </w:p>
+    <w:p>
+      <w:pPr>
+        <w:rPr>
+          <w:lang w:val="en-US"/>
+        </w:rPr>
+      </w:pPr>
     </w:p>
     <w:tbl>
       <w:tblPr>
@@ -3888,11 +3923,7 @@
               <w:pStyle w:val="body"/>
             </w:pPr>
             <w:r>
-              <w:t xml:space="preserve">Implement clean, maintainable code with 80% code coverage. Optimize application </w:t>
-            </w:r>
-            <w:r>
-              <w:lastRenderedPageBreak/>
-              <w:t>and website response times to under 2 and 3 seconds, respectively.</w:t>
+              <w:t>Implement clean, maintainable code with 80% code coverage. Optimize application and website response times to under 2 and 3 seconds, respectively.</w:t>
             </w:r>
           </w:p>
         </w:tc>
@@ -3906,7 +3937,6 @@
               <w:pStyle w:val="body"/>
             </w:pPr>
             <w:r>
-              <w:lastRenderedPageBreak/>
               <w:t>25/10/2023</w:t>
             </w:r>
           </w:p>
@@ -4000,6 +4030,7 @@
         <w:rPr>
           <w:noProof/>
         </w:rPr>
+        <w:lastRenderedPageBreak/>
         <w:drawing>
           <wp:inline distT="0" distB="0" distL="0" distR="0" wp14:anchorId="0FA6D6D0" wp14:editId="4B59BDCD">
             <wp:extent cx="6260019" cy="6105525"/>
@@ -4269,7 +4300,7 @@
           <w:noProof/>
         </w:rPr>
         <w:drawing>
-          <wp:inline distT="0" distB="0" distL="0" distR="0" wp14:anchorId="13A060AA" wp14:editId="15280F3B">
+          <wp:inline distT="0" distB="0" distL="0" distR="0" wp14:anchorId="13A060AA" wp14:editId="4DA07642">
             <wp:extent cx="6030005" cy="7267575"/>
             <wp:effectExtent l="0" t="0" r="8890" b="0"/>
             <wp:docPr id="991542582" name="Picture 3"/>
@@ -13474,7 +13505,7 @@
           <w:noProof/>
         </w:rPr>
         <w:drawing>
-          <wp:inline distT="0" distB="0" distL="0" distR="0" wp14:anchorId="3A2ECFA9" wp14:editId="55756ECA">
+          <wp:inline distT="0" distB="0" distL="0" distR="0" wp14:anchorId="3A2ECFA9" wp14:editId="49333C63">
             <wp:extent cx="3543300" cy="2695575"/>
             <wp:effectExtent l="0" t="0" r="0" b="9525"/>
             <wp:docPr id="64089884" name="Picture 4" descr="A diagram of a diagram&#10;&#10;Description automatically generated"/>

</xml_diff>

<commit_message>
Finished Requirements doc, and Conclusion chapter
</commit_message>
<xml_diff>
--- a/Documents/Reports/Requirements Drafts/Requirements D3.docx
+++ b/Documents/Reports/Requirements Drafts/Requirements D3.docx
@@ -73,21 +73,21 @@
           <w:szCs w:val="24"/>
           <w:lang w:val="en-US"/>
         </w:rPr>
-        <w:t>March</w:t>
+        <w:t>April</w:t>
       </w:r>
       <w:r>
         <w:rPr>
           <w:szCs w:val="24"/>
           <w:lang w:val="en-US"/>
         </w:rPr>
-        <w:t xml:space="preserve"> 2</w:t>
+        <w:t xml:space="preserve"> </w:t>
       </w:r>
       <w:r>
         <w:rPr>
           <w:szCs w:val="24"/>
           <w:lang w:val="en-US"/>
         </w:rPr>
-        <w:t>2</w:t>
+        <w:t>22</w:t>
       </w:r>
       <w:r>
         <w:rPr>
@@ -587,7 +587,7 @@
                 <w:noProof/>
                 <w:webHidden/>
               </w:rPr>
-              <w:t>5</w:t>
+              <w:t>6</w:t>
             </w:r>
             <w:r>
               <w:rPr>
@@ -675,7 +675,7 @@
                 <w:noProof/>
                 <w:webHidden/>
               </w:rPr>
-              <w:t>6</w:t>
+              <w:t>7</w:t>
             </w:r>
             <w:r>
               <w:rPr>
@@ -763,7 +763,7 @@
                 <w:noProof/>
                 <w:webHidden/>
               </w:rPr>
-              <w:t>6</w:t>
+              <w:t>7</w:t>
             </w:r>
             <w:r>
               <w:rPr>
@@ -852,7 +852,7 @@
                 <w:noProof/>
                 <w:webHidden/>
               </w:rPr>
-              <w:t>12</w:t>
+              <w:t>13</w:t>
             </w:r>
             <w:r>
               <w:rPr>
@@ -941,7 +941,7 @@
                 <w:noProof/>
                 <w:webHidden/>
               </w:rPr>
-              <w:t>13</w:t>
+              <w:t>14</w:t>
             </w:r>
             <w:r>
               <w:rPr>
@@ -1031,7 +1031,7 @@
                 <w:noProof/>
                 <w:webHidden/>
               </w:rPr>
-              <w:t>15</w:t>
+              <w:t>16</w:t>
             </w:r>
             <w:r>
               <w:rPr>
@@ -1119,7 +1119,7 @@
                 <w:noProof/>
                 <w:webHidden/>
               </w:rPr>
-              <w:t>15</w:t>
+              <w:t>16</w:t>
             </w:r>
             <w:r>
               <w:rPr>
@@ -1207,7 +1207,7 @@
                 <w:noProof/>
                 <w:webHidden/>
               </w:rPr>
-              <w:t>17</w:t>
+              <w:t>18</w:t>
             </w:r>
             <w:r>
               <w:rPr>
@@ -1295,7 +1295,7 @@
                 <w:noProof/>
                 <w:webHidden/>
               </w:rPr>
-              <w:t>18</w:t>
+              <w:t>19</w:t>
             </w:r>
             <w:r>
               <w:rPr>
@@ -1383,7 +1383,7 @@
                 <w:noProof/>
                 <w:webHidden/>
               </w:rPr>
-              <w:t>22</w:t>
+              <w:t>23</w:t>
             </w:r>
             <w:r>
               <w:rPr>
@@ -1473,7 +1473,7 @@
                 <w:noProof/>
                 <w:webHidden/>
               </w:rPr>
-              <w:t>23</w:t>
+              <w:t>24</w:t>
             </w:r>
             <w:r>
               <w:rPr>
@@ -1561,7 +1561,7 @@
                 <w:noProof/>
                 <w:webHidden/>
               </w:rPr>
-              <w:t>23</w:t>
+              <w:t>24</w:t>
             </w:r>
             <w:r>
               <w:rPr>
@@ -1649,7 +1649,7 @@
                 <w:noProof/>
                 <w:webHidden/>
               </w:rPr>
-              <w:t>25</w:t>
+              <w:t>26</w:t>
             </w:r>
             <w:r>
               <w:rPr>
@@ -1737,7 +1737,7 @@
                 <w:noProof/>
                 <w:webHidden/>
               </w:rPr>
-              <w:t>26</w:t>
+              <w:t>27</w:t>
             </w:r>
             <w:r>
               <w:rPr>
@@ -1825,7 +1825,7 @@
                 <w:noProof/>
                 <w:webHidden/>
               </w:rPr>
-              <w:t>26</w:t>
+              <w:t>27</w:t>
             </w:r>
             <w:r>
               <w:rPr>
@@ -1913,7 +1913,7 @@
                 <w:noProof/>
                 <w:webHidden/>
               </w:rPr>
-              <w:t>27</w:t>
+              <w:t>28</w:t>
             </w:r>
             <w:r>
               <w:rPr>
@@ -2001,7 +2001,7 @@
                 <w:noProof/>
                 <w:webHidden/>
               </w:rPr>
-              <w:t>28</w:t>
+              <w:t>29</w:t>
             </w:r>
             <w:r>
               <w:rPr>
@@ -2089,7 +2089,7 @@
                 <w:noProof/>
                 <w:webHidden/>
               </w:rPr>
-              <w:t>29</w:t>
+              <w:t>30</w:t>
             </w:r>
             <w:r>
               <w:rPr>
@@ -2177,7 +2177,7 @@
                 <w:noProof/>
                 <w:webHidden/>
               </w:rPr>
-              <w:t>30</w:t>
+              <w:t>31</w:t>
             </w:r>
             <w:r>
               <w:rPr>
@@ -2265,7 +2265,7 @@
                 <w:noProof/>
                 <w:webHidden/>
               </w:rPr>
-              <w:t>30</w:t>
+              <w:t>31</w:t>
             </w:r>
             <w:r>
               <w:rPr>
@@ -2383,7 +2383,7 @@
             <w:noProof/>
             <w:webHidden/>
           </w:rPr>
-          <w:t>7</w:t>
+          <w:t>8</w:t>
         </w:r>
         <w:r>
           <w:rPr>
@@ -2462,7 +2462,7 @@
             <w:noProof/>
             <w:webHidden/>
           </w:rPr>
-          <w:t>7</w:t>
+          <w:t>8</w:t>
         </w:r>
         <w:r>
           <w:rPr>
@@ -2541,7 +2541,7 @@
             <w:noProof/>
             <w:webHidden/>
           </w:rPr>
-          <w:t>8</w:t>
+          <w:t>9</w:t>
         </w:r>
         <w:r>
           <w:rPr>
@@ -2620,7 +2620,7 @@
             <w:noProof/>
             <w:webHidden/>
           </w:rPr>
-          <w:t>8</w:t>
+          <w:t>9</w:t>
         </w:r>
         <w:r>
           <w:rPr>
@@ -2699,7 +2699,7 @@
             <w:noProof/>
             <w:webHidden/>
           </w:rPr>
-          <w:t>9</w:t>
+          <w:t>10</w:t>
         </w:r>
         <w:r>
           <w:rPr>
@@ -2778,7 +2778,7 @@
             <w:noProof/>
             <w:webHidden/>
           </w:rPr>
-          <w:t>9</w:t>
+          <w:t>10</w:t>
         </w:r>
         <w:r>
           <w:rPr>
@@ -2857,7 +2857,7 @@
             <w:noProof/>
             <w:webHidden/>
           </w:rPr>
-          <w:t>10</w:t>
+          <w:t>11</w:t>
         </w:r>
         <w:r>
           <w:rPr>
@@ -2936,7 +2936,7 @@
             <w:noProof/>
             <w:webHidden/>
           </w:rPr>
-          <w:t>10</w:t>
+          <w:t>11</w:t>
         </w:r>
         <w:r>
           <w:rPr>
@@ -3015,7 +3015,7 @@
             <w:noProof/>
             <w:webHidden/>
           </w:rPr>
-          <w:t>11</w:t>
+          <w:t>12</w:t>
         </w:r>
         <w:r>
           <w:rPr>
@@ -3094,7 +3094,7 @@
             <w:noProof/>
             <w:webHidden/>
           </w:rPr>
-          <w:t>12</w:t>
+          <w:t>13</w:t>
         </w:r>
         <w:r>
           <w:rPr>
@@ -3173,7 +3173,7 @@
             <w:noProof/>
             <w:webHidden/>
           </w:rPr>
-          <w:t>14</w:t>
+          <w:t>15</w:t>
         </w:r>
         <w:r>
           <w:rPr>
@@ -3252,7 +3252,7 @@
             <w:noProof/>
             <w:webHidden/>
           </w:rPr>
-          <w:t>14</w:t>
+          <w:t>15</w:t>
         </w:r>
         <w:r>
           <w:rPr>
@@ -3353,21 +3353,7 @@
         <w:rPr>
           <w:lang w:val="en-US"/>
         </w:rPr>
-        <w:t xml:space="preserve">Please note all requirements will be marked by </w:t>
-      </w:r>
-      <w:proofErr w:type="spellStart"/>
-      <w:r>
-        <w:rPr>
-          <w:lang w:val="en-US"/>
-        </w:rPr>
-        <w:t>MoSCow</w:t>
-      </w:r>
-      <w:proofErr w:type="spellEnd"/>
-      <w:r>
-        <w:rPr>
-          <w:lang w:val="en-US"/>
-        </w:rPr>
-        <w:t xml:space="preserve"> </w:t>
+        <w:t xml:space="preserve">Please note all requirements will be marked by MoSCow </w:t>
       </w:r>
       <w:r>
         <w:rPr>
@@ -4300,7 +4286,7 @@
           <w:noProof/>
         </w:rPr>
         <w:drawing>
-          <wp:inline distT="0" distB="0" distL="0" distR="0" wp14:anchorId="13A060AA" wp14:editId="4DA07642">
+          <wp:inline distT="0" distB="0" distL="0" distR="0" wp14:anchorId="13A060AA" wp14:editId="7A0A5D39">
             <wp:extent cx="6030005" cy="7267575"/>
             <wp:effectExtent l="0" t="0" r="8890" b="0"/>
             <wp:docPr id="991542582" name="Picture 3"/>
@@ -13505,7 +13491,7 @@
           <w:noProof/>
         </w:rPr>
         <w:drawing>
-          <wp:inline distT="0" distB="0" distL="0" distR="0" wp14:anchorId="3A2ECFA9" wp14:editId="49333C63">
+          <wp:inline distT="0" distB="0" distL="0" distR="0" wp14:anchorId="3A2ECFA9" wp14:editId="0FE908FC">
             <wp:extent cx="3543300" cy="2695575"/>
             <wp:effectExtent l="0" t="0" r="0" b="9525"/>
             <wp:docPr id="64089884" name="Picture 4" descr="A diagram of a diagram&#10;&#10;Description automatically generated"/>

</xml_diff>